<commit_message>
Updated the Animation Diagram document for Fundamentals II
Added the remaining Animation Diagrams for Fundamentals II and their
descriptions
</commit_message>
<xml_diff>
--- a/Physics-Content/Animation Diagrams/Animation Diagrams for each topic.docx
+++ b/Physics-Content/Animation Diagrams/Animation Diagrams for each topic.docx
@@ -1,6 +1,6 @@
 
 <file path=word/document.xml><?xml version="1.0" encoding="utf-8"?>
-<w:document xmlns:wpc="http://schemas.microsoft.com/office/word/2010/wordprocessingCanvas" xmlns:mo="http://schemas.microsoft.com/office/mac/office/2008/main" xmlns:mc="http://schemas.openxmlformats.org/markup-compatibility/2006" xmlns:mv="urn:schemas-microsoft-com:mac:vml" xmlns:o="urn:schemas-microsoft-com:office:office" xmlns:r="http://schemas.openxmlformats.org/officeDocument/2006/relationships" xmlns:m="http://schemas.openxmlformats.org/officeDocument/2006/math" xmlns:v="urn:schemas-microsoft-com:vml" xmlns:wp14="http://schemas.microsoft.com/office/word/2010/wordprocessingDrawing" xmlns:wp="http://schemas.openxmlformats.org/drawingml/2006/wordprocessingDrawing" xmlns:w10="urn:schemas-microsoft-com:office:word" xmlns:w="http://schemas.openxmlformats.org/wordprocessingml/2006/main" xmlns:w14="http://schemas.microsoft.com/office/word/2010/wordml" xmlns:w15="http://schemas.microsoft.com/office/word/2012/wordml" xmlns:wpg="http://schemas.microsoft.com/office/word/2010/wordprocessingGroup" xmlns:wpi="http://schemas.microsoft.com/office/word/2010/wordprocessingInk" xmlns:wne="http://schemas.microsoft.com/office/word/2006/wordml" xmlns:wps="http://schemas.microsoft.com/office/word/2010/wordprocessingShape" mc:Ignorable="w14 w15 wp14">
+<w:document xmlns:wpc="http://schemas.microsoft.com/office/word/2010/wordprocessingCanvas" xmlns:mc="http://schemas.openxmlformats.org/markup-compatibility/2006" xmlns:o="urn:schemas-microsoft-com:office:office" xmlns:r="http://schemas.openxmlformats.org/officeDocument/2006/relationships" xmlns:m="http://schemas.openxmlformats.org/officeDocument/2006/math" xmlns:v="urn:schemas-microsoft-com:vml" xmlns:wp14="http://schemas.microsoft.com/office/word/2010/wordprocessingDrawing" xmlns:wp="http://schemas.openxmlformats.org/drawingml/2006/wordprocessingDrawing" xmlns:w10="urn:schemas-microsoft-com:office:word" xmlns:w="http://schemas.openxmlformats.org/wordprocessingml/2006/main" xmlns:w14="http://schemas.microsoft.com/office/word/2010/wordml" xmlns:w15="http://schemas.microsoft.com/office/word/2012/wordml" xmlns:wpg="http://schemas.microsoft.com/office/word/2010/wordprocessingGroup" xmlns:wpi="http://schemas.microsoft.com/office/word/2010/wordprocessingInk" xmlns:wne="http://schemas.microsoft.com/office/word/2006/wordml" xmlns:wps="http://schemas.microsoft.com/office/word/2010/wordprocessingShape" mc:Ignorable="w14 w15 wp14">
   <w:body>
     <w:p>
       <w:pPr>
@@ -467,7 +467,14 @@
         <w:rPr>
           <w:rFonts w:eastAsia="Times New Roman" w:cs="Times New Roman"/>
         </w:rPr>
-        <w:t>Have a notification pop up that says when height (h) is at maximum, y-velocity (v</w:t>
+        <w:t>Have a notification pop up that says when height (h) is at maximum, y-velocity (</w:t>
+      </w:r>
+      <w:proofErr w:type="spellStart"/>
+      <w:r>
+        <w:rPr>
+          <w:rFonts w:eastAsia="Times New Roman" w:cs="Times New Roman"/>
+        </w:rPr>
+        <w:t>v</w:t>
       </w:r>
       <w:r>
         <w:rPr>
@@ -476,6 +483,7 @@
         </w:rPr>
         <w:t>y</w:t>
       </w:r>
+      <w:proofErr w:type="spellEnd"/>
       <w:r>
         <w:rPr>
           <w:rFonts w:eastAsia="Times New Roman" w:cs="Times New Roman"/>
@@ -546,7 +554,25 @@
           <w:b/>
           <w:i/>
         </w:rPr>
-        <w:t xml:space="preserve">n (eg. 0.001) </w:t>
+        <w:t>n (</w:t>
+      </w:r>
+      <w:proofErr w:type="spellStart"/>
+      <w:r>
+        <w:rPr>
+          <w:rFonts w:eastAsia="Times New Roman" w:cs="Times New Roman"/>
+          <w:b/>
+          <w:i/>
+        </w:rPr>
+        <w:t>eg</w:t>
+      </w:r>
+      <w:proofErr w:type="spellEnd"/>
+      <w:r>
+        <w:rPr>
+          <w:rFonts w:eastAsia="Times New Roman" w:cs="Times New Roman"/>
+          <w:b/>
+          <w:i/>
+        </w:rPr>
+        <w:t xml:space="preserve">. 0.001) </w:t>
       </w:r>
       <w:r>
         <w:rPr>
@@ -786,6 +812,278 @@
     </w:p>
     <w:p>
       <w:pPr>
+        <w:rPr>
+          <w:rFonts w:asciiTheme="majorHAnsi" w:eastAsiaTheme="majorEastAsia" w:hAnsiTheme="majorHAnsi" w:cstheme="majorBidi"/>
+          <w:color w:val="2E74B5" w:themeColor="accent1" w:themeShade="BF"/>
+          <w:sz w:val="26"/>
+          <w:szCs w:val="26"/>
+          <w:lang w:val="en-CA"/>
+        </w:rPr>
+      </w:pPr>
+      <w:r>
+        <w:rPr>
+          <w:lang w:val="en-CA"/>
+        </w:rPr>
+        <w:br w:type="page"/>
+      </w:r>
+    </w:p>
+    <w:p>
+      <w:pPr>
+        <w:pStyle w:val="Heading1"/>
+        <w:rPr>
+          <w:rFonts w:eastAsia="Times New Roman"/>
+        </w:rPr>
+      </w:pPr>
+      <w:r>
+        <w:rPr>
+          <w:rFonts w:eastAsia="Times New Roman"/>
+        </w:rPr>
+        <w:lastRenderedPageBreak/>
+        <w:t>Fundamentals Part II</w:t>
+      </w:r>
+    </w:p>
+    <w:p>
+      <w:pPr>
+        <w:pStyle w:val="Heading2"/>
+        <w:rPr>
+          <w:rFonts w:eastAsia="Times New Roman"/>
+        </w:rPr>
+      </w:pPr>
+      <w:r>
+        <w:rPr>
+          <w:rFonts w:eastAsia="Times New Roman"/>
+        </w:rPr>
+        <w:t>Potential Energy – Elastic Potential Energy – Bow Diagram</w:t>
+      </w:r>
+    </w:p>
+    <w:p>
+      <w:pPr>
+        <w:rPr>
+          <w:lang w:val="en-CA"/>
+        </w:rPr>
+      </w:pPr>
+      <w:r>
+        <w:rPr>
+          <w:lang w:val="en-CA"/>
+        </w:rPr>
+        <w:t>The basic idea here is to show how elastic potential energy changes as a bow is stretched.</w:t>
+      </w:r>
+    </w:p>
+    <w:p>
+      <w:pPr>
+        <w:rPr>
+          <w:lang w:val="en-CA"/>
+        </w:rPr>
+      </w:pPr>
+      <w:r>
+        <w:rPr>
+          <w:noProof/>
+        </w:rPr>
+        <w:drawing>
+          <wp:inline distT="0" distB="0" distL="0" distR="0" wp14:anchorId="39DB149E" wp14:editId="24B2B330">
+            <wp:extent cx="1419225" cy="1882340"/>
+            <wp:effectExtent l="0" t="0" r="0" b="3810"/>
+            <wp:docPr id="14" name="Picture 14" descr="http://i27.photobucket.com/albums/c172/comicfacts/Recurve.jpg"/>
+            <wp:cNvGraphicFramePr>
+              <a:graphicFrameLocks xmlns:a="http://schemas.openxmlformats.org/drawingml/2006/main" noChangeAspect="1"/>
+            </wp:cNvGraphicFramePr>
+            <a:graphic xmlns:a="http://schemas.openxmlformats.org/drawingml/2006/main">
+              <a:graphicData uri="http://schemas.openxmlformats.org/drawingml/2006/picture">
+                <pic:pic xmlns:pic="http://schemas.openxmlformats.org/drawingml/2006/picture">
+                  <pic:nvPicPr>
+                    <pic:cNvPr id="0" name="Picture 1" descr="http://i27.photobucket.com/albums/c172/comicfacts/Recurve.jpg"/>
+                    <pic:cNvPicPr>
+                      <a:picLocks noChangeAspect="1" noChangeArrowheads="1"/>
+                    </pic:cNvPicPr>
+                  </pic:nvPicPr>
+                  <pic:blipFill>
+                    <a:blip r:embed="rId7" cstate="print">
+                      <a:extLst>
+                        <a:ext uri="{28A0092B-C50C-407E-A947-70E740481C1C}">
+                          <a14:useLocalDpi xmlns:a14="http://schemas.microsoft.com/office/drawing/2010/main" val="0"/>
+                        </a:ext>
+                      </a:extLst>
+                    </a:blip>
+                    <a:srcRect/>
+                    <a:stretch>
+                      <a:fillRect/>
+                    </a:stretch>
+                  </pic:blipFill>
+                  <pic:spPr bwMode="auto">
+                    <a:xfrm>
+                      <a:off x="0" y="0"/>
+                      <a:ext cx="1429966" cy="1896586"/>
+                    </a:xfrm>
+                    <a:prstGeom prst="rect">
+                      <a:avLst/>
+                    </a:prstGeom>
+                    <a:noFill/>
+                    <a:ln>
+                      <a:noFill/>
+                    </a:ln>
+                  </pic:spPr>
+                </pic:pic>
+              </a:graphicData>
+            </a:graphic>
+          </wp:inline>
+        </w:drawing>
+      </w:r>
+    </w:p>
+    <w:p>
+      <w:pPr>
+        <w:rPr>
+          <w:rFonts w:eastAsia="Times New Roman" w:cs="Times New Roman"/>
+          <w:b/>
+        </w:rPr>
+      </w:pPr>
+      <w:r>
+        <w:rPr>
+          <w:rFonts w:eastAsia="Times New Roman" w:cs="Times New Roman"/>
+          <w:b/>
+        </w:rPr>
+        <w:t>Here is how the above diagram would work:</w:t>
+      </w:r>
+    </w:p>
+    <w:p>
+      <w:pPr>
+        <w:pStyle w:val="ListParagraph"/>
+        <w:numPr>
+          <w:ilvl w:val="0"/>
+          <w:numId w:val="1"/>
+        </w:numPr>
+        <w:rPr>
+          <w:rFonts w:eastAsia="Times New Roman" w:cs="Times New Roman"/>
+        </w:rPr>
+      </w:pPr>
+      <w:r>
+        <w:rPr>
+          <w:rFonts w:eastAsia="Times New Roman" w:cs="Times New Roman"/>
+        </w:rPr>
+        <w:t>Have the bow start at a resting state where the string is not being stretched, which at this point is where the potential energy is 0.</w:t>
+      </w:r>
+    </w:p>
+    <w:p>
+      <w:pPr>
+        <w:pStyle w:val="ListParagraph"/>
+        <w:numPr>
+          <w:ilvl w:val="0"/>
+          <w:numId w:val="1"/>
+        </w:numPr>
+        <w:rPr>
+          <w:rFonts w:eastAsia="Times New Roman" w:cs="Times New Roman"/>
+        </w:rPr>
+      </w:pPr>
+      <w:r>
+        <w:rPr>
+          <w:rFonts w:eastAsia="Times New Roman" w:cs="Times New Roman"/>
+        </w:rPr>
+        <w:t>Have a heading at the top of the spring called “Elastic Potential Energy” (its initial value is 0)</w:t>
+      </w:r>
+    </w:p>
+    <w:p>
+      <w:pPr>
+        <w:pStyle w:val="ListParagraph"/>
+        <w:numPr>
+          <w:ilvl w:val="0"/>
+          <w:numId w:val="1"/>
+        </w:numPr>
+        <w:rPr>
+          <w:rFonts w:eastAsia="Times New Roman" w:cs="Times New Roman"/>
+        </w:rPr>
+      </w:pPr>
+      <w:r>
+        <w:rPr>
+          <w:rFonts w:eastAsia="Times New Roman" w:cs="Times New Roman"/>
+        </w:rPr>
+        <w:t>Allow the user to input a value called (Spring Force Contact ‘k’ in newton/meter)</w:t>
+      </w:r>
+    </w:p>
+    <w:p>
+      <w:pPr>
+        <w:pStyle w:val="ListParagraph"/>
+        <w:numPr>
+          <w:ilvl w:val="0"/>
+          <w:numId w:val="1"/>
+        </w:numPr>
+        <w:rPr>
+          <w:rFonts w:eastAsia="Times New Roman" w:cs="Times New Roman"/>
+        </w:rPr>
+      </w:pPr>
+      <w:r>
+        <w:rPr>
+          <w:rFonts w:eastAsia="Times New Roman" w:cs="Times New Roman"/>
+        </w:rPr>
+        <w:t>Allow the user to click-and-hold a certain part of the spring</w:t>
+      </w:r>
+    </w:p>
+    <w:p>
+      <w:pPr>
+        <w:pStyle w:val="ListParagraph"/>
+        <w:numPr>
+          <w:ilvl w:val="0"/>
+          <w:numId w:val="1"/>
+        </w:numPr>
+        <w:rPr>
+          <w:rFonts w:eastAsia="Times New Roman" w:cs="Times New Roman"/>
+        </w:rPr>
+      </w:pPr>
+      <w:r>
+        <w:rPr>
+          <w:rFonts w:eastAsia="Times New Roman" w:cs="Times New Roman"/>
+        </w:rPr>
+        <w:t>Allow the user to stretch this part of the spring to the right</w:t>
+      </w:r>
+    </w:p>
+    <w:p>
+      <w:pPr>
+        <w:pStyle w:val="ListParagraph"/>
+        <w:numPr>
+          <w:ilvl w:val="0"/>
+          <w:numId w:val="1"/>
+        </w:numPr>
+        <w:rPr>
+          <w:rFonts w:eastAsia="Times New Roman" w:cs="Times New Roman"/>
+        </w:rPr>
+      </w:pPr>
+      <w:r>
+        <w:rPr>
+          <w:rFonts w:eastAsia="Times New Roman" w:cs="Times New Roman"/>
+        </w:rPr>
+        <w:t>Display the increasing potential energy value using the formula in the diagram above, where x is the distance stretched</w:t>
+      </w:r>
+    </w:p>
+    <w:p>
+      <w:pPr>
+        <w:rPr>
+          <w:rFonts w:eastAsia="Times New Roman" w:cs="Times New Roman"/>
+        </w:rPr>
+      </w:pPr>
+      <w:r>
+        <w:rPr>
+          <w:rFonts w:eastAsia="Times New Roman" w:cs="Times New Roman"/>
+        </w:rPr>
+        <w:t>Note: The spring constant k -&gt; measures how stiff and strong the spring is</w:t>
+      </w:r>
+    </w:p>
+    <w:p>
+      <w:pPr>
+        <w:rPr>
+          <w:rFonts w:asciiTheme="majorHAnsi" w:eastAsiaTheme="majorEastAsia" w:hAnsiTheme="majorHAnsi" w:cstheme="majorBidi"/>
+          <w:color w:val="2E74B5" w:themeColor="accent1" w:themeShade="BF"/>
+          <w:sz w:val="26"/>
+          <w:szCs w:val="26"/>
+          <w:lang w:val="en-CA"/>
+        </w:rPr>
+      </w:pPr>
+      <w:r>
+        <w:rPr>
+          <w:lang w:val="en-CA"/>
+        </w:rPr>
+        <w:br w:type="page"/>
+      </w:r>
+    </w:p>
+    <w:p>
+      <w:pPr>
         <w:pStyle w:val="Heading2"/>
         <w:rPr>
           <w:lang w:val="en-CA"/>
@@ -842,7 +1140,7 @@
                     <pic:cNvPicPr/>
                   </pic:nvPicPr>
                   <pic:blipFill>
-                    <a:blip r:embed="rId7">
+                    <a:blip r:embed="rId8">
                       <a:extLst>
                         <a:ext uri="{28A0092B-C50C-407E-A947-70E740481C1C}">
                           <a14:useLocalDpi xmlns:a14="http://schemas.microsoft.com/office/drawing/2010/main" val="0"/>
@@ -904,7 +1202,21 @@
         <w:rPr>
           <w:rFonts w:eastAsia="Times New Roman" w:cs="Times New Roman"/>
         </w:rPr>
-        <w:t>Have the spring start at an initial state where the potential energy is equal to 0 (in other words have the spring start off unstretched)</w:t>
+        <w:t xml:space="preserve">Have the spring start at an initial state where the potential energy is equal to 0 (in other words have the spring start off </w:t>
+      </w:r>
+      <w:proofErr w:type="spellStart"/>
+      <w:r>
+        <w:rPr>
+          <w:rFonts w:eastAsia="Times New Roman" w:cs="Times New Roman"/>
+        </w:rPr>
+        <w:t>unstretched</w:t>
+      </w:r>
+      <w:proofErr w:type="spellEnd"/>
+      <w:r>
+        <w:rPr>
+          <w:rFonts w:eastAsia="Times New Roman" w:cs="Times New Roman"/>
+        </w:rPr>
+        <w:t>)</w:t>
       </w:r>
     </w:p>
     <w:p>
@@ -1218,6 +1530,271 @@
           <w:rFonts w:eastAsia="Times New Roman" w:cs="Times New Roman"/>
         </w:rPr>
       </w:pPr>
+    </w:p>
+    <w:p>
+      <w:pPr>
+        <w:pStyle w:val="Heading2"/>
+        <w:rPr>
+          <w:lang w:val="en-CA"/>
+        </w:rPr>
+      </w:pPr>
+      <w:r>
+        <w:rPr>
+          <w:lang w:val="en-CA"/>
+        </w:rPr>
+        <w:lastRenderedPageBreak/>
+        <w:t>Energy - Spring Diagram 2 – Hooke’s Law</w:t>
+      </w:r>
+    </w:p>
+    <w:p>
+      <w:pPr>
+        <w:rPr>
+          <w:lang w:val="en-CA"/>
+        </w:rPr>
+      </w:pPr>
+      <w:r>
+        <w:rPr>
+          <w:lang w:val="en-CA"/>
+        </w:rPr>
+        <w:t xml:space="preserve">The basic idea here is to use Hooke’s Law to show that it </w:t>
+      </w:r>
+      <w:r>
+        <w:rPr>
+          <w:lang w:val="en-CA"/>
+        </w:rPr>
+        <w:t>takes about twice as much force to stretch a spring twice as far.</w:t>
+      </w:r>
+    </w:p>
+    <w:p>
+      <w:pPr>
+        <w:rPr>
+          <w:lang w:val="en-CA"/>
+        </w:rPr>
+      </w:pPr>
+      <w:r>
+        <w:rPr>
+          <w:noProof/>
+        </w:rPr>
+        <w:drawing>
+          <wp:inline distT="0" distB="0" distL="0" distR="0" wp14:anchorId="78445277" wp14:editId="701C9C95">
+            <wp:extent cx="3400425" cy="1774383"/>
+            <wp:effectExtent l="0" t="0" r="0" b="0"/>
+            <wp:docPr id="13" name="Picture 13" descr="http://hyperphysics.phy-astr.gsu.edu/hbase/imgmec/hook.gif"/>
+            <wp:cNvGraphicFramePr>
+              <a:graphicFrameLocks xmlns:a="http://schemas.openxmlformats.org/drawingml/2006/main" noChangeAspect="1"/>
+            </wp:cNvGraphicFramePr>
+            <a:graphic xmlns:a="http://schemas.openxmlformats.org/drawingml/2006/main">
+              <a:graphicData uri="http://schemas.openxmlformats.org/drawingml/2006/picture">
+                <pic:pic xmlns:pic="http://schemas.openxmlformats.org/drawingml/2006/picture">
+                  <pic:nvPicPr>
+                    <pic:cNvPr id="0" name="Picture 1" descr="http://hyperphysics.phy-astr.gsu.edu/hbase/imgmec/hook.gif"/>
+                    <pic:cNvPicPr>
+                      <a:picLocks noChangeAspect="1" noChangeArrowheads="1"/>
+                    </pic:cNvPicPr>
+                  </pic:nvPicPr>
+                  <pic:blipFill>
+                    <a:blip r:embed="rId9">
+                      <a:extLst>
+                        <a:ext uri="{28A0092B-C50C-407E-A947-70E740481C1C}">
+                          <a14:useLocalDpi xmlns:a14="http://schemas.microsoft.com/office/drawing/2010/main" val="0"/>
+                        </a:ext>
+                      </a:extLst>
+                    </a:blip>
+                    <a:srcRect/>
+                    <a:stretch>
+                      <a:fillRect/>
+                    </a:stretch>
+                  </pic:blipFill>
+                  <pic:spPr bwMode="auto">
+                    <a:xfrm>
+                      <a:off x="0" y="0"/>
+                      <a:ext cx="3438121" cy="1794053"/>
+                    </a:xfrm>
+                    <a:prstGeom prst="rect">
+                      <a:avLst/>
+                    </a:prstGeom>
+                    <a:noFill/>
+                    <a:ln>
+                      <a:noFill/>
+                    </a:ln>
+                  </pic:spPr>
+                </pic:pic>
+              </a:graphicData>
+            </a:graphic>
+          </wp:inline>
+        </w:drawing>
+      </w:r>
+    </w:p>
+    <w:p>
+      <w:pPr>
+        <w:rPr>
+          <w:rFonts w:eastAsia="Times New Roman" w:cs="Times New Roman"/>
+          <w:b/>
+        </w:rPr>
+      </w:pPr>
+      <w:r>
+        <w:rPr>
+          <w:rFonts w:eastAsia="Times New Roman" w:cs="Times New Roman"/>
+          <w:b/>
+        </w:rPr>
+        <w:t>Here is how the above diagram would work:</w:t>
+      </w:r>
+    </w:p>
+    <w:p>
+      <w:pPr>
+        <w:pStyle w:val="ListParagraph"/>
+        <w:numPr>
+          <w:ilvl w:val="0"/>
+          <w:numId w:val="1"/>
+        </w:numPr>
+        <w:rPr>
+          <w:rFonts w:eastAsia="Times New Roman" w:cs="Times New Roman"/>
+        </w:rPr>
+      </w:pPr>
+      <w:r>
+        <w:rPr>
+          <w:rFonts w:eastAsia="Times New Roman" w:cs="Times New Roman"/>
+        </w:rPr>
+        <w:t xml:space="preserve">Have the spring start at an initial state where the potential energy is equal to 0 (in other words have the spring start off </w:t>
+      </w:r>
+      <w:proofErr w:type="spellStart"/>
+      <w:r>
+        <w:rPr>
+          <w:rFonts w:eastAsia="Times New Roman" w:cs="Times New Roman"/>
+        </w:rPr>
+        <w:t>unstretched</w:t>
+      </w:r>
+      <w:proofErr w:type="spellEnd"/>
+      <w:r>
+        <w:rPr>
+          <w:rFonts w:eastAsia="Times New Roman" w:cs="Times New Roman"/>
+        </w:rPr>
+        <w:t>)</w:t>
+      </w:r>
+    </w:p>
+    <w:p>
+      <w:pPr>
+        <w:pStyle w:val="ListParagraph"/>
+        <w:numPr>
+          <w:ilvl w:val="0"/>
+          <w:numId w:val="1"/>
+        </w:numPr>
+        <w:rPr>
+          <w:rFonts w:eastAsia="Times New Roman" w:cs="Times New Roman"/>
+        </w:rPr>
+      </w:pPr>
+      <w:r>
+        <w:rPr>
+          <w:rFonts w:eastAsia="Times New Roman" w:cs="Times New Roman"/>
+        </w:rPr>
+        <w:t>Have a heading at the top of the spring called “Hooke’s Law”.</w:t>
+      </w:r>
+    </w:p>
+    <w:p>
+      <w:pPr>
+        <w:pStyle w:val="ListParagraph"/>
+        <w:numPr>
+          <w:ilvl w:val="0"/>
+          <w:numId w:val="1"/>
+        </w:numPr>
+        <w:rPr>
+          <w:rFonts w:eastAsia="Times New Roman" w:cs="Times New Roman"/>
+        </w:rPr>
+      </w:pPr>
+      <w:r>
+        <w:rPr>
+          <w:rFonts w:eastAsia="Times New Roman" w:cs="Times New Roman"/>
+        </w:rPr>
+        <w:t>Allow the user to click-and-hold a certain part of the spring</w:t>
+      </w:r>
+    </w:p>
+    <w:p>
+      <w:pPr>
+        <w:pStyle w:val="ListParagraph"/>
+        <w:numPr>
+          <w:ilvl w:val="0"/>
+          <w:numId w:val="1"/>
+        </w:numPr>
+        <w:rPr>
+          <w:rFonts w:eastAsia="Times New Roman" w:cs="Times New Roman"/>
+        </w:rPr>
+      </w:pPr>
+      <w:r>
+        <w:rPr>
+          <w:rFonts w:eastAsia="Times New Roman" w:cs="Times New Roman"/>
+        </w:rPr>
+        <w:t>Allow the user to stretch this part of the spring downwards</w:t>
+      </w:r>
+    </w:p>
+    <w:p>
+      <w:pPr>
+        <w:pStyle w:val="ListParagraph"/>
+        <w:numPr>
+          <w:ilvl w:val="0"/>
+          <w:numId w:val="1"/>
+        </w:numPr>
+        <w:rPr>
+          <w:rFonts w:eastAsia="Times New Roman" w:cs="Times New Roman"/>
+        </w:rPr>
+      </w:pPr>
+      <w:r>
+        <w:rPr>
+          <w:rFonts w:eastAsia="Times New Roman" w:cs="Times New Roman"/>
+        </w:rPr>
+        <w:t>Label the stretch of the string as x and label the force used to pull the spring down F.</w:t>
+      </w:r>
+    </w:p>
+    <w:p>
+      <w:pPr>
+        <w:pStyle w:val="ListParagraph"/>
+        <w:numPr>
+          <w:ilvl w:val="0"/>
+          <w:numId w:val="1"/>
+        </w:numPr>
+        <w:rPr>
+          <w:rFonts w:eastAsia="Times New Roman" w:cs="Times New Roman"/>
+        </w:rPr>
+      </w:pPr>
+      <w:r>
+        <w:rPr>
+          <w:rFonts w:eastAsia="Times New Roman" w:cs="Times New Roman"/>
+        </w:rPr>
+        <w:t>Showcase the variables x and F that when x is stretched, F force is used. In the case of 2x distance is stretched, 2F force is used.</w:t>
+      </w:r>
+    </w:p>
+    <w:p>
+      <w:pPr>
+        <w:pStyle w:val="ListParagraph"/>
+        <w:numPr>
+          <w:ilvl w:val="0"/>
+          <w:numId w:val="1"/>
+        </w:numPr>
+        <w:rPr>
+          <w:rFonts w:eastAsia="Times New Roman" w:cs="Times New Roman"/>
+        </w:rPr>
+      </w:pPr>
+      <w:r>
+        <w:rPr>
+          <w:rFonts w:eastAsia="Times New Roman" w:cs="Times New Roman"/>
+        </w:rPr>
+        <w:t>K can be labelled in here but not necessary to demonstrate Hooke’s Law.</w:t>
+      </w:r>
+    </w:p>
+    <w:p>
+      <w:pPr>
+        <w:rPr>
+          <w:rFonts w:asciiTheme="majorHAnsi" w:eastAsia="Times New Roman" w:hAnsiTheme="majorHAnsi" w:cstheme="majorBidi"/>
+          <w:color w:val="2E74B5" w:themeColor="accent1" w:themeShade="BF"/>
+          <w:sz w:val="26"/>
+          <w:szCs w:val="26"/>
+        </w:rPr>
+      </w:pPr>
+      <w:r>
+        <w:rPr>
+          <w:rFonts w:eastAsia="Times New Roman"/>
+        </w:rPr>
+        <w:br w:type="page"/>
+      </w:r>
     </w:p>
     <w:p>
       <w:pPr>
@@ -1264,7 +1841,7 @@
                     <pic:cNvPicPr/>
                   </pic:nvPicPr>
                   <pic:blipFill>
-                    <a:blip r:embed="rId8">
+                    <a:blip r:embed="rId10">
                       <a:extLst>
                         <a:ext uri="{28A0092B-C50C-407E-A947-70E740481C1C}">
                           <a14:useLocalDpi xmlns:a14="http://schemas.microsoft.com/office/drawing/2010/main" val="0"/>
@@ -1447,7 +2024,7 @@
                     <pic:cNvPicPr/>
                   </pic:nvPicPr>
                   <pic:blipFill>
-                    <a:blip r:embed="rId9"/>
+                    <a:blip r:embed="rId11"/>
                     <a:stretch>
                       <a:fillRect/>
                     </a:stretch>
@@ -1479,6 +2056,502 @@
     <w:p/>
     <w:p>
       <w:pPr>
+        <w:pStyle w:val="Heading2"/>
+        <w:rPr>
+          <w:rFonts w:eastAsia="Times New Roman"/>
+        </w:rPr>
+      </w:pPr>
+      <w:r>
+        <w:rPr>
+          <w:rFonts w:eastAsia="Times New Roman"/>
+        </w:rPr>
+        <w:lastRenderedPageBreak/>
+        <w:t>Elastic and Inelastic Collisions - Perfectly Inelastic Collisions</w:t>
+      </w:r>
+    </w:p>
+    <w:p>
+      <w:r>
+        <w:t>The basic idea of this diagram is to show how inelastic collisions work and how a perfectly inelastic collision will lead to the object directly “sticking” onto the other object and moving along.</w:t>
+      </w:r>
+      <w:bookmarkStart w:id="0" w:name="_GoBack"/>
+      <w:bookmarkEnd w:id="0"/>
+    </w:p>
+    <w:p>
+      <w:pPr>
+        <w:rPr>
+          <w:noProof/>
+        </w:rPr>
+      </w:pPr>
+    </w:p>
+    <w:p>
+      <w:r>
+        <w:rPr>
+          <w:noProof/>
+        </w:rPr>
+        <w:drawing>
+          <wp:inline distT="0" distB="0" distL="0" distR="0" wp14:anchorId="46C47762" wp14:editId="7A24C20A">
+            <wp:extent cx="3629025" cy="2771775"/>
+            <wp:effectExtent l="0" t="0" r="9525" b="9525"/>
+            <wp:docPr id="5" name="Picture 5" descr="http://img.sparknotes.com/content/testprep/bookimgs/sat2/physics/0007/gum.gif"/>
+            <wp:cNvGraphicFramePr>
+              <a:graphicFrameLocks xmlns:a="http://schemas.openxmlformats.org/drawingml/2006/main" noChangeAspect="1"/>
+            </wp:cNvGraphicFramePr>
+            <a:graphic xmlns:a="http://schemas.openxmlformats.org/drawingml/2006/main">
+              <a:graphicData uri="http://schemas.openxmlformats.org/drawingml/2006/picture">
+                <pic:pic xmlns:pic="http://schemas.openxmlformats.org/drawingml/2006/picture">
+                  <pic:nvPicPr>
+                    <pic:cNvPr id="0" name="Picture 5" descr="http://img.sparknotes.com/content/testprep/bookimgs/sat2/physics/0007/gum.gif"/>
+                    <pic:cNvPicPr>
+                      <a:picLocks noChangeAspect="1" noChangeArrowheads="1"/>
+                    </pic:cNvPicPr>
+                  </pic:nvPicPr>
+                  <pic:blipFill>
+                    <a:blip r:embed="rId12">
+                      <a:extLst>
+                        <a:ext uri="{28A0092B-C50C-407E-A947-70E740481C1C}">
+                          <a14:useLocalDpi xmlns:a14="http://schemas.microsoft.com/office/drawing/2010/main" val="0"/>
+                        </a:ext>
+                      </a:extLst>
+                    </a:blip>
+                    <a:srcRect/>
+                    <a:stretch>
+                      <a:fillRect/>
+                    </a:stretch>
+                  </pic:blipFill>
+                  <pic:spPr bwMode="auto">
+                    <a:xfrm>
+                      <a:off x="0" y="0"/>
+                      <a:ext cx="3629025" cy="2771775"/>
+                    </a:xfrm>
+                    <a:prstGeom prst="rect">
+                      <a:avLst/>
+                    </a:prstGeom>
+                    <a:noFill/>
+                    <a:ln>
+                      <a:noFill/>
+                    </a:ln>
+                  </pic:spPr>
+                </pic:pic>
+              </a:graphicData>
+            </a:graphic>
+          </wp:inline>
+        </w:drawing>
+      </w:r>
+    </w:p>
+    <w:p/>
+    <w:p>
+      <w:pPr>
+        <w:rPr>
+          <w:rFonts w:eastAsia="Times New Roman" w:cs="Times New Roman"/>
+          <w:b/>
+        </w:rPr>
+      </w:pPr>
+      <w:r>
+        <w:rPr>
+          <w:rFonts w:eastAsia="Times New Roman" w:cs="Times New Roman"/>
+          <w:b/>
+        </w:rPr>
+        <w:t>Here is how the above diagram would work:</w:t>
+      </w:r>
+    </w:p>
+    <w:p>
+      <w:pPr>
+        <w:pStyle w:val="ListParagraph"/>
+        <w:numPr>
+          <w:ilvl w:val="0"/>
+          <w:numId w:val="1"/>
+        </w:numPr>
+      </w:pPr>
+      <w:r>
+        <w:rPr>
+          <w:rFonts w:eastAsia="Times New Roman" w:cs="Times New Roman"/>
+        </w:rPr>
+        <w:t>Have two balls drawn, with one starting on the left hand side (Ball A) and one in the middle (Ball B)</w:t>
+      </w:r>
+    </w:p>
+    <w:p>
+      <w:pPr>
+        <w:pStyle w:val="ListParagraph"/>
+        <w:numPr>
+          <w:ilvl w:val="0"/>
+          <w:numId w:val="1"/>
+        </w:numPr>
+      </w:pPr>
+      <w:r>
+        <w:rPr>
+          <w:rFonts w:eastAsia="Times New Roman" w:cs="Times New Roman"/>
+        </w:rPr>
+        <w:t>Have a heading at the top of the diagram showing the changing velocities of each ball</w:t>
+      </w:r>
+    </w:p>
+    <w:p>
+      <w:pPr>
+        <w:pStyle w:val="ListParagraph"/>
+        <w:numPr>
+          <w:ilvl w:val="0"/>
+          <w:numId w:val="1"/>
+        </w:numPr>
+      </w:pPr>
+      <w:r>
+        <w:rPr>
+          <w:rFonts w:eastAsia="Times New Roman" w:cs="Times New Roman"/>
+        </w:rPr>
+        <w:t>The user should be able to enter the initial velocity at which Ball A moves towards the Ball B</w:t>
+      </w:r>
+    </w:p>
+    <w:p>
+      <w:pPr>
+        <w:pStyle w:val="ListParagraph"/>
+        <w:numPr>
+          <w:ilvl w:val="0"/>
+          <w:numId w:val="1"/>
+        </w:numPr>
+      </w:pPr>
+      <w:r>
+        <w:rPr>
+          <w:rFonts w:eastAsia="Times New Roman" w:cs="Times New Roman"/>
+        </w:rPr>
+        <w:t>The user should also be able enter a mass for the balls (assume that both balls have the same mass)</w:t>
+      </w:r>
+    </w:p>
+    <w:p>
+      <w:pPr>
+        <w:pStyle w:val="ListParagraph"/>
+        <w:numPr>
+          <w:ilvl w:val="0"/>
+          <w:numId w:val="1"/>
+        </w:numPr>
+      </w:pPr>
+      <w:r>
+        <w:rPr>
+          <w:rFonts w:eastAsia="Times New Roman" w:cs="Times New Roman"/>
+        </w:rPr>
+        <w:t>The user should then be able to click a button that starts the animation</w:t>
+      </w:r>
+    </w:p>
+    <w:p>
+      <w:pPr>
+        <w:pStyle w:val="ListParagraph"/>
+        <w:numPr>
+          <w:ilvl w:val="0"/>
+          <w:numId w:val="1"/>
+        </w:numPr>
+      </w:pPr>
+      <w:r>
+        <w:t xml:space="preserve">Then Ball A should strike Ball B at a certain velocity, </w:t>
+      </w:r>
+      <w:r>
+        <w:rPr>
+          <w:b/>
+        </w:rPr>
+        <w:t>sticking</w:t>
+      </w:r>
+      <w:r>
+        <w:t xml:space="preserve"> onto Ball B</w:t>
+      </w:r>
+    </w:p>
+    <w:p>
+      <w:pPr>
+        <w:pStyle w:val="ListParagraph"/>
+        <w:numPr>
+          <w:ilvl w:val="0"/>
+          <w:numId w:val="1"/>
+        </w:numPr>
+      </w:pPr>
+      <w:r>
+        <w:t>Ball A and Ball B should move at ball A’s initial velocity, showcases that v1’ = v2’ = v’</w:t>
+      </w:r>
+    </w:p>
+    <w:p>
+      <w:pPr>
+        <w:pStyle w:val="ListParagraph"/>
+        <w:numPr>
+          <w:ilvl w:val="0"/>
+          <w:numId w:val="1"/>
+        </w:numPr>
+      </w:pPr>
+      <w:r>
+        <w:t>Here is the formula for conservation of energy:</w:t>
+      </w:r>
+    </w:p>
+    <w:p>
+      <w:pPr>
+        <w:pStyle w:val="ListParagraph"/>
+      </w:pPr>
+      <w:r>
+        <w:rPr>
+          <w:noProof/>
+        </w:rPr>
+        <w:drawing>
+          <wp:inline distT="0" distB="0" distL="0" distR="0" wp14:anchorId="6F34F8DC" wp14:editId="5E3BFA3E">
+            <wp:extent cx="1743075" cy="219075"/>
+            <wp:effectExtent l="0" t="0" r="0" b="0"/>
+            <wp:docPr id="12" name="Picture 12"/>
+            <wp:cNvGraphicFramePr/>
+            <a:graphic xmlns:a="http://schemas.openxmlformats.org/drawingml/2006/main">
+              <a:graphicData uri="http://schemas.openxmlformats.org/drawingml/2006/picture">
+                <pic:pic xmlns:pic="http://schemas.openxmlformats.org/drawingml/2006/picture">
+                  <pic:nvPicPr>
+                    <pic:cNvPr id="9" name="Picture 9"/>
+                    <pic:cNvPicPr/>
+                  </pic:nvPicPr>
+                  <pic:blipFill>
+                    <a:blip r:embed="rId11"/>
+                    <a:stretch>
+                      <a:fillRect/>
+                    </a:stretch>
+                  </pic:blipFill>
+                  <pic:spPr>
+                    <a:xfrm>
+                      <a:off x="0" y="0"/>
+                      <a:ext cx="1743075" cy="219075"/>
+                    </a:xfrm>
+                    <a:prstGeom prst="rect">
+                      <a:avLst/>
+                    </a:prstGeom>
+                  </pic:spPr>
+                </pic:pic>
+              </a:graphicData>
+            </a:graphic>
+          </wp:inline>
+        </w:drawing>
+      </w:r>
+    </w:p>
+    <w:p>
+      <w:pPr>
+        <w:rPr>
+          <w:rFonts w:asciiTheme="majorHAnsi" w:eastAsia="Times New Roman" w:hAnsiTheme="majorHAnsi" w:cstheme="majorBidi"/>
+          <w:color w:val="2E74B5" w:themeColor="accent1" w:themeShade="BF"/>
+          <w:sz w:val="26"/>
+          <w:szCs w:val="26"/>
+        </w:rPr>
+      </w:pPr>
+      <w:r>
+        <w:rPr>
+          <w:rFonts w:eastAsia="Times New Roman"/>
+        </w:rPr>
+        <w:br w:type="page"/>
+      </w:r>
+    </w:p>
+    <w:p>
+      <w:pPr>
+        <w:pStyle w:val="Heading2"/>
+        <w:rPr>
+          <w:rFonts w:eastAsia="Times New Roman"/>
+        </w:rPr>
+      </w:pPr>
+      <w:r>
+        <w:rPr>
+          <w:rFonts w:eastAsia="Times New Roman"/>
+        </w:rPr>
+        <w:lastRenderedPageBreak/>
+        <w:t>Kepler’s Laws – Law of Equal Area</w:t>
+      </w:r>
+    </w:p>
+    <w:p>
+      <w:r>
+        <w:t>The basic idea of this diagram is to show how Kepler’s Law (second) works in a visual diagram, showcasing the area of the time and space between the orbiting</w:t>
+      </w:r>
+      <w:r>
+        <w:t xml:space="preserve"> planet and the sun </w:t>
+      </w:r>
+      <w:r>
+        <w:t>have equal areas.</w:t>
+      </w:r>
+    </w:p>
+    <w:p>
+      <w:r>
+        <w:rPr>
+          <w:noProof/>
+        </w:rPr>
+        <w:drawing>
+          <wp:inline distT="0" distB="0" distL="0" distR="0" wp14:anchorId="28CD27D8" wp14:editId="617E49FB">
+            <wp:extent cx="1885950" cy="1929093"/>
+            <wp:effectExtent l="0" t="0" r="0" b="0"/>
+            <wp:docPr id="4" name="Picture 4" descr="http://www.physicsclassroom.com/Class/circles/u6l4a2.gif"/>
+            <wp:cNvGraphicFramePr>
+              <a:graphicFrameLocks xmlns:a="http://schemas.openxmlformats.org/drawingml/2006/main" noChangeAspect="1"/>
+            </wp:cNvGraphicFramePr>
+            <a:graphic xmlns:a="http://schemas.openxmlformats.org/drawingml/2006/main">
+              <a:graphicData uri="http://schemas.openxmlformats.org/drawingml/2006/picture">
+                <pic:pic xmlns:pic="http://schemas.openxmlformats.org/drawingml/2006/picture">
+                  <pic:nvPicPr>
+                    <pic:cNvPr id="0" name="Picture 7" descr="http://www.physicsclassroom.com/Class/circles/u6l4a2.gif"/>
+                    <pic:cNvPicPr>
+                      <a:picLocks noChangeAspect="1" noChangeArrowheads="1"/>
+                    </pic:cNvPicPr>
+                  </pic:nvPicPr>
+                  <pic:blipFill>
+                    <a:blip r:embed="rId13">
+                      <a:extLst>
+                        <a:ext uri="{28A0092B-C50C-407E-A947-70E740481C1C}">
+                          <a14:useLocalDpi xmlns:a14="http://schemas.microsoft.com/office/drawing/2010/main" val="0"/>
+                        </a:ext>
+                      </a:extLst>
+                    </a:blip>
+                    <a:srcRect/>
+                    <a:stretch>
+                      <a:fillRect/>
+                    </a:stretch>
+                  </pic:blipFill>
+                  <pic:spPr bwMode="auto">
+                    <a:xfrm>
+                      <a:off x="0" y="0"/>
+                      <a:ext cx="1895325" cy="1938682"/>
+                    </a:xfrm>
+                    <a:prstGeom prst="rect">
+                      <a:avLst/>
+                    </a:prstGeom>
+                    <a:noFill/>
+                    <a:ln>
+                      <a:noFill/>
+                    </a:ln>
+                  </pic:spPr>
+                </pic:pic>
+              </a:graphicData>
+            </a:graphic>
+          </wp:inline>
+        </w:drawing>
+      </w:r>
+    </w:p>
+    <w:p>
+      <w:pPr>
+        <w:rPr>
+          <w:rFonts w:eastAsia="Times New Roman" w:cs="Times New Roman"/>
+          <w:b/>
+        </w:rPr>
+      </w:pPr>
+      <w:r>
+        <w:rPr>
+          <w:rFonts w:eastAsia="Times New Roman" w:cs="Times New Roman"/>
+          <w:b/>
+        </w:rPr>
+        <w:t>Here is how the above diagram would work:</w:t>
+      </w:r>
+    </w:p>
+    <w:p>
+      <w:pPr>
+        <w:pStyle w:val="ListParagraph"/>
+        <w:numPr>
+          <w:ilvl w:val="0"/>
+          <w:numId w:val="1"/>
+        </w:numPr>
+      </w:pPr>
+      <w:r>
+        <w:rPr>
+          <w:rFonts w:eastAsia="Times New Roman" w:cs="Times New Roman"/>
+        </w:rPr>
+        <w:t>Have a sun placed in a spot (not at the very center) of a circle</w:t>
+      </w:r>
+    </w:p>
+    <w:p>
+      <w:pPr>
+        <w:pStyle w:val="ListParagraph"/>
+        <w:numPr>
+          <w:ilvl w:val="0"/>
+          <w:numId w:val="1"/>
+        </w:numPr>
+      </w:pPr>
+      <w:r>
+        <w:rPr>
+          <w:rFonts w:eastAsia="Times New Roman" w:cs="Times New Roman"/>
+        </w:rPr>
+        <w:t>Place a planet on that circle, which it represent the orbital circulation of the planet in relative to the sun</w:t>
+      </w:r>
+    </w:p>
+    <w:p>
+      <w:pPr>
+        <w:pStyle w:val="ListParagraph"/>
+        <w:numPr>
+          <w:ilvl w:val="0"/>
+          <w:numId w:val="1"/>
+        </w:numPr>
+        <w:rPr>
+          <w:rFonts w:eastAsia="Times New Roman" w:cs="Times New Roman"/>
+        </w:rPr>
+      </w:pPr>
+      <w:r>
+        <w:rPr>
+          <w:rFonts w:eastAsia="Times New Roman" w:cs="Times New Roman"/>
+        </w:rPr>
+        <w:t>Allow the user to click-and-hold a certain part of the planet</w:t>
+      </w:r>
+    </w:p>
+    <w:p>
+      <w:pPr>
+        <w:pStyle w:val="ListParagraph"/>
+        <w:numPr>
+          <w:ilvl w:val="0"/>
+          <w:numId w:val="1"/>
+        </w:numPr>
+        <w:rPr>
+          <w:rFonts w:eastAsia="Times New Roman" w:cs="Times New Roman"/>
+        </w:rPr>
+      </w:pPr>
+      <w:r>
+        <w:rPr>
+          <w:rFonts w:eastAsia="Times New Roman" w:cs="Times New Roman"/>
+        </w:rPr>
+        <w:t>Allow the user to drag the planet along the circle</w:t>
+      </w:r>
+    </w:p>
+    <w:p>
+      <w:pPr>
+        <w:pStyle w:val="ListParagraph"/>
+        <w:numPr>
+          <w:ilvl w:val="0"/>
+          <w:numId w:val="1"/>
+        </w:numPr>
+      </w:pPr>
+      <w:r>
+        <w:t>Each time it is being dragged along to the circle, show the area of the time and space between the orbiting</w:t>
+      </w:r>
+      <w:r>
+        <w:t xml:space="preserve"> planet and the sun</w:t>
+      </w:r>
+    </w:p>
+    <w:p>
+      <w:pPr>
+        <w:pStyle w:val="ListParagraph"/>
+        <w:numPr>
+          <w:ilvl w:val="0"/>
+          <w:numId w:val="1"/>
+        </w:numPr>
+      </w:pPr>
+      <w:r>
+        <w:t>The closer the planet is to the sun, the faster it will travel, hence faster time but smaller distance</w:t>
+      </w:r>
+    </w:p>
+    <w:p>
+      <w:pPr>
+        <w:pStyle w:val="ListParagraph"/>
+        <w:numPr>
+          <w:ilvl w:val="0"/>
+          <w:numId w:val="1"/>
+        </w:numPr>
+      </w:pPr>
+      <w:r>
+        <w:t>Each time at any position the planet should have the same area as any other position, showcasing Kepler’s Second Law – Law of Equal Area</w:t>
+      </w:r>
+    </w:p>
+    <w:p>
+      <w:pPr>
+        <w:rPr>
+          <w:rFonts w:asciiTheme="majorHAnsi" w:eastAsia="Times New Roman" w:hAnsiTheme="majorHAnsi" w:cstheme="majorBidi"/>
+          <w:color w:val="2E74B5" w:themeColor="accent1" w:themeShade="BF"/>
+          <w:sz w:val="32"/>
+          <w:szCs w:val="32"/>
+        </w:rPr>
+      </w:pPr>
+      <w:r>
+        <w:rPr>
+          <w:rFonts w:eastAsia="Times New Roman"/>
+        </w:rPr>
+        <w:br w:type="page"/>
+      </w:r>
+    </w:p>
+    <w:p>
+      <w:pPr>
         <w:pStyle w:val="Heading1"/>
         <w:rPr>
           <w:rFonts w:eastAsia="Times New Roman"/>
@@ -1556,7 +2629,7 @@
                     <pic:cNvPicPr/>
                   </pic:nvPicPr>
                   <pic:blipFill>
-                    <a:blip r:embed="rId10"/>
+                    <a:blip r:embed="rId14"/>
                     <a:stretch>
                       <a:fillRect/>
                     </a:stretch>
@@ -1736,8 +2809,30 @@
         <w:rPr>
           <w:rFonts w:eastAsia="Times New Roman" w:cs="Times New Roman"/>
         </w:rPr>
-        <w:t>F = qvB sinθ</w:t>
-      </w:r>
+        <w:t xml:space="preserve">F = </w:t>
+      </w:r>
+      <w:proofErr w:type="spellStart"/>
+      <w:r>
+        <w:rPr>
+          <w:rFonts w:eastAsia="Times New Roman" w:cs="Times New Roman"/>
+        </w:rPr>
+        <w:t>qvB</w:t>
+      </w:r>
+      <w:proofErr w:type="spellEnd"/>
+      <w:r>
+        <w:rPr>
+          <w:rFonts w:eastAsia="Times New Roman" w:cs="Times New Roman"/>
+        </w:rPr>
+        <w:t xml:space="preserve"> </w:t>
+      </w:r>
+      <w:proofErr w:type="spellStart"/>
+      <w:r>
+        <w:rPr>
+          <w:rFonts w:eastAsia="Times New Roman" w:cs="Times New Roman"/>
+        </w:rPr>
+        <w:t>sinθ</w:t>
+      </w:r>
+      <w:proofErr w:type="spellEnd"/>
       <w:r>
         <w:rPr>
           <w:rFonts w:eastAsia="Times New Roman" w:cs="Times New Roman"/>
@@ -1768,7 +2863,21 @@
           <w:rFonts w:eastAsia="Times New Roman" w:cs="Times New Roman"/>
         </w:rPr>
         <w:tab/>
-        <w:t xml:space="preserve">    v = F/qB thus there is an inverse relationship between B and v (higher the magnetic field force the slower the v) </w:t>
+        <w:t xml:space="preserve">    v = F/</w:t>
+      </w:r>
+      <w:proofErr w:type="spellStart"/>
+      <w:r>
+        <w:rPr>
+          <w:rFonts w:eastAsia="Times New Roman" w:cs="Times New Roman"/>
+        </w:rPr>
+        <w:t>qB</w:t>
+      </w:r>
+      <w:proofErr w:type="spellEnd"/>
+      <w:r>
+        <w:rPr>
+          <w:rFonts w:eastAsia="Times New Roman" w:cs="Times New Roman"/>
+        </w:rPr>
+        <w:t xml:space="preserve"> thus there is an inverse relationship between B and v (higher the magnetic field force the slower the v) </w:t>
       </w:r>
     </w:p>
     <w:p>
@@ -1849,6 +2958,9 @@
         <w:ind w:left="1080"/>
       </w:pPr>
       <w:r>
+        <w:rPr>
+          <w:noProof/>
+        </w:rPr>
         <w:drawing>
           <wp:inline distT="0" distB="0" distL="0" distR="0" wp14:anchorId="367CB6A5" wp14:editId="54BB7CD9">
             <wp:extent cx="1534022" cy="1825368"/>
@@ -1865,7 +2977,7 @@
                     <pic:cNvPicPr/>
                   </pic:nvPicPr>
                   <pic:blipFill>
-                    <a:blip r:embed="rId11"/>
+                    <a:blip r:embed="rId15"/>
                     <a:stretch>
                       <a:fillRect/>
                     </a:stretch>
@@ -1909,6 +3021,9 @@
         <w:ind w:left="720"/>
       </w:pPr>
       <w:r>
+        <w:rPr>
+          <w:noProof/>
+        </w:rPr>
         <w:drawing>
           <wp:inline distT="0" distB="0" distL="0" distR="0" wp14:anchorId="601185F5" wp14:editId="00AF2D9F">
             <wp:extent cx="3359509" cy="2519631"/>
@@ -1925,7 +3040,7 @@
                     <pic:cNvPicPr/>
                   </pic:nvPicPr>
                   <pic:blipFill>
-                    <a:blip r:embed="rId12"/>
+                    <a:blip r:embed="rId16"/>
                     <a:stretch>
                       <a:fillRect/>
                     </a:stretch>
@@ -1966,7 +3081,7 @@
       </w:pPr>
       <w:r>
         <w:rPr>
-          <w:lang w:val="en-CA"/>
+          <w:noProof/>
         </w:rPr>
         <w:drawing>
           <wp:inline distT="0" distB="0" distL="0" distR="0" wp14:anchorId="0003FE35" wp14:editId="7CE9EA54">
@@ -1984,7 +3099,7 @@
                     <pic:cNvPicPr/>
                   </pic:nvPicPr>
                   <pic:blipFill>
-                    <a:blip r:embed="rId13"/>
+                    <a:blip r:embed="rId17"/>
                     <a:stretch>
                       <a:fillRect/>
                     </a:stretch>
@@ -2014,10 +3129,22 @@
         <w:rPr>
           <w:lang w:val="en-CA"/>
         </w:rPr>
-        <w:t xml:space="preserve"> replace wall with same type of rod used in two previous examples</w:t>
-      </w:r>
-      <w:bookmarkStart w:id="0" w:name="_GoBack"/>
-      <w:bookmarkEnd w:id="0"/>
+        <w:t xml:space="preserve"> </w:t>
+      </w:r>
+      <w:proofErr w:type="gramStart"/>
+      <w:r>
+        <w:rPr>
+          <w:lang w:val="en-CA"/>
+        </w:rPr>
+        <w:t>replace</w:t>
+      </w:r>
+      <w:proofErr w:type="gramEnd"/>
+      <w:r>
+        <w:rPr>
+          <w:lang w:val="en-CA"/>
+        </w:rPr>
+        <w:t xml:space="preserve"> wall with same type of rod used in two previous examples</w:t>
+      </w:r>
     </w:p>
     <w:sectPr>
       <w:pgSz w:w="12240" w:h="15840"/>
@@ -2030,8 +3157,8 @@
 </file>
 
 <file path=word/numbering.xml><?xml version="1.0" encoding="utf-8"?>
-<w:numbering xmlns:wpc="http://schemas.microsoft.com/office/word/2010/wordprocessingCanvas" xmlns:mo="http://schemas.microsoft.com/office/mac/office/2008/main" xmlns:mc="http://schemas.openxmlformats.org/markup-compatibility/2006" xmlns:mv="urn:schemas-microsoft-com:mac:vml" xmlns:o="urn:schemas-microsoft-com:office:office" xmlns:r="http://schemas.openxmlformats.org/officeDocument/2006/relationships" xmlns:m="http://schemas.openxmlformats.org/officeDocument/2006/math" xmlns:v="urn:schemas-microsoft-com:vml" xmlns:wp14="http://schemas.microsoft.com/office/word/2010/wordprocessingDrawing" xmlns:wp="http://schemas.openxmlformats.org/drawingml/2006/wordprocessingDrawing" xmlns:w10="urn:schemas-microsoft-com:office:word" xmlns:w="http://schemas.openxmlformats.org/wordprocessingml/2006/main" xmlns:w14="http://schemas.microsoft.com/office/word/2010/wordml" xmlns:w15="http://schemas.microsoft.com/office/word/2012/wordml" xmlns:wpg="http://schemas.microsoft.com/office/word/2010/wordprocessingGroup" xmlns:wpi="http://schemas.microsoft.com/office/word/2010/wordprocessingInk" xmlns:wne="http://schemas.microsoft.com/office/word/2006/wordml" xmlns:wps="http://schemas.microsoft.com/office/word/2010/wordprocessingShape" mc:Ignorable="w14 w15 wp14">
-  <w:abstractNum w:abstractNumId="0">
+<w:numbering xmlns:wpc="http://schemas.microsoft.com/office/word/2010/wordprocessingCanvas" xmlns:mc="http://schemas.openxmlformats.org/markup-compatibility/2006" xmlns:o="urn:schemas-microsoft-com:office:office" xmlns:r="http://schemas.openxmlformats.org/officeDocument/2006/relationships" xmlns:m="http://schemas.openxmlformats.org/officeDocument/2006/math" xmlns:v="urn:schemas-microsoft-com:vml" xmlns:wp14="http://schemas.microsoft.com/office/word/2010/wordprocessingDrawing" xmlns:wp="http://schemas.openxmlformats.org/drawingml/2006/wordprocessingDrawing" xmlns:w10="urn:schemas-microsoft-com:office:word" xmlns:w="http://schemas.openxmlformats.org/wordprocessingml/2006/main" xmlns:w14="http://schemas.microsoft.com/office/word/2010/wordml" xmlns:w15="http://schemas.microsoft.com/office/word/2012/wordml" xmlns:wpg="http://schemas.microsoft.com/office/word/2010/wordprocessingGroup" xmlns:wpi="http://schemas.microsoft.com/office/word/2010/wordprocessingInk" xmlns:wne="http://schemas.microsoft.com/office/word/2006/wordml" xmlns:wps="http://schemas.microsoft.com/office/word/2010/wordprocessingShape" mc:Ignorable="w14 w15 wp14">
+  <w:abstractNum w:abstractNumId="0" w15:restartNumberingAfterBreak="0">
     <w:nsid w:val="196C7AA0"/>
     <w:multiLevelType w:val="hybridMultilevel"/>
     <w:tmpl w:val="5914B73E"/>
@@ -2120,7 +3247,7 @@
       </w:pPr>
     </w:lvl>
   </w:abstractNum>
-  <w:abstractNum w:abstractNumId="1">
+  <w:abstractNum w:abstractNumId="1" w15:restartNumberingAfterBreak="0">
     <w:nsid w:val="1ED32D18"/>
     <w:multiLevelType w:val="hybridMultilevel"/>
     <w:tmpl w:val="7C5662FA"/>
@@ -2233,7 +3360,7 @@
       </w:rPr>
     </w:lvl>
   </w:abstractNum>
-  <w:abstractNum w:abstractNumId="2">
+  <w:abstractNum w:abstractNumId="2" w15:restartNumberingAfterBreak="0">
     <w:nsid w:val="657503A6"/>
     <w:multiLevelType w:val="hybridMultilevel"/>
     <w:tmpl w:val="6956AA18"/>
@@ -2351,7 +3478,7 @@
       </w:pPr>
     </w:pPrDefault>
   </w:docDefaults>
-  <w:latentStyles w:defLockedState="0" w:defUIPriority="99" w:defSemiHidden="0" w:defUnhideWhenUsed="0" w:defQFormat="0" w:count="380">
+  <w:latentStyles w:defLockedState="0" w:defUIPriority="99" w:defSemiHidden="0" w:defUnhideWhenUsed="0" w:defQFormat="0" w:count="371">
     <w:lsdException w:name="Normal" w:uiPriority="0" w:qFormat="1"/>
     <w:lsdException w:name="heading 1" w:uiPriority="9" w:qFormat="1"/>
     <w:lsdException w:name="heading 2" w:semiHidden="1" w:uiPriority="9" w:unhideWhenUsed="1" w:qFormat="1"/>

</xml_diff>

<commit_message>
added a optics animation
</commit_message>
<xml_diff>
--- a/Physics-Content/Animation Diagrams/Animation Diagrams for each topic.docx
+++ b/Physics-Content/Animation Diagrams/Animation Diagrams for each topic.docx
@@ -1,6 +1,6 @@
 
 <file path=word/document.xml><?xml version="1.0" encoding="utf-8"?>
-<w:document xmlns:wpc="http://schemas.microsoft.com/office/word/2010/wordprocessingCanvas" xmlns:mc="http://schemas.openxmlformats.org/markup-compatibility/2006" xmlns:o="urn:schemas-microsoft-com:office:office" xmlns:r="http://schemas.openxmlformats.org/officeDocument/2006/relationships" xmlns:m="http://schemas.openxmlformats.org/officeDocument/2006/math" xmlns:v="urn:schemas-microsoft-com:vml" xmlns:wp14="http://schemas.microsoft.com/office/word/2010/wordprocessingDrawing" xmlns:wp="http://schemas.openxmlformats.org/drawingml/2006/wordprocessingDrawing" xmlns:w10="urn:schemas-microsoft-com:office:word" xmlns:w="http://schemas.openxmlformats.org/wordprocessingml/2006/main" xmlns:w14="http://schemas.microsoft.com/office/word/2010/wordml" xmlns:w15="http://schemas.microsoft.com/office/word/2012/wordml" xmlns:wpg="http://schemas.microsoft.com/office/word/2010/wordprocessingGroup" xmlns:wpi="http://schemas.microsoft.com/office/word/2010/wordprocessingInk" xmlns:wne="http://schemas.microsoft.com/office/word/2006/wordml" xmlns:wps="http://schemas.microsoft.com/office/word/2010/wordprocessingShape" mc:Ignorable="w14 w15 wp14">
+<w:document xmlns:wpc="http://schemas.microsoft.com/office/word/2010/wordprocessingCanvas" xmlns:mc="http://schemas.openxmlformats.org/markup-compatibility/2006" xmlns:o="urn:schemas-microsoft-com:office:office" xmlns:r="http://schemas.openxmlformats.org/officeDocument/2006/relationships" xmlns:m="http://schemas.openxmlformats.org/officeDocument/2006/math" xmlns:v="urn:schemas-microsoft-com:vml" xmlns:wp14="http://schemas.microsoft.com/office/word/2010/wordprocessingDrawing" xmlns:wp="http://schemas.openxmlformats.org/drawingml/2006/wordprocessingDrawing" xmlns:w10="urn:schemas-microsoft-com:office:word" xmlns:w="http://schemas.openxmlformats.org/wordprocessingml/2006/main" xmlns:w14="http://schemas.microsoft.com/office/word/2010/wordml" xmlns:wpg="http://schemas.microsoft.com/office/word/2010/wordprocessingGroup" xmlns:wpi="http://schemas.microsoft.com/office/word/2010/wordprocessingInk" xmlns:wne="http://schemas.microsoft.com/office/word/2006/wordml" xmlns:wps="http://schemas.microsoft.com/office/word/2010/wordprocessingShape" mc:Ignorable="w14 wp14">
   <w:body>
     <w:p>
       <w:pPr>
@@ -287,6 +287,7 @@
         <w:rPr>
           <w:rFonts w:eastAsia="Times New Roman" w:cs="Times New Roman"/>
           <w:noProof/>
+          <w:lang w:val="en-CA" w:eastAsia="en-CA"/>
         </w:rPr>
         <w:drawing>
           <wp:inline distT="0" distB="0" distL="0" distR="0" wp14:anchorId="6076B5F4" wp14:editId="452F4554">
@@ -306,7 +307,7 @@
                     </pic:cNvPicPr>
                   </pic:nvPicPr>
                   <pic:blipFill>
-                    <a:blip r:embed="rId5">
+                    <a:blip r:embed="rId6">
                       <a:extLst>
                         <a:ext uri="{28A0092B-C50C-407E-A947-70E740481C1C}">
                           <a14:useLocalDpi xmlns:a14="http://schemas.microsoft.com/office/drawing/2010/main" val="0"/>
@@ -717,6 +718,7 @@
           <w:rFonts w:eastAsia="Times New Roman" w:cs="Times New Roman"/>
           <w:i/>
           <w:noProof/>
+          <w:lang w:val="en-CA" w:eastAsia="en-CA"/>
         </w:rPr>
         <w:drawing>
           <wp:inline distT="0" distB="0" distL="0" distR="0" wp14:anchorId="418392BD" wp14:editId="6FA133B9">
@@ -736,7 +738,7 @@
                     </pic:cNvPicPr>
                   </pic:nvPicPr>
                   <pic:blipFill>
-                    <a:blip r:embed="rId6">
+                    <a:blip r:embed="rId7">
                       <a:extLst>
                         <a:ext uri="{28A0092B-C50C-407E-A947-70E740481C1C}">
                           <a14:useLocalDpi xmlns:a14="http://schemas.microsoft.com/office/drawing/2010/main" val="0"/>
@@ -878,6 +880,7 @@
       <w:r>
         <w:rPr>
           <w:noProof/>
+          <w:lang w:val="en-CA" w:eastAsia="en-CA"/>
         </w:rPr>
         <w:drawing>
           <wp:inline distT="0" distB="0" distL="0" distR="0" wp14:anchorId="39DB149E" wp14:editId="24B2B330">
@@ -897,7 +900,7 @@
                     </pic:cNvPicPr>
                   </pic:nvPicPr>
                   <pic:blipFill>
-                    <a:blip r:embed="rId7" cstate="print">
+                    <a:blip r:embed="rId8" cstate="print">
                       <a:extLst>
                         <a:ext uri="{28A0092B-C50C-407E-A947-70E740481C1C}">
                           <a14:useLocalDpi xmlns:a14="http://schemas.microsoft.com/office/drawing/2010/main" val="0"/>
@@ -1125,6 +1128,7 @@
       <w:r>
         <w:rPr>
           <w:noProof/>
+          <w:lang w:val="en-CA" w:eastAsia="en-CA"/>
         </w:rPr>
         <w:drawing>
           <wp:inline distT="0" distB="0" distL="0" distR="0" wp14:anchorId="164A42F6" wp14:editId="39F7897F">
@@ -1140,7 +1144,7 @@
                     <pic:cNvPicPr/>
                   </pic:nvPicPr>
                   <pic:blipFill>
-                    <a:blip r:embed="rId8">
+                    <a:blip r:embed="rId9">
                       <a:extLst>
                         <a:ext uri="{28A0092B-C50C-407E-A947-70E740481C1C}">
                           <a14:useLocalDpi xmlns:a14="http://schemas.microsoft.com/office/drawing/2010/main" val="0"/>
@@ -1574,6 +1578,7 @@
       <w:r>
         <w:rPr>
           <w:noProof/>
+          <w:lang w:val="en-CA" w:eastAsia="en-CA"/>
         </w:rPr>
         <w:drawing>
           <wp:inline distT="0" distB="0" distL="0" distR="0" wp14:anchorId="78445277" wp14:editId="701C9C95">
@@ -1593,7 +1598,7 @@
                     </pic:cNvPicPr>
                   </pic:nvPicPr>
                   <pic:blipFill>
-                    <a:blip r:embed="rId9">
+                    <a:blip r:embed="rId10">
                       <a:extLst>
                         <a:ext uri="{28A0092B-C50C-407E-A947-70E740481C1C}">
                           <a14:useLocalDpi xmlns:a14="http://schemas.microsoft.com/office/drawing/2010/main" val="0"/>
@@ -1826,6 +1831,7 @@
       <w:r>
         <w:rPr>
           <w:noProof/>
+          <w:lang w:val="en-CA" w:eastAsia="en-CA"/>
         </w:rPr>
         <w:drawing>
           <wp:inline distT="0" distB="0" distL="0" distR="0" wp14:anchorId="68629477" wp14:editId="28E69670">
@@ -1841,7 +1847,7 @@
                     <pic:cNvPicPr/>
                   </pic:nvPicPr>
                   <pic:blipFill>
-                    <a:blip r:embed="rId10">
+                    <a:blip r:embed="rId11">
                       <a:extLst>
                         <a:ext uri="{28A0092B-C50C-407E-A947-70E740481C1C}">
                           <a14:useLocalDpi xmlns:a14="http://schemas.microsoft.com/office/drawing/2010/main" val="0"/>
@@ -2009,6 +2015,7 @@
       <w:r>
         <w:rPr>
           <w:noProof/>
+          <w:lang w:val="en-CA" w:eastAsia="en-CA"/>
         </w:rPr>
         <w:drawing>
           <wp:inline distT="0" distB="0" distL="0" distR="0" wp14:anchorId="31260E2C" wp14:editId="1BFA6C67">
@@ -2024,7 +2031,7 @@
                     <pic:cNvPicPr/>
                   </pic:nvPicPr>
                   <pic:blipFill>
-                    <a:blip r:embed="rId11"/>
+                    <a:blip r:embed="rId12"/>
                     <a:stretch>
                       <a:fillRect/>
                     </a:stretch>
@@ -2073,8 +2080,6 @@
       <w:r>
         <w:t>The basic idea of this diagram is to show how inelastic collisions work and how a perfectly inelastic collision will lead to the object directly “sticking” onto the other object and moving along.</w:t>
       </w:r>
-      <w:bookmarkStart w:id="0" w:name="_GoBack"/>
-      <w:bookmarkEnd w:id="0"/>
     </w:p>
     <w:p>
       <w:pPr>
@@ -2087,6 +2092,7 @@
       <w:r>
         <w:rPr>
           <w:noProof/>
+          <w:lang w:val="en-CA" w:eastAsia="en-CA"/>
         </w:rPr>
         <w:drawing>
           <wp:inline distT="0" distB="0" distL="0" distR="0" wp14:anchorId="46C47762" wp14:editId="7A24C20A">
@@ -2106,7 +2112,7 @@
                     </pic:cNvPicPr>
                   </pic:nvPicPr>
                   <pic:blipFill>
-                    <a:blip r:embed="rId12">
+                    <a:blip r:embed="rId13">
                       <a:extLst>
                         <a:ext uri="{28A0092B-C50C-407E-A947-70E740481C1C}">
                           <a14:useLocalDpi xmlns:a14="http://schemas.microsoft.com/office/drawing/2010/main" val="0"/>
@@ -2281,6 +2287,7 @@
       <w:r>
         <w:rPr>
           <w:noProof/>
+          <w:lang w:val="en-CA" w:eastAsia="en-CA"/>
         </w:rPr>
         <w:drawing>
           <wp:inline distT="0" distB="0" distL="0" distR="0" wp14:anchorId="6F34F8DC" wp14:editId="5E3BFA3E">
@@ -2296,7 +2303,7 @@
                     <pic:cNvPicPr/>
                   </pic:nvPicPr>
                   <pic:blipFill>
-                    <a:blip r:embed="rId11"/>
+                    <a:blip r:embed="rId12"/>
                     <a:stretch>
                       <a:fillRect/>
                     </a:stretch>
@@ -2363,6 +2370,7 @@
       <w:r>
         <w:rPr>
           <w:noProof/>
+          <w:lang w:val="en-CA" w:eastAsia="en-CA"/>
         </w:rPr>
         <w:drawing>
           <wp:inline distT="0" distB="0" distL="0" distR="0" wp14:anchorId="28CD27D8" wp14:editId="617E49FB">
@@ -2382,7 +2390,7 @@
                     </pic:cNvPicPr>
                   </pic:nvPicPr>
                   <pic:blipFill>
-                    <a:blip r:embed="rId13">
+                    <a:blip r:embed="rId14">
                       <a:extLst>
                         <a:ext uri="{28A0092B-C50C-407E-A947-70E740481C1C}">
                           <a14:useLocalDpi xmlns:a14="http://schemas.microsoft.com/office/drawing/2010/main" val="0"/>
@@ -2612,360 +2620,13 @@
           <w:rFonts w:eastAsia="Times New Roman" w:cs="Times New Roman"/>
           <w:b/>
           <w:noProof/>
+          <w:lang w:val="en-CA" w:eastAsia="en-CA"/>
         </w:rPr>
         <w:drawing>
           <wp:inline distT="0" distB="0" distL="0" distR="0" wp14:anchorId="711D6AA8" wp14:editId="10919490">
             <wp:extent cx="3863340" cy="1964410"/>
             <wp:effectExtent l="0" t="0" r="0" b="0"/>
             <wp:docPr id="7" name="Picture 7"/>
-            <wp:cNvGraphicFramePr>
-              <a:graphicFrameLocks xmlns:a="http://schemas.openxmlformats.org/drawingml/2006/main" noChangeAspect="1"/>
-            </wp:cNvGraphicFramePr>
-            <a:graphic xmlns:a="http://schemas.openxmlformats.org/drawingml/2006/main">
-              <a:graphicData uri="http://schemas.openxmlformats.org/drawingml/2006/picture">
-                <pic:pic xmlns:pic="http://schemas.openxmlformats.org/drawingml/2006/picture">
-                  <pic:nvPicPr>
-                    <pic:cNvPr id="1" name=""/>
-                    <pic:cNvPicPr/>
-                  </pic:nvPicPr>
-                  <pic:blipFill>
-                    <a:blip r:embed="rId14"/>
-                    <a:stretch>
-                      <a:fillRect/>
-                    </a:stretch>
-                  </pic:blipFill>
-                  <pic:spPr>
-                    <a:xfrm>
-                      <a:off x="0" y="0"/>
-                      <a:ext cx="3866387" cy="1965959"/>
-                    </a:xfrm>
-                    <a:prstGeom prst="rect">
-                      <a:avLst/>
-                    </a:prstGeom>
-                  </pic:spPr>
-                </pic:pic>
-              </a:graphicData>
-            </a:graphic>
-          </wp:inline>
-        </w:drawing>
-      </w:r>
-    </w:p>
-    <w:p>
-      <w:pPr>
-        <w:rPr>
-          <w:rFonts w:eastAsia="Times New Roman" w:cs="Times New Roman"/>
-          <w:b/>
-        </w:rPr>
-      </w:pPr>
-    </w:p>
-    <w:p>
-      <w:pPr>
-        <w:rPr>
-          <w:rFonts w:eastAsia="Times New Roman" w:cs="Times New Roman"/>
-          <w:b/>
-        </w:rPr>
-      </w:pPr>
-      <w:r>
-        <w:rPr>
-          <w:rFonts w:eastAsia="Times New Roman" w:cs="Times New Roman"/>
-          <w:b/>
-        </w:rPr>
-        <w:t>Here is how the above diagram would work:</w:t>
-      </w:r>
-    </w:p>
-    <w:p>
-      <w:pPr>
-        <w:pStyle w:val="ListParagraph"/>
-        <w:numPr>
-          <w:ilvl w:val="0"/>
-          <w:numId w:val="1"/>
-        </w:numPr>
-        <w:rPr>
-          <w:rFonts w:eastAsia="Times New Roman" w:cs="Times New Roman"/>
-        </w:rPr>
-      </w:pPr>
-      <w:r>
-        <w:rPr>
-          <w:rFonts w:eastAsia="Times New Roman" w:cs="Times New Roman"/>
-        </w:rPr>
-        <w:t>Start the projectile (</w:t>
-      </w:r>
-      <w:r>
-        <w:rPr>
-          <w:rFonts w:eastAsia="Times New Roman" w:cs="Times New Roman"/>
-        </w:rPr>
-        <w:t xml:space="preserve">electron) at the left of the screen </w:t>
-      </w:r>
-    </w:p>
-    <w:p>
-      <w:pPr>
-        <w:pStyle w:val="ListParagraph"/>
-        <w:numPr>
-          <w:ilvl w:val="0"/>
-          <w:numId w:val="1"/>
-        </w:numPr>
-        <w:rPr>
-          <w:rFonts w:eastAsia="Times New Roman" w:cs="Times New Roman"/>
-        </w:rPr>
-      </w:pPr>
-      <w:r>
-        <w:rPr>
-          <w:rFonts w:eastAsia="Times New Roman" w:cs="Times New Roman"/>
-        </w:rPr>
-        <w:t>T</w:t>
-      </w:r>
-      <w:r>
-        <w:rPr>
-          <w:rFonts w:eastAsia="Times New Roman" w:cs="Times New Roman"/>
-        </w:rPr>
-        <w:t>he object (</w:t>
-      </w:r>
-      <w:r>
-        <w:rPr>
-          <w:rFonts w:eastAsia="Times New Roman" w:cs="Times New Roman"/>
-        </w:rPr>
-        <w:t>the electron</w:t>
-      </w:r>
-      <w:r>
-        <w:rPr>
-          <w:rFonts w:eastAsia="Times New Roman" w:cs="Times New Roman"/>
-        </w:rPr>
-        <w:t>) will move</w:t>
-      </w:r>
-      <w:r>
-        <w:rPr>
-          <w:rFonts w:eastAsia="Times New Roman" w:cs="Times New Roman"/>
-        </w:rPr>
-        <w:t xml:space="preserve"> to the right</w:t>
-      </w:r>
-      <w:r>
-        <w:rPr>
-          <w:rFonts w:eastAsia="Times New Roman" w:cs="Times New Roman"/>
-        </w:rPr>
-        <w:t xml:space="preserve"> </w:t>
-      </w:r>
-      <w:r>
-        <w:rPr>
-          <w:rFonts w:eastAsia="Times New Roman" w:cs="Times New Roman"/>
-        </w:rPr>
-        <w:t>and the velocity of the ball will be related</w:t>
-      </w:r>
-      <w:r>
-        <w:rPr>
-          <w:rFonts w:eastAsia="Times New Roman" w:cs="Times New Roman"/>
-        </w:rPr>
-        <w:t xml:space="preserve"> to user input </w:t>
-      </w:r>
-      <w:r>
-        <w:rPr>
-          <w:rFonts w:eastAsia="Times New Roman" w:cs="Times New Roman"/>
-        </w:rPr>
-        <w:t>on the magnitude of the magnetic field B</w:t>
-      </w:r>
-    </w:p>
-    <w:p>
-      <w:pPr>
-        <w:pStyle w:val="ListParagraph"/>
-        <w:numPr>
-          <w:ilvl w:val="0"/>
-          <w:numId w:val="1"/>
-        </w:numPr>
-        <w:rPr>
-          <w:rFonts w:eastAsia="Times New Roman" w:cs="Times New Roman"/>
-        </w:rPr>
-      </w:pPr>
-      <w:r>
-        <w:rPr>
-          <w:rFonts w:eastAsia="Times New Roman" w:cs="Times New Roman"/>
-        </w:rPr>
-        <w:t>Animation repeats i</w:t>
-      </w:r>
-      <w:r>
-        <w:rPr>
-          <w:rFonts w:eastAsia="Times New Roman" w:cs="Times New Roman"/>
-        </w:rPr>
-        <w:t>tself when the electron gets to the right</w:t>
-      </w:r>
-      <w:r>
-        <w:rPr>
-          <w:rFonts w:eastAsia="Times New Roman" w:cs="Times New Roman"/>
-        </w:rPr>
-        <w:t xml:space="preserve"> end of the diagram </w:t>
-      </w:r>
-    </w:p>
-    <w:p>
-      <w:pPr>
-        <w:rPr>
-          <w:rFonts w:eastAsia="Times New Roman" w:cs="Times New Roman"/>
-        </w:rPr>
-      </w:pPr>
-      <w:r>
-        <w:rPr>
-          <w:rFonts w:eastAsia="Times New Roman" w:cs="Times New Roman"/>
-        </w:rPr>
-        <w:t xml:space="preserve">Equation: </w:t>
-      </w:r>
-      <w:r>
-        <w:rPr>
-          <w:rFonts w:eastAsia="Times New Roman" w:cs="Times New Roman"/>
-        </w:rPr>
-        <w:t xml:space="preserve">F = </w:t>
-      </w:r>
-      <w:proofErr w:type="spellStart"/>
-      <w:r>
-        <w:rPr>
-          <w:rFonts w:eastAsia="Times New Roman" w:cs="Times New Roman"/>
-        </w:rPr>
-        <w:t>qvB</w:t>
-      </w:r>
-      <w:proofErr w:type="spellEnd"/>
-      <w:r>
-        <w:rPr>
-          <w:rFonts w:eastAsia="Times New Roman" w:cs="Times New Roman"/>
-        </w:rPr>
-        <w:t xml:space="preserve"> </w:t>
-      </w:r>
-      <w:proofErr w:type="spellStart"/>
-      <w:r>
-        <w:rPr>
-          <w:rFonts w:eastAsia="Times New Roman" w:cs="Times New Roman"/>
-        </w:rPr>
-        <w:t>sinθ</w:t>
-      </w:r>
-      <w:proofErr w:type="spellEnd"/>
-      <w:r>
-        <w:rPr>
-          <w:rFonts w:eastAsia="Times New Roman" w:cs="Times New Roman"/>
-        </w:rPr>
-        <w:t xml:space="preserve"> (assume </w:t>
-      </w:r>
-      <w:r>
-        <w:rPr>
-          <w:rFonts w:eastAsia="Times New Roman" w:cs="Times New Roman"/>
-        </w:rPr>
-        <w:t>θ</w:t>
-      </w:r>
-      <w:r>
-        <w:rPr>
-          <w:rFonts w:eastAsia="Times New Roman" w:cs="Times New Roman"/>
-        </w:rPr>
-        <w:t xml:space="preserve">=90) </w:t>
-      </w:r>
-    </w:p>
-    <w:p>
-      <w:pPr>
-        <w:rPr>
-          <w:rFonts w:eastAsia="Times New Roman" w:cs="Times New Roman"/>
-        </w:rPr>
-      </w:pPr>
-      <w:r>
-        <w:rPr>
-          <w:rFonts w:eastAsia="Times New Roman" w:cs="Times New Roman"/>
-        </w:rPr>
-        <w:tab/>
-        <w:t xml:space="preserve">    v = F/</w:t>
-      </w:r>
-      <w:proofErr w:type="spellStart"/>
-      <w:r>
-        <w:rPr>
-          <w:rFonts w:eastAsia="Times New Roman" w:cs="Times New Roman"/>
-        </w:rPr>
-        <w:t>qB</w:t>
-      </w:r>
-      <w:proofErr w:type="spellEnd"/>
-      <w:r>
-        <w:rPr>
-          <w:rFonts w:eastAsia="Times New Roman" w:cs="Times New Roman"/>
-        </w:rPr>
-        <w:t xml:space="preserve"> thus there is an inverse relationship between B and v (higher the magnetic field force the slower the v) </w:t>
-      </w:r>
-    </w:p>
-    <w:p>
-      <w:pPr>
-        <w:rPr>
-          <w:rFonts w:eastAsia="Times New Roman" w:cs="Times New Roman"/>
-        </w:rPr>
-      </w:pPr>
-    </w:p>
-    <w:p>
-      <w:pPr>
-        <w:rPr>
-          <w:rFonts w:eastAsia="Times New Roman" w:cs="Times New Roman"/>
-        </w:rPr>
-      </w:pPr>
-    </w:p>
-    <w:p>
-      <w:pPr>
-        <w:rPr>
-          <w:rFonts w:eastAsia="Times New Roman" w:cs="Times New Roman"/>
-        </w:rPr>
-      </w:pPr>
-    </w:p>
-    <w:p>
-      <w:pPr>
-        <w:rPr>
-          <w:rFonts w:eastAsia="Times New Roman" w:cs="Times New Roman"/>
-        </w:rPr>
-      </w:pPr>
-    </w:p>
-    <w:p>
-      <w:pPr>
-        <w:rPr>
-          <w:rFonts w:eastAsia="Times New Roman" w:cs="Times New Roman"/>
-        </w:rPr>
-      </w:pPr>
-    </w:p>
-    <w:p/>
-    <w:p/>
-    <w:p/>
-    <w:p/>
-    <w:p>
-      <w:pPr>
-        <w:pStyle w:val="Heading2"/>
-        <w:rPr>
-          <w:rFonts w:eastAsia="Times New Roman"/>
-        </w:rPr>
-      </w:pPr>
-      <w:r>
-        <w:rPr>
-          <w:rFonts w:eastAsia="Times New Roman"/>
-        </w:rPr>
-        <w:lastRenderedPageBreak/>
-        <w:t>Methods of Inducing Electric Charge</w:t>
-      </w:r>
-    </w:p>
-    <w:p>
-      <w:pPr>
-        <w:pStyle w:val="ListParagraph"/>
-        <w:numPr>
-          <w:ilvl w:val="0"/>
-          <w:numId w:val="3"/>
-        </w:numPr>
-      </w:pPr>
-      <w:r>
-        <w:t xml:space="preserve">Charging by Friction </w:t>
-      </w:r>
-    </w:p>
-    <w:p>
-      <w:pPr>
-        <w:pStyle w:val="ListParagraph"/>
-        <w:ind w:left="1080"/>
-      </w:pPr>
-    </w:p>
-    <w:p>
-      <w:pPr>
-        <w:pStyle w:val="ListParagraph"/>
-        <w:ind w:left="1080"/>
-      </w:pPr>
-      <w:r>
-        <w:rPr>
-          <w:noProof/>
-        </w:rPr>
-        <w:drawing>
-          <wp:inline distT="0" distB="0" distL="0" distR="0" wp14:anchorId="367CB6A5" wp14:editId="54BB7CD9">
-            <wp:extent cx="1534022" cy="1825368"/>
-            <wp:effectExtent l="0" t="0" r="0" b="3810"/>
-            <wp:docPr id="8" name="Picture 8"/>
             <wp:cNvGraphicFramePr>
               <a:graphicFrameLocks xmlns:a="http://schemas.openxmlformats.org/drawingml/2006/main" noChangeAspect="1"/>
             </wp:cNvGraphicFramePr>
@@ -2985,7 +2646,7 @@
                   <pic:spPr>
                     <a:xfrm>
                       <a:off x="0" y="0"/>
-                      <a:ext cx="1549360" cy="1843619"/>
+                      <a:ext cx="3866387" cy="1965959"/>
                     </a:xfrm>
                     <a:prstGeom prst="rect">
                       <a:avLst/>
@@ -3000,6 +2661,302 @@
     </w:p>
     <w:p>
       <w:pPr>
+        <w:rPr>
+          <w:rFonts w:eastAsia="Times New Roman" w:cs="Times New Roman"/>
+          <w:b/>
+        </w:rPr>
+      </w:pPr>
+    </w:p>
+    <w:p>
+      <w:pPr>
+        <w:rPr>
+          <w:rFonts w:eastAsia="Times New Roman" w:cs="Times New Roman"/>
+          <w:b/>
+        </w:rPr>
+      </w:pPr>
+      <w:r>
+        <w:rPr>
+          <w:rFonts w:eastAsia="Times New Roman" w:cs="Times New Roman"/>
+          <w:b/>
+        </w:rPr>
+        <w:t>Here is how the above diagram would work:</w:t>
+      </w:r>
+    </w:p>
+    <w:p>
+      <w:pPr>
+        <w:pStyle w:val="ListParagraph"/>
+        <w:numPr>
+          <w:ilvl w:val="0"/>
+          <w:numId w:val="1"/>
+        </w:numPr>
+        <w:rPr>
+          <w:rFonts w:eastAsia="Times New Roman" w:cs="Times New Roman"/>
+        </w:rPr>
+      </w:pPr>
+      <w:r>
+        <w:rPr>
+          <w:rFonts w:eastAsia="Times New Roman" w:cs="Times New Roman"/>
+        </w:rPr>
+        <w:t>Start the projectile (</w:t>
+      </w:r>
+      <w:r>
+        <w:rPr>
+          <w:rFonts w:eastAsia="Times New Roman" w:cs="Times New Roman"/>
+        </w:rPr>
+        <w:t xml:space="preserve">electron) at the left of the screen </w:t>
+      </w:r>
+    </w:p>
+    <w:p>
+      <w:pPr>
+        <w:pStyle w:val="ListParagraph"/>
+        <w:numPr>
+          <w:ilvl w:val="0"/>
+          <w:numId w:val="1"/>
+        </w:numPr>
+        <w:rPr>
+          <w:rFonts w:eastAsia="Times New Roman" w:cs="Times New Roman"/>
+        </w:rPr>
+      </w:pPr>
+      <w:r>
+        <w:rPr>
+          <w:rFonts w:eastAsia="Times New Roman" w:cs="Times New Roman"/>
+        </w:rPr>
+        <w:t>T</w:t>
+      </w:r>
+      <w:r>
+        <w:rPr>
+          <w:rFonts w:eastAsia="Times New Roman" w:cs="Times New Roman"/>
+        </w:rPr>
+        <w:t>he object (</w:t>
+      </w:r>
+      <w:r>
+        <w:rPr>
+          <w:rFonts w:eastAsia="Times New Roman" w:cs="Times New Roman"/>
+        </w:rPr>
+        <w:t>the electron</w:t>
+      </w:r>
+      <w:r>
+        <w:rPr>
+          <w:rFonts w:eastAsia="Times New Roman" w:cs="Times New Roman"/>
+        </w:rPr>
+        <w:t>) will move</w:t>
+      </w:r>
+      <w:r>
+        <w:rPr>
+          <w:rFonts w:eastAsia="Times New Roman" w:cs="Times New Roman"/>
+        </w:rPr>
+        <w:t xml:space="preserve"> to the right</w:t>
+      </w:r>
+      <w:r>
+        <w:rPr>
+          <w:rFonts w:eastAsia="Times New Roman" w:cs="Times New Roman"/>
+        </w:rPr>
+        <w:t xml:space="preserve"> </w:t>
+      </w:r>
+      <w:r>
+        <w:rPr>
+          <w:rFonts w:eastAsia="Times New Roman" w:cs="Times New Roman"/>
+        </w:rPr>
+        <w:t>and the velocity of the ball will be related</w:t>
+      </w:r>
+      <w:r>
+        <w:rPr>
+          <w:rFonts w:eastAsia="Times New Roman" w:cs="Times New Roman"/>
+        </w:rPr>
+        <w:t xml:space="preserve"> to user input </w:t>
+      </w:r>
+      <w:r>
+        <w:rPr>
+          <w:rFonts w:eastAsia="Times New Roman" w:cs="Times New Roman"/>
+        </w:rPr>
+        <w:t>on the magnitude of the magnetic field B</w:t>
+      </w:r>
+    </w:p>
+    <w:p>
+      <w:pPr>
+        <w:pStyle w:val="ListParagraph"/>
+        <w:numPr>
+          <w:ilvl w:val="0"/>
+          <w:numId w:val="1"/>
+        </w:numPr>
+        <w:rPr>
+          <w:rFonts w:eastAsia="Times New Roman" w:cs="Times New Roman"/>
+        </w:rPr>
+      </w:pPr>
+      <w:r>
+        <w:rPr>
+          <w:rFonts w:eastAsia="Times New Roman" w:cs="Times New Roman"/>
+        </w:rPr>
+        <w:t>Animation repeats i</w:t>
+      </w:r>
+      <w:r>
+        <w:rPr>
+          <w:rFonts w:eastAsia="Times New Roman" w:cs="Times New Roman"/>
+        </w:rPr>
+        <w:t>tself when the electron gets to the right</w:t>
+      </w:r>
+      <w:r>
+        <w:rPr>
+          <w:rFonts w:eastAsia="Times New Roman" w:cs="Times New Roman"/>
+        </w:rPr>
+        <w:t xml:space="preserve"> end of the diagram </w:t>
+      </w:r>
+    </w:p>
+    <w:p>
+      <w:pPr>
+        <w:rPr>
+          <w:rFonts w:eastAsia="Times New Roman" w:cs="Times New Roman"/>
+        </w:rPr>
+      </w:pPr>
+      <w:r>
+        <w:rPr>
+          <w:rFonts w:eastAsia="Times New Roman" w:cs="Times New Roman"/>
+        </w:rPr>
+        <w:t xml:space="preserve">Equation: </w:t>
+      </w:r>
+      <w:r>
+        <w:rPr>
+          <w:rFonts w:eastAsia="Times New Roman" w:cs="Times New Roman"/>
+        </w:rPr>
+        <w:t xml:space="preserve">F = </w:t>
+      </w:r>
+      <w:proofErr w:type="spellStart"/>
+      <w:r>
+        <w:rPr>
+          <w:rFonts w:eastAsia="Times New Roman" w:cs="Times New Roman"/>
+        </w:rPr>
+        <w:t>qvB</w:t>
+      </w:r>
+      <w:proofErr w:type="spellEnd"/>
+      <w:r>
+        <w:rPr>
+          <w:rFonts w:eastAsia="Times New Roman" w:cs="Times New Roman"/>
+        </w:rPr>
+        <w:t xml:space="preserve"> </w:t>
+      </w:r>
+      <w:proofErr w:type="spellStart"/>
+      <w:r>
+        <w:rPr>
+          <w:rFonts w:eastAsia="Times New Roman" w:cs="Times New Roman"/>
+        </w:rPr>
+        <w:t>sinθ</w:t>
+      </w:r>
+      <w:proofErr w:type="spellEnd"/>
+      <w:r>
+        <w:rPr>
+          <w:rFonts w:eastAsia="Times New Roman" w:cs="Times New Roman"/>
+        </w:rPr>
+        <w:t xml:space="preserve"> (assume </w:t>
+      </w:r>
+      <w:r>
+        <w:rPr>
+          <w:rFonts w:eastAsia="Times New Roman" w:cs="Times New Roman"/>
+        </w:rPr>
+        <w:t>θ</w:t>
+      </w:r>
+      <w:r>
+        <w:rPr>
+          <w:rFonts w:eastAsia="Times New Roman" w:cs="Times New Roman"/>
+        </w:rPr>
+        <w:t xml:space="preserve">=90) </w:t>
+      </w:r>
+    </w:p>
+    <w:p>
+      <w:pPr>
+        <w:rPr>
+          <w:rFonts w:eastAsia="Times New Roman" w:cs="Times New Roman"/>
+        </w:rPr>
+      </w:pPr>
+      <w:r>
+        <w:rPr>
+          <w:rFonts w:eastAsia="Times New Roman" w:cs="Times New Roman"/>
+        </w:rPr>
+        <w:tab/>
+        <w:t xml:space="preserve">    v = F/</w:t>
+      </w:r>
+      <w:proofErr w:type="spellStart"/>
+      <w:r>
+        <w:rPr>
+          <w:rFonts w:eastAsia="Times New Roman" w:cs="Times New Roman"/>
+        </w:rPr>
+        <w:t>qB</w:t>
+      </w:r>
+      <w:proofErr w:type="spellEnd"/>
+      <w:r>
+        <w:rPr>
+          <w:rFonts w:eastAsia="Times New Roman" w:cs="Times New Roman"/>
+        </w:rPr>
+        <w:t xml:space="preserve"> thus there is an inverse relationship between B and v (higher the magnetic field force the slower the v) </w:t>
+      </w:r>
+    </w:p>
+    <w:p>
+      <w:pPr>
+        <w:rPr>
+          <w:rFonts w:eastAsia="Times New Roman" w:cs="Times New Roman"/>
+        </w:rPr>
+      </w:pPr>
+    </w:p>
+    <w:p>
+      <w:pPr>
+        <w:rPr>
+          <w:rFonts w:eastAsia="Times New Roman" w:cs="Times New Roman"/>
+        </w:rPr>
+      </w:pPr>
+    </w:p>
+    <w:p>
+      <w:pPr>
+        <w:rPr>
+          <w:rFonts w:eastAsia="Times New Roman" w:cs="Times New Roman"/>
+        </w:rPr>
+      </w:pPr>
+    </w:p>
+    <w:p>
+      <w:pPr>
+        <w:rPr>
+          <w:rFonts w:eastAsia="Times New Roman" w:cs="Times New Roman"/>
+        </w:rPr>
+      </w:pPr>
+    </w:p>
+    <w:p>
+      <w:pPr>
+        <w:rPr>
+          <w:rFonts w:eastAsia="Times New Roman" w:cs="Times New Roman"/>
+        </w:rPr>
+      </w:pPr>
+    </w:p>
+    <w:p/>
+    <w:p/>
+    <w:p/>
+    <w:p/>
+    <w:p>
+      <w:pPr>
+        <w:pStyle w:val="Heading2"/>
+        <w:rPr>
+          <w:rFonts w:eastAsia="Times New Roman"/>
+        </w:rPr>
+      </w:pPr>
+      <w:r>
+        <w:rPr>
+          <w:rFonts w:eastAsia="Times New Roman"/>
+        </w:rPr>
+        <w:lastRenderedPageBreak/>
+        <w:t>Methods of Inducing Electric Charge</w:t>
+      </w:r>
+    </w:p>
+    <w:p>
+      <w:pPr>
+        <w:pStyle w:val="ListParagraph"/>
+        <w:numPr>
+          <w:ilvl w:val="0"/>
+          <w:numId w:val="3"/>
+        </w:numPr>
+      </w:pPr>
+      <w:r>
+        <w:t xml:space="preserve">Charging by Friction </w:t>
+      </w:r>
+    </w:p>
+    <w:p>
+      <w:pPr>
         <w:pStyle w:val="ListParagraph"/>
         <w:ind w:left="1080"/>
       </w:pPr>
@@ -3007,28 +2964,18 @@
     <w:p>
       <w:pPr>
         <w:pStyle w:val="ListParagraph"/>
-        <w:numPr>
-          <w:ilvl w:val="0"/>
-          <w:numId w:val="3"/>
-        </w:numPr>
-      </w:pPr>
-      <w:r>
-        <w:t>Charging by Contact (conduction)</w:t>
-      </w:r>
-    </w:p>
-    <w:p>
-      <w:pPr>
-        <w:ind w:left="720"/>
+        <w:ind w:left="1080"/>
       </w:pPr>
       <w:r>
         <w:rPr>
           <w:noProof/>
+          <w:lang w:val="en-CA" w:eastAsia="en-CA"/>
         </w:rPr>
         <w:drawing>
-          <wp:inline distT="0" distB="0" distL="0" distR="0" wp14:anchorId="601185F5" wp14:editId="00AF2D9F">
-            <wp:extent cx="3359509" cy="2519631"/>
-            <wp:effectExtent l="0" t="0" r="0" b="0"/>
-            <wp:docPr id="10" name="Picture 10"/>
+          <wp:inline distT="0" distB="0" distL="0" distR="0" wp14:anchorId="367CB6A5" wp14:editId="54BB7CD9">
+            <wp:extent cx="1534022" cy="1825368"/>
+            <wp:effectExtent l="0" t="0" r="0" b="3810"/>
+            <wp:docPr id="8" name="Picture 8"/>
             <wp:cNvGraphicFramePr>
               <a:graphicFrameLocks xmlns:a="http://schemas.openxmlformats.org/drawingml/2006/main" noChangeAspect="1"/>
             </wp:cNvGraphicFramePr>
@@ -3048,7 +2995,7 @@
                   <pic:spPr>
                     <a:xfrm>
                       <a:off x="0" y="0"/>
-                      <a:ext cx="3372093" cy="2529069"/>
+                      <a:ext cx="1549360" cy="1843619"/>
                     </a:xfrm>
                     <a:prstGeom prst="rect">
                       <a:avLst/>
@@ -3064,30 +3011,35 @@
     <w:p>
       <w:pPr>
         <w:pStyle w:val="ListParagraph"/>
+        <w:ind w:left="1080"/>
+      </w:pPr>
+    </w:p>
+    <w:p>
+      <w:pPr>
+        <w:pStyle w:val="ListParagraph"/>
         <w:numPr>
           <w:ilvl w:val="0"/>
           <w:numId w:val="3"/>
         </w:numPr>
       </w:pPr>
       <w:r>
-        <w:t xml:space="preserve">Charging by Induction </w:t>
-      </w:r>
-    </w:p>
-    <w:p>
-      <w:pPr>
-        <w:rPr>
-          <w:lang w:val="en-CA"/>
-        </w:rPr>
+        <w:t>Charging by Contact (conduction)</w:t>
+      </w:r>
+    </w:p>
+    <w:p>
+      <w:pPr>
+        <w:ind w:left="720"/>
       </w:pPr>
       <w:r>
         <w:rPr>
           <w:noProof/>
+          <w:lang w:val="en-CA" w:eastAsia="en-CA"/>
         </w:rPr>
         <w:drawing>
-          <wp:inline distT="0" distB="0" distL="0" distR="0" wp14:anchorId="0003FE35" wp14:editId="7CE9EA54">
-            <wp:extent cx="2794635" cy="2095976"/>
-            <wp:effectExtent l="0" t="0" r="0" b="12700"/>
-            <wp:docPr id="11" name="Picture 11"/>
+          <wp:inline distT="0" distB="0" distL="0" distR="0" wp14:anchorId="601185F5" wp14:editId="00AF2D9F">
+            <wp:extent cx="3359509" cy="2519631"/>
+            <wp:effectExtent l="0" t="0" r="0" b="0"/>
+            <wp:docPr id="10" name="Picture 10"/>
             <wp:cNvGraphicFramePr>
               <a:graphicFrameLocks xmlns:a="http://schemas.openxmlformats.org/drawingml/2006/main" noChangeAspect="1"/>
             </wp:cNvGraphicFramePr>
@@ -3107,6 +3059,66 @@
                   <pic:spPr>
                     <a:xfrm>
                       <a:off x="0" y="0"/>
+                      <a:ext cx="3372093" cy="2529069"/>
+                    </a:xfrm>
+                    <a:prstGeom prst="rect">
+                      <a:avLst/>
+                    </a:prstGeom>
+                  </pic:spPr>
+                </pic:pic>
+              </a:graphicData>
+            </a:graphic>
+          </wp:inline>
+        </w:drawing>
+      </w:r>
+    </w:p>
+    <w:p>
+      <w:pPr>
+        <w:pStyle w:val="ListParagraph"/>
+        <w:numPr>
+          <w:ilvl w:val="0"/>
+          <w:numId w:val="3"/>
+        </w:numPr>
+      </w:pPr>
+      <w:r>
+        <w:t xml:space="preserve">Charging by Induction </w:t>
+      </w:r>
+    </w:p>
+    <w:p>
+      <w:pPr>
+        <w:rPr>
+          <w:lang w:val="en-CA"/>
+        </w:rPr>
+      </w:pPr>
+      <w:r>
+        <w:rPr>
+          <w:noProof/>
+          <w:lang w:val="en-CA" w:eastAsia="en-CA"/>
+        </w:rPr>
+        <w:drawing>
+          <wp:inline distT="0" distB="0" distL="0" distR="0" wp14:anchorId="0003FE35" wp14:editId="7CE9EA54">
+            <wp:extent cx="2794635" cy="2095976"/>
+            <wp:effectExtent l="0" t="0" r="0" b="12700"/>
+            <wp:docPr id="11" name="Picture 11"/>
+            <wp:cNvGraphicFramePr>
+              <a:graphicFrameLocks xmlns:a="http://schemas.openxmlformats.org/drawingml/2006/main" noChangeAspect="1"/>
+            </wp:cNvGraphicFramePr>
+            <a:graphic xmlns:a="http://schemas.openxmlformats.org/drawingml/2006/main">
+              <a:graphicData uri="http://schemas.openxmlformats.org/drawingml/2006/picture">
+                <pic:pic xmlns:pic="http://schemas.openxmlformats.org/drawingml/2006/picture">
+                  <pic:nvPicPr>
+                    <pic:cNvPr id="1" name=""/>
+                    <pic:cNvPicPr/>
+                  </pic:nvPicPr>
+                  <pic:blipFill>
+                    <a:blip r:embed="rId18"/>
+                    <a:stretch>
+                      <a:fillRect/>
+                    </a:stretch>
+                  </pic:blipFill>
+                  <pic:spPr>
+                    <a:xfrm>
+                      <a:off x="0" y="0"/>
                       <a:ext cx="2801064" cy="2100798"/>
                     </a:xfrm>
                     <a:prstGeom prst="rect">
@@ -3146,6 +3158,133 @@
         <w:t xml:space="preserve"> wall with same type of rod used in two previous examples</w:t>
       </w:r>
     </w:p>
+    <w:p>
+      <w:pPr>
+        <w:rPr>
+          <w:rFonts w:ascii="Times New Roman" w:hAnsi="Times New Roman" w:cs="Times New Roman"/>
+          <w:b/>
+          <w:sz w:val="24"/>
+          <w:szCs w:val="24"/>
+        </w:rPr>
+      </w:pPr>
+      <w:r>
+        <w:rPr>
+          <w:rFonts w:ascii="Times New Roman" w:hAnsi="Times New Roman" w:cs="Times New Roman"/>
+          <w:b/>
+          <w:sz w:val="24"/>
+          <w:szCs w:val="24"/>
+        </w:rPr>
+        <w:lastRenderedPageBreak/>
+        <w:t>Optics: The Law of reflection</w:t>
+      </w:r>
+    </w:p>
+    <w:p>
+      <w:pPr>
+        <w:rPr>
+          <w:rFonts w:ascii="Times New Roman" w:hAnsi="Times New Roman" w:cs="Times New Roman"/>
+          <w:b/>
+          <w:sz w:val="24"/>
+          <w:szCs w:val="24"/>
+          <w:lang w:val="en-CA"/>
+        </w:rPr>
+      </w:pPr>
+      <w:r>
+        <w:rPr>
+          <w:noProof/>
+          <w:lang w:val="en-CA" w:eastAsia="en-CA"/>
+        </w:rPr>
+        <w:drawing>
+          <wp:inline distT="0" distB="0" distL="0" distR="0" wp14:anchorId="444E3C11" wp14:editId="156848B4">
+            <wp:extent cx="4324350" cy="2514600"/>
+            <wp:effectExtent l="0" t="0" r="0" b="0"/>
+            <wp:docPr id="15" name="image25.png"/>
+            <wp:cNvGraphicFramePr/>
+            <a:graphic xmlns:a="http://schemas.openxmlformats.org/drawingml/2006/main">
+              <a:graphicData uri="http://schemas.openxmlformats.org/drawingml/2006/picture">
+                <pic:pic xmlns:pic="http://schemas.openxmlformats.org/drawingml/2006/picture">
+                  <pic:nvPicPr>
+                    <pic:cNvPr id="13" name="image25.png"/>
+                    <pic:cNvPicPr/>
+                  </pic:nvPicPr>
+                  <pic:blipFill>
+                    <a:blip r:embed="rId19"/>
+                    <a:srcRect/>
+                    <a:stretch>
+                      <a:fillRect/>
+                    </a:stretch>
+                  </pic:blipFill>
+                  <pic:spPr>
+                    <a:xfrm>
+                      <a:off x="0" y="0"/>
+                      <a:ext cx="4324350" cy="2514600"/>
+                    </a:xfrm>
+                    <a:prstGeom prst="rect">
+                      <a:avLst/>
+                    </a:prstGeom>
+                    <a:ln/>
+                  </pic:spPr>
+                </pic:pic>
+              </a:graphicData>
+            </a:graphic>
+          </wp:inline>
+        </w:drawing>
+      </w:r>
+      <w:bookmarkStart w:id="0" w:name="_GoBack"/>
+      <w:bookmarkEnd w:id="0"/>
+    </w:p>
+    <w:p>
+      <w:pPr>
+        <w:rPr>
+          <w:rFonts w:ascii="Times New Roman" w:hAnsi="Times New Roman" w:cs="Times New Roman"/>
+          <w:b/>
+          <w:sz w:val="24"/>
+          <w:szCs w:val="24"/>
+          <w:lang w:val="en-CA"/>
+        </w:rPr>
+      </w:pPr>
+      <w:r>
+        <w:rPr>
+          <w:rFonts w:ascii="Times New Roman" w:hAnsi="Times New Roman" w:cs="Times New Roman"/>
+          <w:b/>
+          <w:sz w:val="24"/>
+          <w:szCs w:val="24"/>
+          <w:lang w:val="en-CA"/>
+        </w:rPr>
+        <w:t xml:space="preserve">The diagram should be able to show the effect of how rays of light bounce off or reflect off a flat mirror surface </w:t>
+      </w:r>
+    </w:p>
+    <w:p>
+      <w:pPr>
+        <w:rPr>
+          <w:rFonts w:ascii="Times New Roman" w:hAnsi="Times New Roman" w:cs="Times New Roman"/>
+          <w:b/>
+          <w:sz w:val="24"/>
+          <w:szCs w:val="24"/>
+          <w:lang w:val="en-CA"/>
+        </w:rPr>
+      </w:pPr>
+      <w:r>
+        <w:rPr>
+          <w:rFonts w:ascii="Times New Roman" w:hAnsi="Times New Roman" w:cs="Times New Roman"/>
+          <w:b/>
+          <w:sz w:val="24"/>
+          <w:szCs w:val="24"/>
+          <w:lang w:val="en-CA"/>
+        </w:rPr>
+        <w:t xml:space="preserve">Something similar to the diagrams on this site: </w:t>
+      </w:r>
+      <w:hyperlink r:id="rId20" w:history="1">
+        <w:r>
+          <w:rPr>
+            <w:rStyle w:val="Hyperlink"/>
+            <w:color w:val="1155CC"/>
+            <w:sz w:val="20"/>
+            <w:szCs w:val="20"/>
+          </w:rPr>
+          <w:t>http://www.physicsclassroom.com/mmedia/optics/lr.cfm</w:t>
+        </w:r>
+      </w:hyperlink>
+    </w:p>
     <w:sectPr>
       <w:pgSz w:w="12240" w:h="15840"/>
       <w:pgMar w:top="1440" w:right="1440" w:bottom="1440" w:left="1440" w:header="720" w:footer="720" w:gutter="0"/>
@@ -3157,8 +3296,8 @@
 </file>
 
 <file path=word/numbering.xml><?xml version="1.0" encoding="utf-8"?>
-<w:numbering xmlns:wpc="http://schemas.microsoft.com/office/word/2010/wordprocessingCanvas" xmlns:mc="http://schemas.openxmlformats.org/markup-compatibility/2006" xmlns:o="urn:schemas-microsoft-com:office:office" xmlns:r="http://schemas.openxmlformats.org/officeDocument/2006/relationships" xmlns:m="http://schemas.openxmlformats.org/officeDocument/2006/math" xmlns:v="urn:schemas-microsoft-com:vml" xmlns:wp14="http://schemas.microsoft.com/office/word/2010/wordprocessingDrawing" xmlns:wp="http://schemas.openxmlformats.org/drawingml/2006/wordprocessingDrawing" xmlns:w10="urn:schemas-microsoft-com:office:word" xmlns:w="http://schemas.openxmlformats.org/wordprocessingml/2006/main" xmlns:w14="http://schemas.microsoft.com/office/word/2010/wordml" xmlns:w15="http://schemas.microsoft.com/office/word/2012/wordml" xmlns:wpg="http://schemas.microsoft.com/office/word/2010/wordprocessingGroup" xmlns:wpi="http://schemas.microsoft.com/office/word/2010/wordprocessingInk" xmlns:wne="http://schemas.microsoft.com/office/word/2006/wordml" xmlns:wps="http://schemas.microsoft.com/office/word/2010/wordprocessingShape" mc:Ignorable="w14 w15 wp14">
-  <w:abstractNum w:abstractNumId="0" w15:restartNumberingAfterBreak="0">
+<w:numbering xmlns:wpc="http://schemas.microsoft.com/office/word/2010/wordprocessingCanvas" xmlns:mc="http://schemas.openxmlformats.org/markup-compatibility/2006" xmlns:o="urn:schemas-microsoft-com:office:office" xmlns:r="http://schemas.openxmlformats.org/officeDocument/2006/relationships" xmlns:m="http://schemas.openxmlformats.org/officeDocument/2006/math" xmlns:v="urn:schemas-microsoft-com:vml" xmlns:wp14="http://schemas.microsoft.com/office/word/2010/wordprocessingDrawing" xmlns:wp="http://schemas.openxmlformats.org/drawingml/2006/wordprocessingDrawing" xmlns:w10="urn:schemas-microsoft-com:office:word" xmlns:w="http://schemas.openxmlformats.org/wordprocessingml/2006/main" xmlns:w14="http://schemas.microsoft.com/office/word/2010/wordml" xmlns:wpg="http://schemas.microsoft.com/office/word/2010/wordprocessingGroup" xmlns:wpi="http://schemas.microsoft.com/office/word/2010/wordprocessingInk" xmlns:wne="http://schemas.microsoft.com/office/word/2006/wordml" xmlns:wps="http://schemas.microsoft.com/office/word/2010/wordprocessingShape" mc:Ignorable="w14 wp14">
+  <w:abstractNum w:abstractNumId="0">
     <w:nsid w:val="196C7AA0"/>
     <w:multiLevelType w:val="hybridMultilevel"/>
     <w:tmpl w:val="5914B73E"/>
@@ -3247,7 +3386,7 @@
       </w:pPr>
     </w:lvl>
   </w:abstractNum>
-  <w:abstractNum w:abstractNumId="1" w15:restartNumberingAfterBreak="0">
+  <w:abstractNum w:abstractNumId="1">
     <w:nsid w:val="1ED32D18"/>
     <w:multiLevelType w:val="hybridMultilevel"/>
     <w:tmpl w:val="7C5662FA"/>
@@ -3360,7 +3499,7 @@
       </w:rPr>
     </w:lvl>
   </w:abstractNum>
-  <w:abstractNum w:abstractNumId="2" w15:restartNumberingAfterBreak="0">
+  <w:abstractNum w:abstractNumId="2">
     <w:nsid w:val="657503A6"/>
     <w:multiLevelType w:val="hybridMultilevel"/>
     <w:tmpl w:val="6956AA18"/>
@@ -3462,7 +3601,7 @@
 </file>
 
 <file path=word/styles.xml><?xml version="1.0" encoding="utf-8"?>
-<w:styles xmlns:mc="http://schemas.openxmlformats.org/markup-compatibility/2006" xmlns:r="http://schemas.openxmlformats.org/officeDocument/2006/relationships" xmlns:w="http://schemas.openxmlformats.org/wordprocessingml/2006/main" xmlns:w14="http://schemas.microsoft.com/office/word/2010/wordml" xmlns:w15="http://schemas.microsoft.com/office/word/2012/wordml" mc:Ignorable="w14 w15">
+<w:styles xmlns:mc="http://schemas.openxmlformats.org/markup-compatibility/2006" xmlns:r="http://schemas.openxmlformats.org/officeDocument/2006/relationships" xmlns:w="http://schemas.openxmlformats.org/wordprocessingml/2006/main" xmlns:w14="http://schemas.microsoft.com/office/word/2010/wordml" mc:Ignorable="w14">
   <w:docDefaults>
     <w:rPrDefault>
       <w:rPr>
@@ -3478,383 +3617,149 @@
       </w:pPr>
     </w:pPrDefault>
   </w:docDefaults>
-  <w:latentStyles w:defLockedState="0" w:defUIPriority="99" w:defSemiHidden="0" w:defUnhideWhenUsed="0" w:defQFormat="0" w:count="371">
-    <w:lsdException w:name="Normal" w:uiPriority="0" w:qFormat="1"/>
-    <w:lsdException w:name="heading 1" w:uiPriority="9" w:qFormat="1"/>
-    <w:lsdException w:name="heading 2" w:semiHidden="1" w:uiPriority="9" w:unhideWhenUsed="1" w:qFormat="1"/>
-    <w:lsdException w:name="heading 3" w:semiHidden="1" w:uiPriority="9" w:unhideWhenUsed="1" w:qFormat="1"/>
-    <w:lsdException w:name="heading 4" w:semiHidden="1" w:uiPriority="9" w:unhideWhenUsed="1" w:qFormat="1"/>
-    <w:lsdException w:name="heading 5" w:semiHidden="1" w:uiPriority="9" w:unhideWhenUsed="1" w:qFormat="1"/>
-    <w:lsdException w:name="heading 6" w:semiHidden="1" w:uiPriority="9" w:unhideWhenUsed="1" w:qFormat="1"/>
-    <w:lsdException w:name="heading 7" w:semiHidden="1" w:uiPriority="9" w:unhideWhenUsed="1" w:qFormat="1"/>
-    <w:lsdException w:name="heading 8" w:semiHidden="1" w:uiPriority="9" w:unhideWhenUsed="1" w:qFormat="1"/>
-    <w:lsdException w:name="heading 9" w:semiHidden="1" w:uiPriority="9" w:unhideWhenUsed="1" w:qFormat="1"/>
-    <w:lsdException w:name="index 1" w:semiHidden="1" w:unhideWhenUsed="1"/>
-    <w:lsdException w:name="index 2" w:semiHidden="1" w:unhideWhenUsed="1"/>
-    <w:lsdException w:name="index 3" w:semiHidden="1" w:unhideWhenUsed="1"/>
-    <w:lsdException w:name="index 4" w:semiHidden="1" w:unhideWhenUsed="1"/>
-    <w:lsdException w:name="index 5" w:semiHidden="1" w:unhideWhenUsed="1"/>
-    <w:lsdException w:name="index 6" w:semiHidden="1" w:unhideWhenUsed="1"/>
-    <w:lsdException w:name="index 7" w:semiHidden="1" w:unhideWhenUsed="1"/>
-    <w:lsdException w:name="index 8" w:semiHidden="1" w:unhideWhenUsed="1"/>
-    <w:lsdException w:name="index 9" w:semiHidden="1" w:unhideWhenUsed="1"/>
-    <w:lsdException w:name="toc 1" w:semiHidden="1" w:uiPriority="39" w:unhideWhenUsed="1"/>
-    <w:lsdException w:name="toc 2" w:semiHidden="1" w:uiPriority="39" w:unhideWhenUsed="1"/>
-    <w:lsdException w:name="toc 3" w:semiHidden="1" w:uiPriority="39" w:unhideWhenUsed="1"/>
-    <w:lsdException w:name="toc 4" w:semiHidden="1" w:uiPriority="39" w:unhideWhenUsed="1"/>
-    <w:lsdException w:name="toc 5" w:semiHidden="1" w:uiPriority="39" w:unhideWhenUsed="1"/>
-    <w:lsdException w:name="toc 6" w:semiHidden="1" w:uiPriority="39" w:unhideWhenUsed="1"/>
-    <w:lsdException w:name="toc 7" w:semiHidden="1" w:uiPriority="39" w:unhideWhenUsed="1"/>
-    <w:lsdException w:name="toc 8" w:semiHidden="1" w:uiPriority="39" w:unhideWhenUsed="1"/>
-    <w:lsdException w:name="toc 9" w:semiHidden="1" w:uiPriority="39" w:unhideWhenUsed="1"/>
-    <w:lsdException w:name="Normal Indent" w:semiHidden="1" w:unhideWhenUsed="1"/>
-    <w:lsdException w:name="footnote text" w:semiHidden="1" w:unhideWhenUsed="1"/>
-    <w:lsdException w:name="annotation text" w:semiHidden="1" w:unhideWhenUsed="1"/>
-    <w:lsdException w:name="header" w:semiHidden="1" w:unhideWhenUsed="1"/>
-    <w:lsdException w:name="footer" w:semiHidden="1" w:unhideWhenUsed="1"/>
-    <w:lsdException w:name="index heading" w:semiHidden="1" w:unhideWhenUsed="1"/>
-    <w:lsdException w:name="caption" w:semiHidden="1" w:uiPriority="35" w:unhideWhenUsed="1" w:qFormat="1"/>
-    <w:lsdException w:name="table of figures" w:semiHidden="1" w:unhideWhenUsed="1"/>
-    <w:lsdException w:name="envelope address" w:semiHidden="1" w:unhideWhenUsed="1"/>
-    <w:lsdException w:name="envelope return" w:semiHidden="1" w:unhideWhenUsed="1"/>
-    <w:lsdException w:name="footnote reference" w:semiHidden="1" w:unhideWhenUsed="1"/>
-    <w:lsdException w:name="annotation reference" w:semiHidden="1" w:unhideWhenUsed="1"/>
-    <w:lsdException w:name="line number" w:semiHidden="1" w:unhideWhenUsed="1"/>
-    <w:lsdException w:name="page number" w:semiHidden="1" w:unhideWhenUsed="1"/>
-    <w:lsdException w:name="endnote reference" w:semiHidden="1" w:unhideWhenUsed="1"/>
-    <w:lsdException w:name="endnote text" w:semiHidden="1" w:unhideWhenUsed="1"/>
-    <w:lsdException w:name="table of authorities" w:semiHidden="1" w:unhideWhenUsed="1"/>
-    <w:lsdException w:name="macro" w:semiHidden="1" w:unhideWhenUsed="1"/>
-    <w:lsdException w:name="toa heading" w:semiHidden="1" w:unhideWhenUsed="1"/>
-    <w:lsdException w:name="List" w:semiHidden="1" w:unhideWhenUsed="1"/>
-    <w:lsdException w:name="List Bullet" w:semiHidden="1" w:unhideWhenUsed="1"/>
-    <w:lsdException w:name="List Number" w:semiHidden="1" w:unhideWhenUsed="1"/>
-    <w:lsdException w:name="List 2" w:semiHidden="1" w:unhideWhenUsed="1"/>
-    <w:lsdException w:name="List 3" w:semiHidden="1" w:unhideWhenUsed="1"/>
-    <w:lsdException w:name="List 4" w:semiHidden="1" w:unhideWhenUsed="1"/>
-    <w:lsdException w:name="List 5" w:semiHidden="1" w:unhideWhenUsed="1"/>
-    <w:lsdException w:name="List Bullet 2" w:semiHidden="1" w:unhideWhenUsed="1"/>
-    <w:lsdException w:name="List Bullet 3" w:semiHidden="1" w:unhideWhenUsed="1"/>
-    <w:lsdException w:name="List Bullet 4" w:semiHidden="1" w:unhideWhenUsed="1"/>
-    <w:lsdException w:name="List Bullet 5" w:semiHidden="1" w:unhideWhenUsed="1"/>
-    <w:lsdException w:name="List Number 2" w:semiHidden="1" w:unhideWhenUsed="1"/>
-    <w:lsdException w:name="List Number 3" w:semiHidden="1" w:unhideWhenUsed="1"/>
-    <w:lsdException w:name="List Number 4" w:semiHidden="1" w:unhideWhenUsed="1"/>
-    <w:lsdException w:name="List Number 5" w:semiHidden="1" w:unhideWhenUsed="1"/>
-    <w:lsdException w:name="Title" w:uiPriority="10" w:qFormat="1"/>
-    <w:lsdException w:name="Closing" w:semiHidden="1" w:unhideWhenUsed="1"/>
-    <w:lsdException w:name="Signature" w:semiHidden="1" w:unhideWhenUsed="1"/>
-    <w:lsdException w:name="Default Paragraph Font" w:semiHidden="1" w:uiPriority="1" w:unhideWhenUsed="1"/>
-    <w:lsdException w:name="Body Text" w:semiHidden="1" w:unhideWhenUsed="1"/>
-    <w:lsdException w:name="Body Text Indent" w:semiHidden="1" w:unhideWhenUsed="1"/>
-    <w:lsdException w:name="List Continue" w:semiHidden="1" w:unhideWhenUsed="1"/>
-    <w:lsdException w:name="List Continue 2" w:semiHidden="1" w:unhideWhenUsed="1"/>
-    <w:lsdException w:name="List Continue 3" w:semiHidden="1" w:unhideWhenUsed="1"/>
-    <w:lsdException w:name="List Continue 4" w:semiHidden="1" w:unhideWhenUsed="1"/>
-    <w:lsdException w:name="List Continue 5" w:semiHidden="1" w:unhideWhenUsed="1"/>
-    <w:lsdException w:name="Message Header" w:semiHidden="1" w:unhideWhenUsed="1"/>
-    <w:lsdException w:name="Subtitle" w:uiPriority="11" w:qFormat="1"/>
-    <w:lsdException w:name="Salutation" w:semiHidden="1" w:unhideWhenUsed="1"/>
-    <w:lsdException w:name="Date" w:semiHidden="1" w:unhideWhenUsed="1"/>
-    <w:lsdException w:name="Body Text First Indent" w:semiHidden="1" w:unhideWhenUsed="1"/>
-    <w:lsdException w:name="Body Text First Indent 2" w:semiHidden="1" w:unhideWhenUsed="1"/>
-    <w:lsdException w:name="Note Heading" w:semiHidden="1" w:unhideWhenUsed="1"/>
-    <w:lsdException w:name="Body Text 2" w:semiHidden="1" w:unhideWhenUsed="1"/>
-    <w:lsdException w:name="Body Text 3" w:semiHidden="1" w:unhideWhenUsed="1"/>
-    <w:lsdException w:name="Body Text Indent 2" w:semiHidden="1" w:unhideWhenUsed="1"/>
-    <w:lsdException w:name="Body Text Indent 3" w:semiHidden="1" w:unhideWhenUsed="1"/>
-    <w:lsdException w:name="Block Text" w:semiHidden="1" w:unhideWhenUsed="1"/>
-    <w:lsdException w:name="Hyperlink" w:semiHidden="1" w:unhideWhenUsed="1"/>
-    <w:lsdException w:name="FollowedHyperlink" w:semiHidden="1" w:unhideWhenUsed="1"/>
-    <w:lsdException w:name="Strong" w:uiPriority="22" w:qFormat="1"/>
-    <w:lsdException w:name="Emphasis" w:uiPriority="20" w:qFormat="1"/>
-    <w:lsdException w:name="Document Map" w:semiHidden="1" w:unhideWhenUsed="1"/>
-    <w:lsdException w:name="Plain Text" w:semiHidden="1" w:unhideWhenUsed="1"/>
-    <w:lsdException w:name="E-mail Signature" w:semiHidden="1" w:unhideWhenUsed="1"/>
-    <w:lsdException w:name="HTML Top of Form" w:semiHidden="1" w:unhideWhenUsed="1"/>
-    <w:lsdException w:name="HTML Bottom of Form" w:semiHidden="1" w:unhideWhenUsed="1"/>
-    <w:lsdException w:name="Normal (Web)" w:semiHidden="1" w:unhideWhenUsed="1"/>
-    <w:lsdException w:name="HTML Acronym" w:semiHidden="1" w:unhideWhenUsed="1"/>
-    <w:lsdException w:name="HTML Address" w:semiHidden="1" w:unhideWhenUsed="1"/>
-    <w:lsdException w:name="HTML Cite" w:semiHidden="1" w:unhideWhenUsed="1"/>
-    <w:lsdException w:name="HTML Code" w:semiHidden="1" w:unhideWhenUsed="1"/>
-    <w:lsdException w:name="HTML Definition" w:semiHidden="1" w:unhideWhenUsed="1"/>
-    <w:lsdException w:name="HTML Keyboard" w:semiHidden="1" w:unhideWhenUsed="1"/>
-    <w:lsdException w:name="HTML Preformatted" w:semiHidden="1" w:unhideWhenUsed="1"/>
-    <w:lsdException w:name="HTML Sample" w:semiHidden="1" w:unhideWhenUsed="1"/>
-    <w:lsdException w:name="HTML Typewriter" w:semiHidden="1" w:unhideWhenUsed="1"/>
-    <w:lsdException w:name="HTML Variable" w:semiHidden="1" w:unhideWhenUsed="1"/>
-    <w:lsdException w:name="Normal Table" w:semiHidden="1" w:unhideWhenUsed="1"/>
-    <w:lsdException w:name="annotation subject" w:semiHidden="1" w:unhideWhenUsed="1"/>
-    <w:lsdException w:name="No List" w:semiHidden="1" w:unhideWhenUsed="1"/>
-    <w:lsdException w:name="Outline List 1" w:semiHidden="1" w:unhideWhenUsed="1"/>
-    <w:lsdException w:name="Outline List 2" w:semiHidden="1" w:unhideWhenUsed="1"/>
-    <w:lsdException w:name="Outline List 3" w:semiHidden="1" w:unhideWhenUsed="1"/>
-    <w:lsdException w:name="Table Simple 1" w:semiHidden="1" w:unhideWhenUsed="1"/>
-    <w:lsdException w:name="Table Simple 2" w:semiHidden="1" w:unhideWhenUsed="1"/>
-    <w:lsdException w:name="Table Simple 3" w:semiHidden="1" w:unhideWhenUsed="1"/>
-    <w:lsdException w:name="Table Classic 1" w:semiHidden="1" w:unhideWhenUsed="1"/>
-    <w:lsdException w:name="Table Classic 2" w:semiHidden="1" w:unhideWhenUsed="1"/>
-    <w:lsdException w:name="Table Classic 3" w:semiHidden="1" w:unhideWhenUsed="1"/>
-    <w:lsdException w:name="Table Classic 4" w:semiHidden="1" w:unhideWhenUsed="1"/>
-    <w:lsdException w:name="Table Colorful 1" w:semiHidden="1" w:unhideWhenUsed="1"/>
-    <w:lsdException w:name="Table Colorful 2" w:semiHidden="1" w:unhideWhenUsed="1"/>
-    <w:lsdException w:name="Table Colorful 3" w:semiHidden="1" w:unhideWhenUsed="1"/>
-    <w:lsdException w:name="Table Columns 1" w:semiHidden="1" w:unhideWhenUsed="1"/>
-    <w:lsdException w:name="Table Columns 2" w:semiHidden="1" w:unhideWhenUsed="1"/>
-    <w:lsdException w:name="Table Columns 3" w:semiHidden="1" w:unhideWhenUsed="1"/>
-    <w:lsdException w:name="Table Columns 4" w:semiHidden="1" w:unhideWhenUsed="1"/>
-    <w:lsdException w:name="Table Columns 5" w:semiHidden="1" w:unhideWhenUsed="1"/>
-    <w:lsdException w:name="Table Grid 1" w:semiHidden="1" w:unhideWhenUsed="1"/>
-    <w:lsdException w:name="Table Grid 2" w:semiHidden="1" w:unhideWhenUsed="1"/>
-    <w:lsdException w:name="Table Grid 3" w:semiHidden="1" w:unhideWhenUsed="1"/>
-    <w:lsdException w:name="Table Grid 4" w:semiHidden="1" w:unhideWhenUsed="1"/>
-    <w:lsdException w:name="Table Grid 5" w:semiHidden="1" w:unhideWhenUsed="1"/>
-    <w:lsdException w:name="Table Grid 6" w:semiHidden="1" w:unhideWhenUsed="1"/>
-    <w:lsdException w:name="Table Grid 7" w:semiHidden="1" w:unhideWhenUsed="1"/>
-    <w:lsdException w:name="Table Grid 8" w:semiHidden="1" w:unhideWhenUsed="1"/>
-    <w:lsdException w:name="Table List 1" w:semiHidden="1" w:unhideWhenUsed="1"/>
-    <w:lsdException w:name="Table List 2" w:semiHidden="1" w:unhideWhenUsed="1"/>
-    <w:lsdException w:name="Table List 3" w:semiHidden="1" w:unhideWhenUsed="1"/>
-    <w:lsdException w:name="Table List 4" w:semiHidden="1" w:unhideWhenUsed="1"/>
-    <w:lsdException w:name="Table List 5" w:semiHidden="1" w:unhideWhenUsed="1"/>
-    <w:lsdException w:name="Table List 6" w:semiHidden="1" w:unhideWhenUsed="1"/>
-    <w:lsdException w:name="Table List 7" w:semiHidden="1" w:unhideWhenUsed="1"/>
-    <w:lsdException w:name="Table List 8" w:semiHidden="1" w:unhideWhenUsed="1"/>
-    <w:lsdException w:name="Table 3D effects 1" w:semiHidden="1" w:unhideWhenUsed="1"/>
-    <w:lsdException w:name="Table 3D effects 2" w:semiHidden="1" w:unhideWhenUsed="1"/>
-    <w:lsdException w:name="Table 3D effects 3" w:semiHidden="1" w:unhideWhenUsed="1"/>
-    <w:lsdException w:name="Table Contemporary" w:semiHidden="1" w:unhideWhenUsed="1"/>
-    <w:lsdException w:name="Table Elegant" w:semiHidden="1" w:unhideWhenUsed="1"/>
-    <w:lsdException w:name="Table Professional" w:semiHidden="1" w:unhideWhenUsed="1"/>
-    <w:lsdException w:name="Table Subtle 1" w:semiHidden="1" w:unhideWhenUsed="1"/>
-    <w:lsdException w:name="Table Subtle 2" w:semiHidden="1" w:unhideWhenUsed="1"/>
-    <w:lsdException w:name="Table Web 1" w:semiHidden="1" w:unhideWhenUsed="1"/>
-    <w:lsdException w:name="Table Web 2" w:semiHidden="1" w:unhideWhenUsed="1"/>
-    <w:lsdException w:name="Table Web 3" w:semiHidden="1" w:unhideWhenUsed="1"/>
-    <w:lsdException w:name="Balloon Text" w:semiHidden="1" w:unhideWhenUsed="1"/>
-    <w:lsdException w:name="Table Grid" w:uiPriority="39"/>
-    <w:lsdException w:name="Table Theme" w:semiHidden="1" w:unhideWhenUsed="1"/>
-    <w:lsdException w:name="Placeholder Text" w:semiHidden="1"/>
-    <w:lsdException w:name="No Spacing" w:uiPriority="1" w:qFormat="1"/>
-    <w:lsdException w:name="Light Shading" w:uiPriority="60"/>
-    <w:lsdException w:name="Light List" w:uiPriority="61"/>
-    <w:lsdException w:name="Light Grid" w:uiPriority="62"/>
-    <w:lsdException w:name="Medium Shading 1" w:uiPriority="63"/>
-    <w:lsdException w:name="Medium Shading 2" w:uiPriority="64"/>
-    <w:lsdException w:name="Medium List 1" w:uiPriority="65"/>
-    <w:lsdException w:name="Medium List 2" w:uiPriority="66"/>
-    <w:lsdException w:name="Medium Grid 1" w:uiPriority="67"/>
-    <w:lsdException w:name="Medium Grid 2" w:uiPriority="68"/>
-    <w:lsdException w:name="Medium Grid 3" w:uiPriority="69"/>
-    <w:lsdException w:name="Dark List" w:uiPriority="70"/>
-    <w:lsdException w:name="Colorful Shading" w:uiPriority="71"/>
-    <w:lsdException w:name="Colorful List" w:uiPriority="72"/>
-    <w:lsdException w:name="Colorful Grid" w:uiPriority="73"/>
-    <w:lsdException w:name="Light Shading Accent 1" w:uiPriority="60"/>
-    <w:lsdException w:name="Light List Accent 1" w:uiPriority="61"/>
-    <w:lsdException w:name="Light Grid Accent 1" w:uiPriority="62"/>
-    <w:lsdException w:name="Medium Shading 1 Accent 1" w:uiPriority="63"/>
-    <w:lsdException w:name="Medium Shading 2 Accent 1" w:uiPriority="64"/>
-    <w:lsdException w:name="Medium List 1 Accent 1" w:uiPriority="65"/>
-    <w:lsdException w:name="Revision" w:semiHidden="1"/>
-    <w:lsdException w:name="List Paragraph" w:uiPriority="34" w:qFormat="1"/>
-    <w:lsdException w:name="Quote" w:uiPriority="29" w:qFormat="1"/>
-    <w:lsdException w:name="Intense Quote" w:uiPriority="30" w:qFormat="1"/>
-    <w:lsdException w:name="Medium List 2 Accent 1" w:uiPriority="66"/>
-    <w:lsdException w:name="Medium Grid 1 Accent 1" w:uiPriority="67"/>
-    <w:lsdException w:name="Medium Grid 2 Accent 1" w:uiPriority="68"/>
-    <w:lsdException w:name="Medium Grid 3 Accent 1" w:uiPriority="69"/>
-    <w:lsdException w:name="Dark List Accent 1" w:uiPriority="70"/>
-    <w:lsdException w:name="Colorful Shading Accent 1" w:uiPriority="71"/>
-    <w:lsdException w:name="Colorful List Accent 1" w:uiPriority="72"/>
-    <w:lsdException w:name="Colorful Grid Accent 1" w:uiPriority="73"/>
-    <w:lsdException w:name="Light Shading Accent 2" w:uiPriority="60"/>
-    <w:lsdException w:name="Light List Accent 2" w:uiPriority="61"/>
-    <w:lsdException w:name="Light Grid Accent 2" w:uiPriority="62"/>
-    <w:lsdException w:name="Medium Shading 1 Accent 2" w:uiPriority="63"/>
-    <w:lsdException w:name="Medium Shading 2 Accent 2" w:uiPriority="64"/>
-    <w:lsdException w:name="Medium List 1 Accent 2" w:uiPriority="65"/>
-    <w:lsdException w:name="Medium List 2 Accent 2" w:uiPriority="66"/>
-    <w:lsdException w:name="Medium Grid 1 Accent 2" w:uiPriority="67"/>
-    <w:lsdException w:name="Medium Grid 2 Accent 2" w:uiPriority="68"/>
-    <w:lsdException w:name="Medium Grid 3 Accent 2" w:uiPriority="69"/>
-    <w:lsdException w:name="Dark List Accent 2" w:uiPriority="70"/>
-    <w:lsdException w:name="Colorful Shading Accent 2" w:uiPriority="71"/>
-    <w:lsdException w:name="Colorful List Accent 2" w:uiPriority="72"/>
-    <w:lsdException w:name="Colorful Grid Accent 2" w:uiPriority="73"/>
-    <w:lsdException w:name="Light Shading Accent 3" w:uiPriority="60"/>
-    <w:lsdException w:name="Light List Accent 3" w:uiPriority="61"/>
-    <w:lsdException w:name="Light Grid Accent 3" w:uiPriority="62"/>
-    <w:lsdException w:name="Medium Shading 1 Accent 3" w:uiPriority="63"/>
-    <w:lsdException w:name="Medium Shading 2 Accent 3" w:uiPriority="64"/>
-    <w:lsdException w:name="Medium List 1 Accent 3" w:uiPriority="65"/>
-    <w:lsdException w:name="Medium List 2 Accent 3" w:uiPriority="66"/>
-    <w:lsdException w:name="Medium Grid 1 Accent 3" w:uiPriority="67"/>
-    <w:lsdException w:name="Medium Grid 2 Accent 3" w:uiPriority="68"/>
-    <w:lsdException w:name="Medium Grid 3 Accent 3" w:uiPriority="69"/>
-    <w:lsdException w:name="Dark List Accent 3" w:uiPriority="70"/>
-    <w:lsdException w:name="Colorful Shading Accent 3" w:uiPriority="71"/>
-    <w:lsdException w:name="Colorful List Accent 3" w:uiPriority="72"/>
-    <w:lsdException w:name="Colorful Grid Accent 3" w:uiPriority="73"/>
-    <w:lsdException w:name="Light Shading Accent 4" w:uiPriority="60"/>
-    <w:lsdException w:name="Light List Accent 4" w:uiPriority="61"/>
-    <w:lsdException w:name="Light Grid Accent 4" w:uiPriority="62"/>
-    <w:lsdException w:name="Medium Shading 1 Accent 4" w:uiPriority="63"/>
-    <w:lsdException w:name="Medium Shading 2 Accent 4" w:uiPriority="64"/>
-    <w:lsdException w:name="Medium List 1 Accent 4" w:uiPriority="65"/>
-    <w:lsdException w:name="Medium List 2 Accent 4" w:uiPriority="66"/>
-    <w:lsdException w:name="Medium Grid 1 Accent 4" w:uiPriority="67"/>
-    <w:lsdException w:name="Medium Grid 2 Accent 4" w:uiPriority="68"/>
-    <w:lsdException w:name="Medium Grid 3 Accent 4" w:uiPriority="69"/>
-    <w:lsdException w:name="Dark List Accent 4" w:uiPriority="70"/>
-    <w:lsdException w:name="Colorful Shading Accent 4" w:uiPriority="71"/>
-    <w:lsdException w:name="Colorful List Accent 4" w:uiPriority="72"/>
-    <w:lsdException w:name="Colorful Grid Accent 4" w:uiPriority="73"/>
-    <w:lsdException w:name="Light Shading Accent 5" w:uiPriority="60"/>
-    <w:lsdException w:name="Light List Accent 5" w:uiPriority="61"/>
-    <w:lsdException w:name="Light Grid Accent 5" w:uiPriority="62"/>
-    <w:lsdException w:name="Medium Shading 1 Accent 5" w:uiPriority="63"/>
-    <w:lsdException w:name="Medium Shading 2 Accent 5" w:uiPriority="64"/>
-    <w:lsdException w:name="Medium List 1 Accent 5" w:uiPriority="65"/>
-    <w:lsdException w:name="Medium List 2 Accent 5" w:uiPriority="66"/>
-    <w:lsdException w:name="Medium Grid 1 Accent 5" w:uiPriority="67"/>
-    <w:lsdException w:name="Medium Grid 2 Accent 5" w:uiPriority="68"/>
-    <w:lsdException w:name="Medium Grid 3 Accent 5" w:uiPriority="69"/>
-    <w:lsdException w:name="Dark List Accent 5" w:uiPriority="70"/>
-    <w:lsdException w:name="Colorful Shading Accent 5" w:uiPriority="71"/>
-    <w:lsdException w:name="Colorful List Accent 5" w:uiPriority="72"/>
-    <w:lsdException w:name="Colorful Grid Accent 5" w:uiPriority="73"/>
-    <w:lsdException w:name="Light Shading Accent 6" w:uiPriority="60"/>
-    <w:lsdException w:name="Light List Accent 6" w:uiPriority="61"/>
-    <w:lsdException w:name="Light Grid Accent 6" w:uiPriority="62"/>
-    <w:lsdException w:name="Medium Shading 1 Accent 6" w:uiPriority="63"/>
-    <w:lsdException w:name="Medium Shading 2 Accent 6" w:uiPriority="64"/>
-    <w:lsdException w:name="Medium List 1 Accent 6" w:uiPriority="65"/>
-    <w:lsdException w:name="Medium List 2 Accent 6" w:uiPriority="66"/>
-    <w:lsdException w:name="Medium Grid 1 Accent 6" w:uiPriority="67"/>
-    <w:lsdException w:name="Medium Grid 2 Accent 6" w:uiPriority="68"/>
-    <w:lsdException w:name="Medium Grid 3 Accent 6" w:uiPriority="69"/>
-    <w:lsdException w:name="Dark List Accent 6" w:uiPriority="70"/>
-    <w:lsdException w:name="Colorful Shading Accent 6" w:uiPriority="71"/>
-    <w:lsdException w:name="Colorful List Accent 6" w:uiPriority="72"/>
-    <w:lsdException w:name="Colorful Grid Accent 6" w:uiPriority="73"/>
-    <w:lsdException w:name="Subtle Emphasis" w:uiPriority="19" w:qFormat="1"/>
-    <w:lsdException w:name="Intense Emphasis" w:uiPriority="21" w:qFormat="1"/>
-    <w:lsdException w:name="Subtle Reference" w:uiPriority="31" w:qFormat="1"/>
-    <w:lsdException w:name="Intense Reference" w:uiPriority="32" w:qFormat="1"/>
-    <w:lsdException w:name="Book Title" w:uiPriority="33" w:qFormat="1"/>
-    <w:lsdException w:name="Bibliography" w:semiHidden="1" w:uiPriority="37" w:unhideWhenUsed="1"/>
-    <w:lsdException w:name="TOC Heading" w:semiHidden="1" w:uiPriority="39" w:unhideWhenUsed="1" w:qFormat="1"/>
-    <w:lsdException w:name="Plain Table 1" w:uiPriority="41"/>
-    <w:lsdException w:name="Plain Table 2" w:uiPriority="42"/>
-    <w:lsdException w:name="Plain Table 3" w:uiPriority="43"/>
-    <w:lsdException w:name="Plain Table 4" w:uiPriority="44"/>
-    <w:lsdException w:name="Plain Table 5" w:uiPriority="45"/>
-    <w:lsdException w:name="Grid Table Light" w:uiPriority="40"/>
-    <w:lsdException w:name="Grid Table 1 Light" w:uiPriority="46"/>
-    <w:lsdException w:name="Grid Table 2" w:uiPriority="47"/>
-    <w:lsdException w:name="Grid Table 3" w:uiPriority="48"/>
-    <w:lsdException w:name="Grid Table 4" w:uiPriority="49"/>
-    <w:lsdException w:name="Grid Table 5 Dark" w:uiPriority="50"/>
-    <w:lsdException w:name="Grid Table 6 Colorful" w:uiPriority="51"/>
-    <w:lsdException w:name="Grid Table 7 Colorful" w:uiPriority="52"/>
-    <w:lsdException w:name="Grid Table 1 Light Accent 1" w:uiPriority="46"/>
-    <w:lsdException w:name="Grid Table 2 Accent 1" w:uiPriority="47"/>
-    <w:lsdException w:name="Grid Table 3 Accent 1" w:uiPriority="48"/>
-    <w:lsdException w:name="Grid Table 4 Accent 1" w:uiPriority="49"/>
-    <w:lsdException w:name="Grid Table 5 Dark Accent 1" w:uiPriority="50"/>
-    <w:lsdException w:name="Grid Table 6 Colorful Accent 1" w:uiPriority="51"/>
-    <w:lsdException w:name="Grid Table 7 Colorful Accent 1" w:uiPriority="52"/>
-    <w:lsdException w:name="Grid Table 1 Light Accent 2" w:uiPriority="46"/>
-    <w:lsdException w:name="Grid Table 2 Accent 2" w:uiPriority="47"/>
-    <w:lsdException w:name="Grid Table 3 Accent 2" w:uiPriority="48"/>
-    <w:lsdException w:name="Grid Table 4 Accent 2" w:uiPriority="49"/>
-    <w:lsdException w:name="Grid Table 5 Dark Accent 2" w:uiPriority="50"/>
-    <w:lsdException w:name="Grid Table 6 Colorful Accent 2" w:uiPriority="51"/>
-    <w:lsdException w:name="Grid Table 7 Colorful Accent 2" w:uiPriority="52"/>
-    <w:lsdException w:name="Grid Table 1 Light Accent 3" w:uiPriority="46"/>
-    <w:lsdException w:name="Grid Table 2 Accent 3" w:uiPriority="47"/>
-    <w:lsdException w:name="Grid Table 3 Accent 3" w:uiPriority="48"/>
-    <w:lsdException w:name="Grid Table 4 Accent 3" w:uiPriority="49"/>
-    <w:lsdException w:name="Grid Table 5 Dark Accent 3" w:uiPriority="50"/>
-    <w:lsdException w:name="Grid Table 6 Colorful Accent 3" w:uiPriority="51"/>
-    <w:lsdException w:name="Grid Table 7 Colorful Accent 3" w:uiPriority="52"/>
-    <w:lsdException w:name="Grid Table 1 Light Accent 4" w:uiPriority="46"/>
-    <w:lsdException w:name="Grid Table 2 Accent 4" w:uiPriority="47"/>
-    <w:lsdException w:name="Grid Table 3 Accent 4" w:uiPriority="48"/>
-    <w:lsdException w:name="Grid Table 4 Accent 4" w:uiPriority="49"/>
-    <w:lsdException w:name="Grid Table 5 Dark Accent 4" w:uiPriority="50"/>
-    <w:lsdException w:name="Grid Table 6 Colorful Accent 4" w:uiPriority="51"/>
-    <w:lsdException w:name="Grid Table 7 Colorful Accent 4" w:uiPriority="52"/>
-    <w:lsdException w:name="Grid Table 1 Light Accent 5" w:uiPriority="46"/>
-    <w:lsdException w:name="Grid Table 2 Accent 5" w:uiPriority="47"/>
-    <w:lsdException w:name="Grid Table 3 Accent 5" w:uiPriority="48"/>
-    <w:lsdException w:name="Grid Table 4 Accent 5" w:uiPriority="49"/>
-    <w:lsdException w:name="Grid Table 5 Dark Accent 5" w:uiPriority="50"/>
-    <w:lsdException w:name="Grid Table 6 Colorful Accent 5" w:uiPriority="51"/>
-    <w:lsdException w:name="Grid Table 7 Colorful Accent 5" w:uiPriority="52"/>
-    <w:lsdException w:name="Grid Table 1 Light Accent 6" w:uiPriority="46"/>
-    <w:lsdException w:name="Grid Table 2 Accent 6" w:uiPriority="47"/>
-    <w:lsdException w:name="Grid Table 3 Accent 6" w:uiPriority="48"/>
-    <w:lsdException w:name="Grid Table 4 Accent 6" w:uiPriority="49"/>
-    <w:lsdException w:name="Grid Table 5 Dark Accent 6" w:uiPriority="50"/>
-    <w:lsdException w:name="Grid Table 6 Colorful Accent 6" w:uiPriority="51"/>
-    <w:lsdException w:name="Grid Table 7 Colorful Accent 6" w:uiPriority="52"/>
-    <w:lsdException w:name="List Table 1 Light" w:uiPriority="46"/>
-    <w:lsdException w:name="List Table 2" w:uiPriority="47"/>
-    <w:lsdException w:name="List Table 3" w:uiPriority="48"/>
-    <w:lsdException w:name="List Table 4" w:uiPriority="49"/>
-    <w:lsdException w:name="List Table 5 Dark" w:uiPriority="50"/>
-    <w:lsdException w:name="List Table 6 Colorful" w:uiPriority="51"/>
-    <w:lsdException w:name="List Table 7 Colorful" w:uiPriority="52"/>
-    <w:lsdException w:name="List Table 1 Light Accent 1" w:uiPriority="46"/>
-    <w:lsdException w:name="List Table 2 Accent 1" w:uiPriority="47"/>
-    <w:lsdException w:name="List Table 3 Accent 1" w:uiPriority="48"/>
-    <w:lsdException w:name="List Table 4 Accent 1" w:uiPriority="49"/>
-    <w:lsdException w:name="List Table 5 Dark Accent 1" w:uiPriority="50"/>
-    <w:lsdException w:name="List Table 6 Colorful Accent 1" w:uiPriority="51"/>
-    <w:lsdException w:name="List Table 7 Colorful Accent 1" w:uiPriority="52"/>
-    <w:lsdException w:name="List Table 1 Light Accent 2" w:uiPriority="46"/>
-    <w:lsdException w:name="List Table 2 Accent 2" w:uiPriority="47"/>
-    <w:lsdException w:name="List Table 3 Accent 2" w:uiPriority="48"/>
-    <w:lsdException w:name="List Table 4 Accent 2" w:uiPriority="49"/>
-    <w:lsdException w:name="List Table 5 Dark Accent 2" w:uiPriority="50"/>
-    <w:lsdException w:name="List Table 6 Colorful Accent 2" w:uiPriority="51"/>
-    <w:lsdException w:name="List Table 7 Colorful Accent 2" w:uiPriority="52"/>
-    <w:lsdException w:name="List Table 1 Light Accent 3" w:uiPriority="46"/>
-    <w:lsdException w:name="List Table 2 Accent 3" w:uiPriority="47"/>
-    <w:lsdException w:name="List Table 3 Accent 3" w:uiPriority="48"/>
-    <w:lsdException w:name="List Table 4 Accent 3" w:uiPriority="49"/>
-    <w:lsdException w:name="List Table 5 Dark Accent 3" w:uiPriority="50"/>
-    <w:lsdException w:name="List Table 6 Colorful Accent 3" w:uiPriority="51"/>
-    <w:lsdException w:name="List Table 7 Colorful Accent 3" w:uiPriority="52"/>
-    <w:lsdException w:name="List Table 1 Light Accent 4" w:uiPriority="46"/>
-    <w:lsdException w:name="List Table 2 Accent 4" w:uiPriority="47"/>
-    <w:lsdException w:name="List Table 3 Accent 4" w:uiPriority="48"/>
-    <w:lsdException w:name="List Table 4 Accent 4" w:uiPriority="49"/>
-    <w:lsdException w:name="List Table 5 Dark Accent 4" w:uiPriority="50"/>
-    <w:lsdException w:name="List Table 6 Colorful Accent 4" w:uiPriority="51"/>
-    <w:lsdException w:name="List Table 7 Colorful Accent 4" w:uiPriority="52"/>
-    <w:lsdException w:name="List Table 1 Light Accent 5" w:uiPriority="46"/>
-    <w:lsdException w:name="List Table 2 Accent 5" w:uiPriority="47"/>
-    <w:lsdException w:name="List Table 3 Accent 5" w:uiPriority="48"/>
-    <w:lsdException w:name="List Table 4 Accent 5" w:uiPriority="49"/>
-    <w:lsdException w:name="List Table 5 Dark Accent 5" w:uiPriority="50"/>
-    <w:lsdException w:name="List Table 6 Colorful Accent 5" w:uiPriority="51"/>
-    <w:lsdException w:name="List Table 7 Colorful Accent 5" w:uiPriority="52"/>
-    <w:lsdException w:name="List Table 1 Light Accent 6" w:uiPriority="46"/>
-    <w:lsdException w:name="List Table 2 Accent 6" w:uiPriority="47"/>
-    <w:lsdException w:name="List Table 3 Accent 6" w:uiPriority="48"/>
-    <w:lsdException w:name="List Table 4 Accent 6" w:uiPriority="49"/>
-    <w:lsdException w:name="List Table 5 Dark Accent 6" w:uiPriority="50"/>
-    <w:lsdException w:name="List Table 6 Colorful Accent 6" w:uiPriority="51"/>
-    <w:lsdException w:name="List Table 7 Colorful Accent 6" w:uiPriority="52"/>
+  <w:latentStyles w:defLockedState="0" w:defUIPriority="99" w:defSemiHidden="1" w:defUnhideWhenUsed="1" w:defQFormat="0" w:count="267">
+    <w:lsdException w:name="Normal" w:semiHidden="0" w:uiPriority="0" w:unhideWhenUsed="0" w:qFormat="1"/>
+    <w:lsdException w:name="heading 1" w:semiHidden="0" w:uiPriority="9" w:unhideWhenUsed="0" w:qFormat="1"/>
+    <w:lsdException w:name="heading 2" w:uiPriority="9" w:qFormat="1"/>
+    <w:lsdException w:name="heading 3" w:uiPriority="9" w:qFormat="1"/>
+    <w:lsdException w:name="heading 4" w:uiPriority="9" w:qFormat="1"/>
+    <w:lsdException w:name="heading 5" w:uiPriority="9" w:qFormat="1"/>
+    <w:lsdException w:name="heading 6" w:uiPriority="9" w:qFormat="1"/>
+    <w:lsdException w:name="heading 7" w:uiPriority="9" w:qFormat="1"/>
+    <w:lsdException w:name="heading 8" w:uiPriority="9" w:qFormat="1"/>
+    <w:lsdException w:name="heading 9" w:uiPriority="9" w:qFormat="1"/>
+    <w:lsdException w:name="toc 1" w:uiPriority="39"/>
+    <w:lsdException w:name="toc 2" w:uiPriority="39"/>
+    <w:lsdException w:name="toc 3" w:uiPriority="39"/>
+    <w:lsdException w:name="toc 4" w:uiPriority="39"/>
+    <w:lsdException w:name="toc 5" w:uiPriority="39"/>
+    <w:lsdException w:name="toc 6" w:uiPriority="39"/>
+    <w:lsdException w:name="toc 7" w:uiPriority="39"/>
+    <w:lsdException w:name="toc 8" w:uiPriority="39"/>
+    <w:lsdException w:name="toc 9" w:uiPriority="39"/>
+    <w:lsdException w:name="caption" w:uiPriority="35" w:qFormat="1"/>
+    <w:lsdException w:name="Title" w:semiHidden="0" w:uiPriority="10" w:unhideWhenUsed="0" w:qFormat="1"/>
+    <w:lsdException w:name="Default Paragraph Font" w:uiPriority="1"/>
+    <w:lsdException w:name="Subtitle" w:semiHidden="0" w:uiPriority="11" w:unhideWhenUsed="0" w:qFormat="1"/>
+    <w:lsdException w:name="Strong" w:semiHidden="0" w:uiPriority="22" w:unhideWhenUsed="0" w:qFormat="1"/>
+    <w:lsdException w:name="Emphasis" w:semiHidden="0" w:uiPriority="20" w:unhideWhenUsed="0" w:qFormat="1"/>
+    <w:lsdException w:name="Table Grid" w:semiHidden="0" w:uiPriority="39" w:unhideWhenUsed="0"/>
+    <w:lsdException w:name="Placeholder Text" w:unhideWhenUsed="0"/>
+    <w:lsdException w:name="No Spacing" w:semiHidden="0" w:uiPriority="1" w:unhideWhenUsed="0" w:qFormat="1"/>
+    <w:lsdException w:name="Light Shading" w:semiHidden="0" w:uiPriority="60" w:unhideWhenUsed="0"/>
+    <w:lsdException w:name="Light List" w:semiHidden="0" w:uiPriority="61" w:unhideWhenUsed="0"/>
+    <w:lsdException w:name="Light Grid" w:semiHidden="0" w:uiPriority="62" w:unhideWhenUsed="0"/>
+    <w:lsdException w:name="Medium Shading 1" w:semiHidden="0" w:uiPriority="63" w:unhideWhenUsed="0"/>
+    <w:lsdException w:name="Medium Shading 2" w:semiHidden="0" w:uiPriority="64" w:unhideWhenUsed="0"/>
+    <w:lsdException w:name="Medium List 1" w:semiHidden="0" w:uiPriority="65" w:unhideWhenUsed="0"/>
+    <w:lsdException w:name="Medium List 2" w:semiHidden="0" w:uiPriority="66" w:unhideWhenUsed="0"/>
+    <w:lsdException w:name="Medium Grid 1" w:semiHidden="0" w:uiPriority="67" w:unhideWhenUsed="0"/>
+    <w:lsdException w:name="Medium Grid 2" w:semiHidden="0" w:uiPriority="68" w:unhideWhenUsed="0"/>
+    <w:lsdException w:name="Medium Grid 3" w:semiHidden="0" w:uiPriority="69" w:unhideWhenUsed="0"/>
+    <w:lsdException w:name="Dark List" w:semiHidden="0" w:uiPriority="70" w:unhideWhenUsed="0"/>
+    <w:lsdException w:name="Colorful Shading" w:semiHidden="0" w:uiPriority="71" w:unhideWhenUsed="0"/>
+    <w:lsdException w:name="Colorful List" w:semiHidden="0" w:uiPriority="72" w:unhideWhenUsed="0"/>
+    <w:lsdException w:name="Colorful Grid" w:semiHidden="0" w:uiPriority="73" w:unhideWhenUsed="0"/>
+    <w:lsdException w:name="Light Shading Accent 1" w:semiHidden="0" w:uiPriority="60" w:unhideWhenUsed="0"/>
+    <w:lsdException w:name="Light List Accent 1" w:semiHidden="0" w:uiPriority="61" w:unhideWhenUsed="0"/>
+    <w:lsdException w:name="Light Grid Accent 1" w:semiHidden="0" w:uiPriority="62" w:unhideWhenUsed="0"/>
+    <w:lsdException w:name="Medium Shading 1 Accent 1" w:semiHidden="0" w:uiPriority="63" w:unhideWhenUsed="0"/>
+    <w:lsdException w:name="Medium Shading 2 Accent 1" w:semiHidden="0" w:uiPriority="64" w:unhideWhenUsed="0"/>
+    <w:lsdException w:name="Medium List 1 Accent 1" w:semiHidden="0" w:uiPriority="65" w:unhideWhenUsed="0"/>
+    <w:lsdException w:name="Revision" w:unhideWhenUsed="0"/>
+    <w:lsdException w:name="List Paragraph" w:semiHidden="0" w:uiPriority="34" w:unhideWhenUsed="0" w:qFormat="1"/>
+    <w:lsdException w:name="Quote" w:semiHidden="0" w:uiPriority="29" w:unhideWhenUsed="0" w:qFormat="1"/>
+    <w:lsdException w:name="Intense Quote" w:semiHidden="0" w:uiPriority="30" w:unhideWhenUsed="0" w:qFormat="1"/>
+    <w:lsdException w:name="Medium List 2 Accent 1" w:semiHidden="0" w:uiPriority="66" w:unhideWhenUsed="0"/>
+    <w:lsdException w:name="Medium Grid 1 Accent 1" w:semiHidden="0" w:uiPriority="67" w:unhideWhenUsed="0"/>
+    <w:lsdException w:name="Medium Grid 2 Accent 1" w:semiHidden="0" w:uiPriority="68" w:unhideWhenUsed="0"/>
+    <w:lsdException w:name="Medium Grid 3 Accent 1" w:semiHidden="0" w:uiPriority="69" w:unhideWhenUsed="0"/>
+    <w:lsdException w:name="Dark List Accent 1" w:semiHidden="0" w:uiPriority="70" w:unhideWhenUsed="0"/>
+    <w:lsdException w:name="Colorful Shading Accent 1" w:semiHidden="0" w:uiPriority="71" w:unhideWhenUsed="0"/>
+    <w:lsdException w:name="Colorful List Accent 1" w:semiHidden="0" w:uiPriority="72" w:unhideWhenUsed="0"/>
+    <w:lsdException w:name="Colorful Grid Accent 1" w:semiHidden="0" w:uiPriority="73" w:unhideWhenUsed="0"/>
+    <w:lsdException w:name="Light Shading Accent 2" w:semiHidden="0" w:uiPriority="60" w:unhideWhenUsed="0"/>
+    <w:lsdException w:name="Light List Accent 2" w:semiHidden="0" w:uiPriority="61" w:unhideWhenUsed="0"/>
+    <w:lsdException w:name="Light Grid Accent 2" w:semiHidden="0" w:uiPriority="62" w:unhideWhenUsed="0"/>
+    <w:lsdException w:name="Medium Shading 1 Accent 2" w:semiHidden="0" w:uiPriority="63" w:unhideWhenUsed="0"/>
+    <w:lsdException w:name="Medium Shading 2 Accent 2" w:semiHidden="0" w:uiPriority="64" w:unhideWhenUsed="0"/>
+    <w:lsdException w:name="Medium List 1 Accent 2" w:semiHidden="0" w:uiPriority="65" w:unhideWhenUsed="0"/>
+    <w:lsdException w:name="Medium List 2 Accent 2" w:semiHidden="0" w:uiPriority="66" w:unhideWhenUsed="0"/>
+    <w:lsdException w:name="Medium Grid 1 Accent 2" w:semiHidden="0" w:uiPriority="67" w:unhideWhenUsed="0"/>
+    <w:lsdException w:name="Medium Grid 2 Accent 2" w:semiHidden="0" w:uiPriority="68" w:unhideWhenUsed="0"/>
+    <w:lsdException w:name="Medium Grid 3 Accent 2" w:semiHidden="0" w:uiPriority="69" w:unhideWhenUsed="0"/>
+    <w:lsdException w:name="Dark List Accent 2" w:semiHidden="0" w:uiPriority="70" w:unhideWhenUsed="0"/>
+    <w:lsdException w:name="Colorful Shading Accent 2" w:semiHidden="0" w:uiPriority="71" w:unhideWhenUsed="0"/>
+    <w:lsdException w:name="Colorful List Accent 2" w:semiHidden="0" w:uiPriority="72" w:unhideWhenUsed="0"/>
+    <w:lsdException w:name="Colorful Grid Accent 2" w:semiHidden="0" w:uiPriority="73" w:unhideWhenUsed="0"/>
+    <w:lsdException w:name="Light Shading Accent 3" w:semiHidden="0" w:uiPriority="60" w:unhideWhenUsed="0"/>
+    <w:lsdException w:name="Light List Accent 3" w:semiHidden="0" w:uiPriority="61" w:unhideWhenUsed="0"/>
+    <w:lsdException w:name="Light Grid Accent 3" w:semiHidden="0" w:uiPriority="62" w:unhideWhenUsed="0"/>
+    <w:lsdException w:name="Medium Shading 1 Accent 3" w:semiHidden="0" w:uiPriority="63" w:unhideWhenUsed="0"/>
+    <w:lsdException w:name="Medium Shading 2 Accent 3" w:semiHidden="0" w:uiPriority="64" w:unhideWhenUsed="0"/>
+    <w:lsdException w:name="Medium List 1 Accent 3" w:semiHidden="0" w:uiPriority="65" w:unhideWhenUsed="0"/>
+    <w:lsdException w:name="Medium List 2 Accent 3" w:semiHidden="0" w:uiPriority="66" w:unhideWhenUsed="0"/>
+    <w:lsdException w:name="Medium Grid 1 Accent 3" w:semiHidden="0" w:uiPriority="67" w:unhideWhenUsed="0"/>
+    <w:lsdException w:name="Medium Grid 2 Accent 3" w:semiHidden="0" w:uiPriority="68" w:unhideWhenUsed="0"/>
+    <w:lsdException w:name="Medium Grid 3 Accent 3" w:semiHidden="0" w:uiPriority="69" w:unhideWhenUsed="0"/>
+    <w:lsdException w:name="Dark List Accent 3" w:semiHidden="0" w:uiPriority="70" w:unhideWhenUsed="0"/>
+    <w:lsdException w:name="Colorful Shading Accent 3" w:semiHidden="0" w:uiPriority="71" w:unhideWhenUsed="0"/>
+    <w:lsdException w:name="Colorful List Accent 3" w:semiHidden="0" w:uiPriority="72" w:unhideWhenUsed="0"/>
+    <w:lsdException w:name="Colorful Grid Accent 3" w:semiHidden="0" w:uiPriority="73" w:unhideWhenUsed="0"/>
+    <w:lsdException w:name="Light Shading Accent 4" w:semiHidden="0" w:uiPriority="60" w:unhideWhenUsed="0"/>
+    <w:lsdException w:name="Light List Accent 4" w:semiHidden="0" w:uiPriority="61" w:unhideWhenUsed="0"/>
+    <w:lsdException w:name="Light Grid Accent 4" w:semiHidden="0" w:uiPriority="62" w:unhideWhenUsed="0"/>
+    <w:lsdException w:name="Medium Shading 1 Accent 4" w:semiHidden="0" w:uiPriority="63" w:unhideWhenUsed="0"/>
+    <w:lsdException w:name="Medium Shading 2 Accent 4" w:semiHidden="0" w:uiPriority="64" w:unhideWhenUsed="0"/>
+    <w:lsdException w:name="Medium List 1 Accent 4" w:semiHidden="0" w:uiPriority="65" w:unhideWhenUsed="0"/>
+    <w:lsdException w:name="Medium List 2 Accent 4" w:semiHidden="0" w:uiPriority="66" w:unhideWhenUsed="0"/>
+    <w:lsdException w:name="Medium Grid 1 Accent 4" w:semiHidden="0" w:uiPriority="67" w:unhideWhenUsed="0"/>
+    <w:lsdException w:name="Medium Grid 2 Accent 4" w:semiHidden="0" w:uiPriority="68" w:unhideWhenUsed="0"/>
+    <w:lsdException w:name="Medium Grid 3 Accent 4" w:semiHidden="0" w:uiPriority="69" w:unhideWhenUsed="0"/>
+    <w:lsdException w:name="Dark List Accent 4" w:semiHidden="0" w:uiPriority="70" w:unhideWhenUsed="0"/>
+    <w:lsdException w:name="Colorful Shading Accent 4" w:semiHidden="0" w:uiPriority="71" w:unhideWhenUsed="0"/>
+    <w:lsdException w:name="Colorful List Accent 4" w:semiHidden="0" w:uiPriority="72" w:unhideWhenUsed="0"/>
+    <w:lsdException w:name="Colorful Grid Accent 4" w:semiHidden="0" w:uiPriority="73" w:unhideWhenUsed="0"/>
+    <w:lsdException w:name="Light Shading Accent 5" w:semiHidden="0" w:uiPriority="60" w:unhideWhenUsed="0"/>
+    <w:lsdException w:name="Light List Accent 5" w:semiHidden="0" w:uiPriority="61" w:unhideWhenUsed="0"/>
+    <w:lsdException w:name="Light Grid Accent 5" w:semiHidden="0" w:uiPriority="62" w:unhideWhenUsed="0"/>
+    <w:lsdException w:name="Medium Shading 1 Accent 5" w:semiHidden="0" w:uiPriority="63" w:unhideWhenUsed="0"/>
+    <w:lsdException w:name="Medium Shading 2 Accent 5" w:semiHidden="0" w:uiPriority="64" w:unhideWhenUsed="0"/>
+    <w:lsdException w:name="Medium List 1 Accent 5" w:semiHidden="0" w:uiPriority="65" w:unhideWhenUsed="0"/>
+    <w:lsdException w:name="Medium List 2 Accent 5" w:semiHidden="0" w:uiPriority="66" w:unhideWhenUsed="0"/>
+    <w:lsdException w:name="Medium Grid 1 Accent 5" w:semiHidden="0" w:uiPriority="67" w:unhideWhenUsed="0"/>
+    <w:lsdException w:name="Medium Grid 2 Accent 5" w:semiHidden="0" w:uiPriority="68" w:unhideWhenUsed="0"/>
+    <w:lsdException w:name="Medium Grid 3 Accent 5" w:semiHidden="0" w:uiPriority="69" w:unhideWhenUsed="0"/>
+    <w:lsdException w:name="Dark List Accent 5" w:semiHidden="0" w:uiPriority="70" w:unhideWhenUsed="0"/>
+    <w:lsdException w:name="Colorful Shading Accent 5" w:semiHidden="0" w:uiPriority="71" w:unhideWhenUsed="0"/>
+    <w:lsdException w:name="Colorful List Accent 5" w:semiHidden="0" w:uiPriority="72" w:unhideWhenUsed="0"/>
+    <w:lsdException w:name="Colorful Grid Accent 5" w:semiHidden="0" w:uiPriority="73" w:unhideWhenUsed="0"/>
+    <w:lsdException w:name="Light Shading Accent 6" w:semiHidden="0" w:uiPriority="60" w:unhideWhenUsed="0"/>
+    <w:lsdException w:name="Light List Accent 6" w:semiHidden="0" w:uiPriority="61" w:unhideWhenUsed="0"/>
+    <w:lsdException w:name="Light Grid Accent 6" w:semiHidden="0" w:uiPriority="62" w:unhideWhenUsed="0"/>
+    <w:lsdException w:name="Medium Shading 1 Accent 6" w:semiHidden="0" w:uiPriority="63" w:unhideWhenUsed="0"/>
+    <w:lsdException w:name="Medium Shading 2 Accent 6" w:semiHidden="0" w:uiPriority="64" w:unhideWhenUsed="0"/>
+    <w:lsdException w:name="Medium List 1 Accent 6" w:semiHidden="0" w:uiPriority="65" w:unhideWhenUsed="0"/>
+    <w:lsdException w:name="Medium List 2 Accent 6" w:semiHidden="0" w:uiPriority="66" w:unhideWhenUsed="0"/>
+    <w:lsdException w:name="Medium Grid 1 Accent 6" w:semiHidden="0" w:uiPriority="67" w:unhideWhenUsed="0"/>
+    <w:lsdException w:name="Medium Grid 2 Accent 6" w:semiHidden="0" w:uiPriority="68" w:unhideWhenUsed="0"/>
+    <w:lsdException w:name="Medium Grid 3 Accent 6" w:semiHidden="0" w:uiPriority="69" w:unhideWhenUsed="0"/>
+    <w:lsdException w:name="Dark List Accent 6" w:semiHidden="0" w:uiPriority="70" w:unhideWhenUsed="0"/>
+    <w:lsdException w:name="Colorful Shading Accent 6" w:semiHidden="0" w:uiPriority="71" w:unhideWhenUsed="0"/>
+    <w:lsdException w:name="Colorful List Accent 6" w:semiHidden="0" w:uiPriority="72" w:unhideWhenUsed="0"/>
+    <w:lsdException w:name="Colorful Grid Accent 6" w:semiHidden="0" w:uiPriority="73" w:unhideWhenUsed="0"/>
+    <w:lsdException w:name="Subtle Emphasis" w:semiHidden="0" w:uiPriority="19" w:unhideWhenUsed="0" w:qFormat="1"/>
+    <w:lsdException w:name="Intense Emphasis" w:semiHidden="0" w:uiPriority="21" w:unhideWhenUsed="0" w:qFormat="1"/>
+    <w:lsdException w:name="Subtle Reference" w:semiHidden="0" w:uiPriority="31" w:unhideWhenUsed="0" w:qFormat="1"/>
+    <w:lsdException w:name="Intense Reference" w:semiHidden="0" w:uiPriority="32" w:unhideWhenUsed="0" w:qFormat="1"/>
+    <w:lsdException w:name="Book Title" w:semiHidden="0" w:uiPriority="33" w:unhideWhenUsed="0" w:qFormat="1"/>
+    <w:lsdException w:name="Bibliography" w:uiPriority="37"/>
+    <w:lsdException w:name="TOC Heading" w:uiPriority="39" w:qFormat="1"/>
   </w:latentStyles>
   <w:style w:type="paragraph" w:default="1" w:styleId="Normal">
     <w:name w:val="Normal"/>
     <w:qFormat/>
-    <w:rsid w:val="00D77C33"/>
+    <w:rsid w:val="00BC7596"/>
   </w:style>
   <w:style w:type="paragraph" w:styleId="Heading1">
     <w:name w:val="heading 1"/>
@@ -3902,7 +3807,6 @@
   <w:style w:type="character" w:default="1" w:styleId="DefaultParagraphFont">
     <w:name w:val="Default Paragraph Font"/>
     <w:uiPriority w:val="1"/>
-    <w:semiHidden/>
     <w:unhideWhenUsed/>
   </w:style>
   <w:style w:type="table" w:default="1" w:styleId="TableNormal">
@@ -3963,6 +3867,360 @@
       <w:contextualSpacing/>
     </w:pPr>
   </w:style>
+  <w:style w:type="paragraph" w:styleId="BalloonText">
+    <w:name w:val="Balloon Text"/>
+    <w:basedOn w:val="Normal"/>
+    <w:link w:val="BalloonTextChar"/>
+    <w:uiPriority w:val="99"/>
+    <w:semiHidden/>
+    <w:unhideWhenUsed/>
+    <w:rsid w:val="00BC7596"/>
+    <w:pPr>
+      <w:spacing w:after="0" w:line="240" w:lineRule="auto"/>
+    </w:pPr>
+    <w:rPr>
+      <w:rFonts w:ascii="Tahoma" w:hAnsi="Tahoma" w:cs="Tahoma"/>
+      <w:sz w:val="16"/>
+      <w:szCs w:val="16"/>
+    </w:rPr>
+  </w:style>
+  <w:style w:type="character" w:customStyle="1" w:styleId="BalloonTextChar">
+    <w:name w:val="Balloon Text Char"/>
+    <w:basedOn w:val="DefaultParagraphFont"/>
+    <w:link w:val="BalloonText"/>
+    <w:uiPriority w:val="99"/>
+    <w:semiHidden/>
+    <w:rsid w:val="00BC7596"/>
+    <w:rPr>
+      <w:rFonts w:ascii="Tahoma" w:hAnsi="Tahoma" w:cs="Tahoma"/>
+      <w:sz w:val="16"/>
+      <w:szCs w:val="16"/>
+    </w:rPr>
+  </w:style>
+  <w:style w:type="character" w:styleId="Hyperlink">
+    <w:name w:val="Hyperlink"/>
+    <w:basedOn w:val="DefaultParagraphFont"/>
+    <w:uiPriority w:val="99"/>
+    <w:semiHidden/>
+    <w:unhideWhenUsed/>
+    <w:rsid w:val="00BC7596"/>
+    <w:rPr>
+      <w:color w:val="0563C1" w:themeColor="hyperlink"/>
+      <w:u w:val="single"/>
+    </w:rPr>
+  </w:style>
+</w:styles>
+</file>
+
+<file path=word/stylesWithEffects.xml><?xml version="1.0" encoding="utf-8"?>
+<w:styles xmlns:wpc="http://schemas.microsoft.com/office/word/2010/wordprocessingCanvas" xmlns:mc="http://schemas.openxmlformats.org/markup-compatibility/2006" xmlns:o="urn:schemas-microsoft-com:office:office" xmlns:r="http://schemas.openxmlformats.org/officeDocument/2006/relationships" xmlns:m="http://schemas.openxmlformats.org/officeDocument/2006/math" xmlns:v="urn:schemas-microsoft-com:vml" xmlns:wp14="http://schemas.microsoft.com/office/word/2010/wordprocessingDrawing" xmlns:wp="http://schemas.openxmlformats.org/drawingml/2006/wordprocessingDrawing" xmlns:w10="urn:schemas-microsoft-com:office:word" xmlns:w="http://schemas.openxmlformats.org/wordprocessingml/2006/main" xmlns:w14="http://schemas.microsoft.com/office/word/2010/wordml" xmlns:wpg="http://schemas.microsoft.com/office/word/2010/wordprocessingGroup" xmlns:wpi="http://schemas.microsoft.com/office/word/2010/wordprocessingInk" xmlns:wne="http://schemas.microsoft.com/office/word/2006/wordml" xmlns:wps="http://schemas.microsoft.com/office/word/2010/wordprocessingShape" mc:Ignorable="w14 wp14">
+  <w:docDefaults>
+    <w:rPrDefault>
+      <w:rPr>
+        <w:rFonts w:asciiTheme="minorHAnsi" w:eastAsiaTheme="minorHAnsi" w:hAnsiTheme="minorHAnsi" w:cstheme="minorBidi"/>
+        <w:sz w:val="22"/>
+        <w:szCs w:val="22"/>
+        <w:lang w:val="en-US" w:eastAsia="en-US" w:bidi="ar-SA"/>
+      </w:rPr>
+    </w:rPrDefault>
+    <w:pPrDefault>
+      <w:pPr>
+        <w:spacing w:after="160" w:line="259" w:lineRule="auto"/>
+      </w:pPr>
+    </w:pPrDefault>
+  </w:docDefaults>
+  <w:latentStyles w:defLockedState="0" w:defUIPriority="99" w:defSemiHidden="1" w:defUnhideWhenUsed="1" w:defQFormat="0" w:count="267">
+    <w:lsdException w:name="Normal" w:semiHidden="0" w:uiPriority="0" w:unhideWhenUsed="0" w:qFormat="1"/>
+    <w:lsdException w:name="heading 1" w:semiHidden="0" w:uiPriority="9" w:unhideWhenUsed="0" w:qFormat="1"/>
+    <w:lsdException w:name="heading 2" w:uiPriority="9" w:qFormat="1"/>
+    <w:lsdException w:name="heading 3" w:uiPriority="9" w:qFormat="1"/>
+    <w:lsdException w:name="heading 4" w:uiPriority="9" w:qFormat="1"/>
+    <w:lsdException w:name="heading 5" w:uiPriority="9" w:qFormat="1"/>
+    <w:lsdException w:name="heading 6" w:uiPriority="9" w:qFormat="1"/>
+    <w:lsdException w:name="heading 7" w:uiPriority="9" w:qFormat="1"/>
+    <w:lsdException w:name="heading 8" w:uiPriority="9" w:qFormat="1"/>
+    <w:lsdException w:name="heading 9" w:uiPriority="9" w:qFormat="1"/>
+    <w:lsdException w:name="toc 1" w:uiPriority="39"/>
+    <w:lsdException w:name="toc 2" w:uiPriority="39"/>
+    <w:lsdException w:name="toc 3" w:uiPriority="39"/>
+    <w:lsdException w:name="toc 4" w:uiPriority="39"/>
+    <w:lsdException w:name="toc 5" w:uiPriority="39"/>
+    <w:lsdException w:name="toc 6" w:uiPriority="39"/>
+    <w:lsdException w:name="toc 7" w:uiPriority="39"/>
+    <w:lsdException w:name="toc 8" w:uiPriority="39"/>
+    <w:lsdException w:name="toc 9" w:uiPriority="39"/>
+    <w:lsdException w:name="caption" w:uiPriority="35" w:qFormat="1"/>
+    <w:lsdException w:name="Title" w:semiHidden="0" w:uiPriority="10" w:unhideWhenUsed="0" w:qFormat="1"/>
+    <w:lsdException w:name="Default Paragraph Font" w:uiPriority="1"/>
+    <w:lsdException w:name="Subtitle" w:semiHidden="0" w:uiPriority="11" w:unhideWhenUsed="0" w:qFormat="1"/>
+    <w:lsdException w:name="Strong" w:semiHidden="0" w:uiPriority="22" w:unhideWhenUsed="0" w:qFormat="1"/>
+    <w:lsdException w:name="Emphasis" w:semiHidden="0" w:uiPriority="20" w:unhideWhenUsed="0" w:qFormat="1"/>
+    <w:lsdException w:name="Table Grid" w:semiHidden="0" w:uiPriority="39" w:unhideWhenUsed="0"/>
+    <w:lsdException w:name="Placeholder Text" w:unhideWhenUsed="0"/>
+    <w:lsdException w:name="No Spacing" w:semiHidden="0" w:uiPriority="1" w:unhideWhenUsed="0" w:qFormat="1"/>
+    <w:lsdException w:name="Light Shading" w:semiHidden="0" w:uiPriority="60" w:unhideWhenUsed="0"/>
+    <w:lsdException w:name="Light List" w:semiHidden="0" w:uiPriority="61" w:unhideWhenUsed="0"/>
+    <w:lsdException w:name="Light Grid" w:semiHidden="0" w:uiPriority="62" w:unhideWhenUsed="0"/>
+    <w:lsdException w:name="Medium Shading 1" w:semiHidden="0" w:uiPriority="63" w:unhideWhenUsed="0"/>
+    <w:lsdException w:name="Medium Shading 2" w:semiHidden="0" w:uiPriority="64" w:unhideWhenUsed="0"/>
+    <w:lsdException w:name="Medium List 1" w:semiHidden="0" w:uiPriority="65" w:unhideWhenUsed="0"/>
+    <w:lsdException w:name="Medium List 2" w:semiHidden="0" w:uiPriority="66" w:unhideWhenUsed="0"/>
+    <w:lsdException w:name="Medium Grid 1" w:semiHidden="0" w:uiPriority="67" w:unhideWhenUsed="0"/>
+    <w:lsdException w:name="Medium Grid 2" w:semiHidden="0" w:uiPriority="68" w:unhideWhenUsed="0"/>
+    <w:lsdException w:name="Medium Grid 3" w:semiHidden="0" w:uiPriority="69" w:unhideWhenUsed="0"/>
+    <w:lsdException w:name="Dark List" w:semiHidden="0" w:uiPriority="70" w:unhideWhenUsed="0"/>
+    <w:lsdException w:name="Colorful Shading" w:semiHidden="0" w:uiPriority="71" w:unhideWhenUsed="0"/>
+    <w:lsdException w:name="Colorful List" w:semiHidden="0" w:uiPriority="72" w:unhideWhenUsed="0"/>
+    <w:lsdException w:name="Colorful Grid" w:semiHidden="0" w:uiPriority="73" w:unhideWhenUsed="0"/>
+    <w:lsdException w:name="Light Shading Accent 1" w:semiHidden="0" w:uiPriority="60" w:unhideWhenUsed="0"/>
+    <w:lsdException w:name="Light List Accent 1" w:semiHidden="0" w:uiPriority="61" w:unhideWhenUsed="0"/>
+    <w:lsdException w:name="Light Grid Accent 1" w:semiHidden="0" w:uiPriority="62" w:unhideWhenUsed="0"/>
+    <w:lsdException w:name="Medium Shading 1 Accent 1" w:semiHidden="0" w:uiPriority="63" w:unhideWhenUsed="0"/>
+    <w:lsdException w:name="Medium Shading 2 Accent 1" w:semiHidden="0" w:uiPriority="64" w:unhideWhenUsed="0"/>
+    <w:lsdException w:name="Medium List 1 Accent 1" w:semiHidden="0" w:uiPriority="65" w:unhideWhenUsed="0"/>
+    <w:lsdException w:name="Revision" w:unhideWhenUsed="0"/>
+    <w:lsdException w:name="List Paragraph" w:semiHidden="0" w:uiPriority="34" w:unhideWhenUsed="0" w:qFormat="1"/>
+    <w:lsdException w:name="Quote" w:semiHidden="0" w:uiPriority="29" w:unhideWhenUsed="0" w:qFormat="1"/>
+    <w:lsdException w:name="Intense Quote" w:semiHidden="0" w:uiPriority="30" w:unhideWhenUsed="0" w:qFormat="1"/>
+    <w:lsdException w:name="Medium List 2 Accent 1" w:semiHidden="0" w:uiPriority="66" w:unhideWhenUsed="0"/>
+    <w:lsdException w:name="Medium Grid 1 Accent 1" w:semiHidden="0" w:uiPriority="67" w:unhideWhenUsed="0"/>
+    <w:lsdException w:name="Medium Grid 2 Accent 1" w:semiHidden="0" w:uiPriority="68" w:unhideWhenUsed="0"/>
+    <w:lsdException w:name="Medium Grid 3 Accent 1" w:semiHidden="0" w:uiPriority="69" w:unhideWhenUsed="0"/>
+    <w:lsdException w:name="Dark List Accent 1" w:semiHidden="0" w:uiPriority="70" w:unhideWhenUsed="0"/>
+    <w:lsdException w:name="Colorful Shading Accent 1" w:semiHidden="0" w:uiPriority="71" w:unhideWhenUsed="0"/>
+    <w:lsdException w:name="Colorful List Accent 1" w:semiHidden="0" w:uiPriority="72" w:unhideWhenUsed="0"/>
+    <w:lsdException w:name="Colorful Grid Accent 1" w:semiHidden="0" w:uiPriority="73" w:unhideWhenUsed="0"/>
+    <w:lsdException w:name="Light Shading Accent 2" w:semiHidden="0" w:uiPriority="60" w:unhideWhenUsed="0"/>
+    <w:lsdException w:name="Light List Accent 2" w:semiHidden="0" w:uiPriority="61" w:unhideWhenUsed="0"/>
+    <w:lsdException w:name="Light Grid Accent 2" w:semiHidden="0" w:uiPriority="62" w:unhideWhenUsed="0"/>
+    <w:lsdException w:name="Medium Shading 1 Accent 2" w:semiHidden="0" w:uiPriority="63" w:unhideWhenUsed="0"/>
+    <w:lsdException w:name="Medium Shading 2 Accent 2" w:semiHidden="0" w:uiPriority="64" w:unhideWhenUsed="0"/>
+    <w:lsdException w:name="Medium List 1 Accent 2" w:semiHidden="0" w:uiPriority="65" w:unhideWhenUsed="0"/>
+    <w:lsdException w:name="Medium List 2 Accent 2" w:semiHidden="0" w:uiPriority="66" w:unhideWhenUsed="0"/>
+    <w:lsdException w:name="Medium Grid 1 Accent 2" w:semiHidden="0" w:uiPriority="67" w:unhideWhenUsed="0"/>
+    <w:lsdException w:name="Medium Grid 2 Accent 2" w:semiHidden="0" w:uiPriority="68" w:unhideWhenUsed="0"/>
+    <w:lsdException w:name="Medium Grid 3 Accent 2" w:semiHidden="0" w:uiPriority="69" w:unhideWhenUsed="0"/>
+    <w:lsdException w:name="Dark List Accent 2" w:semiHidden="0" w:uiPriority="70" w:unhideWhenUsed="0"/>
+    <w:lsdException w:name="Colorful Shading Accent 2" w:semiHidden="0" w:uiPriority="71" w:unhideWhenUsed="0"/>
+    <w:lsdException w:name="Colorful List Accent 2" w:semiHidden="0" w:uiPriority="72" w:unhideWhenUsed="0"/>
+    <w:lsdException w:name="Colorful Grid Accent 2" w:semiHidden="0" w:uiPriority="73" w:unhideWhenUsed="0"/>
+    <w:lsdException w:name="Light Shading Accent 3" w:semiHidden="0" w:uiPriority="60" w:unhideWhenUsed="0"/>
+    <w:lsdException w:name="Light List Accent 3" w:semiHidden="0" w:uiPriority="61" w:unhideWhenUsed="0"/>
+    <w:lsdException w:name="Light Grid Accent 3" w:semiHidden="0" w:uiPriority="62" w:unhideWhenUsed="0"/>
+    <w:lsdException w:name="Medium Shading 1 Accent 3" w:semiHidden="0" w:uiPriority="63" w:unhideWhenUsed="0"/>
+    <w:lsdException w:name="Medium Shading 2 Accent 3" w:semiHidden="0" w:uiPriority="64" w:unhideWhenUsed="0"/>
+    <w:lsdException w:name="Medium List 1 Accent 3" w:semiHidden="0" w:uiPriority="65" w:unhideWhenUsed="0"/>
+    <w:lsdException w:name="Medium List 2 Accent 3" w:semiHidden="0" w:uiPriority="66" w:unhideWhenUsed="0"/>
+    <w:lsdException w:name="Medium Grid 1 Accent 3" w:semiHidden="0" w:uiPriority="67" w:unhideWhenUsed="0"/>
+    <w:lsdException w:name="Medium Grid 2 Accent 3" w:semiHidden="0" w:uiPriority="68" w:unhideWhenUsed="0"/>
+    <w:lsdException w:name="Medium Grid 3 Accent 3" w:semiHidden="0" w:uiPriority="69" w:unhideWhenUsed="0"/>
+    <w:lsdException w:name="Dark List Accent 3" w:semiHidden="0" w:uiPriority="70" w:unhideWhenUsed="0"/>
+    <w:lsdException w:name="Colorful Shading Accent 3" w:semiHidden="0" w:uiPriority="71" w:unhideWhenUsed="0"/>
+    <w:lsdException w:name="Colorful List Accent 3" w:semiHidden="0" w:uiPriority="72" w:unhideWhenUsed="0"/>
+    <w:lsdException w:name="Colorful Grid Accent 3" w:semiHidden="0" w:uiPriority="73" w:unhideWhenUsed="0"/>
+    <w:lsdException w:name="Light Shading Accent 4" w:semiHidden="0" w:uiPriority="60" w:unhideWhenUsed="0"/>
+    <w:lsdException w:name="Light List Accent 4" w:semiHidden="0" w:uiPriority="61" w:unhideWhenUsed="0"/>
+    <w:lsdException w:name="Light Grid Accent 4" w:semiHidden="0" w:uiPriority="62" w:unhideWhenUsed="0"/>
+    <w:lsdException w:name="Medium Shading 1 Accent 4" w:semiHidden="0" w:uiPriority="63" w:unhideWhenUsed="0"/>
+    <w:lsdException w:name="Medium Shading 2 Accent 4" w:semiHidden="0" w:uiPriority="64" w:unhideWhenUsed="0"/>
+    <w:lsdException w:name="Medium List 1 Accent 4" w:semiHidden="0" w:uiPriority="65" w:unhideWhenUsed="0"/>
+    <w:lsdException w:name="Medium List 2 Accent 4" w:semiHidden="0" w:uiPriority="66" w:unhideWhenUsed="0"/>
+    <w:lsdException w:name="Medium Grid 1 Accent 4" w:semiHidden="0" w:uiPriority="67" w:unhideWhenUsed="0"/>
+    <w:lsdException w:name="Medium Grid 2 Accent 4" w:semiHidden="0" w:uiPriority="68" w:unhideWhenUsed="0"/>
+    <w:lsdException w:name="Medium Grid 3 Accent 4" w:semiHidden="0" w:uiPriority="69" w:unhideWhenUsed="0"/>
+    <w:lsdException w:name="Dark List Accent 4" w:semiHidden="0" w:uiPriority="70" w:unhideWhenUsed="0"/>
+    <w:lsdException w:name="Colorful Shading Accent 4" w:semiHidden="0" w:uiPriority="71" w:unhideWhenUsed="0"/>
+    <w:lsdException w:name="Colorful List Accent 4" w:semiHidden="0" w:uiPriority="72" w:unhideWhenUsed="0"/>
+    <w:lsdException w:name="Colorful Grid Accent 4" w:semiHidden="0" w:uiPriority="73" w:unhideWhenUsed="0"/>
+    <w:lsdException w:name="Light Shading Accent 5" w:semiHidden="0" w:uiPriority="60" w:unhideWhenUsed="0"/>
+    <w:lsdException w:name="Light List Accent 5" w:semiHidden="0" w:uiPriority="61" w:unhideWhenUsed="0"/>
+    <w:lsdException w:name="Light Grid Accent 5" w:semiHidden="0" w:uiPriority="62" w:unhideWhenUsed="0"/>
+    <w:lsdException w:name="Medium Shading 1 Accent 5" w:semiHidden="0" w:uiPriority="63" w:unhideWhenUsed="0"/>
+    <w:lsdException w:name="Medium Shading 2 Accent 5" w:semiHidden="0" w:uiPriority="64" w:unhideWhenUsed="0"/>
+    <w:lsdException w:name="Medium List 1 Accent 5" w:semiHidden="0" w:uiPriority="65" w:unhideWhenUsed="0"/>
+    <w:lsdException w:name="Medium List 2 Accent 5" w:semiHidden="0" w:uiPriority="66" w:unhideWhenUsed="0"/>
+    <w:lsdException w:name="Medium Grid 1 Accent 5" w:semiHidden="0" w:uiPriority="67" w:unhideWhenUsed="0"/>
+    <w:lsdException w:name="Medium Grid 2 Accent 5" w:semiHidden="0" w:uiPriority="68" w:unhideWhenUsed="0"/>
+    <w:lsdException w:name="Medium Grid 3 Accent 5" w:semiHidden="0" w:uiPriority="69" w:unhideWhenUsed="0"/>
+    <w:lsdException w:name="Dark List Accent 5" w:semiHidden="0" w:uiPriority="70" w:unhideWhenUsed="0"/>
+    <w:lsdException w:name="Colorful Shading Accent 5" w:semiHidden="0" w:uiPriority="71" w:unhideWhenUsed="0"/>
+    <w:lsdException w:name="Colorful List Accent 5" w:semiHidden="0" w:uiPriority="72" w:unhideWhenUsed="0"/>
+    <w:lsdException w:name="Colorful Grid Accent 5" w:semiHidden="0" w:uiPriority="73" w:unhideWhenUsed="0"/>
+    <w:lsdException w:name="Light Shading Accent 6" w:semiHidden="0" w:uiPriority="60" w:unhideWhenUsed="0"/>
+    <w:lsdException w:name="Light List Accent 6" w:semiHidden="0" w:uiPriority="61" w:unhideWhenUsed="0"/>
+    <w:lsdException w:name="Light Grid Accent 6" w:semiHidden="0" w:uiPriority="62" w:unhideWhenUsed="0"/>
+    <w:lsdException w:name="Medium Shading 1 Accent 6" w:semiHidden="0" w:uiPriority="63" w:unhideWhenUsed="0"/>
+    <w:lsdException w:name="Medium Shading 2 Accent 6" w:semiHidden="0" w:uiPriority="64" w:unhideWhenUsed="0"/>
+    <w:lsdException w:name="Medium List 1 Accent 6" w:semiHidden="0" w:uiPriority="65" w:unhideWhenUsed="0"/>
+    <w:lsdException w:name="Medium List 2 Accent 6" w:semiHidden="0" w:uiPriority="66" w:unhideWhenUsed="0"/>
+    <w:lsdException w:name="Medium Grid 1 Accent 6" w:semiHidden="0" w:uiPriority="67" w:unhideWhenUsed="0"/>
+    <w:lsdException w:name="Medium Grid 2 Accent 6" w:semiHidden="0" w:uiPriority="68" w:unhideWhenUsed="0"/>
+    <w:lsdException w:name="Medium Grid 3 Accent 6" w:semiHidden="0" w:uiPriority="69" w:unhideWhenUsed="0"/>
+    <w:lsdException w:name="Dark List Accent 6" w:semiHidden="0" w:uiPriority="70" w:unhideWhenUsed="0"/>
+    <w:lsdException w:name="Colorful Shading Accent 6" w:semiHidden="0" w:uiPriority="71" w:unhideWhenUsed="0"/>
+    <w:lsdException w:name="Colorful List Accent 6" w:semiHidden="0" w:uiPriority="72" w:unhideWhenUsed="0"/>
+    <w:lsdException w:name="Colorful Grid Accent 6" w:semiHidden="0" w:uiPriority="73" w:unhideWhenUsed="0"/>
+    <w:lsdException w:name="Subtle Emphasis" w:semiHidden="0" w:uiPriority="19" w:unhideWhenUsed="0" w:qFormat="1"/>
+    <w:lsdException w:name="Intense Emphasis" w:semiHidden="0" w:uiPriority="21" w:unhideWhenUsed="0" w:qFormat="1"/>
+    <w:lsdException w:name="Subtle Reference" w:semiHidden="0" w:uiPriority="31" w:unhideWhenUsed="0" w:qFormat="1"/>
+    <w:lsdException w:name="Intense Reference" w:semiHidden="0" w:uiPriority="32" w:unhideWhenUsed="0" w:qFormat="1"/>
+    <w:lsdException w:name="Book Title" w:semiHidden="0" w:uiPriority="33" w:unhideWhenUsed="0" w:qFormat="1"/>
+    <w:lsdException w:name="Bibliography" w:uiPriority="37"/>
+    <w:lsdException w:name="TOC Heading" w:uiPriority="39" w:qFormat="1"/>
+  </w:latentStyles>
+  <w:style w:type="paragraph" w:default="1" w:styleId="Normal">
+    <w:name w:val="Normal"/>
+    <w:qFormat/>
+    <w:rsid w:val="00BC7596"/>
+  </w:style>
+  <w:style w:type="paragraph" w:styleId="Heading1">
+    <w:name w:val="heading 1"/>
+    <w:basedOn w:val="Normal"/>
+    <w:next w:val="Normal"/>
+    <w:link w:val="Heading1Char"/>
+    <w:uiPriority w:val="9"/>
+    <w:qFormat/>
+    <w:rsid w:val="00EC772C"/>
+    <w:pPr>
+      <w:keepNext/>
+      <w:keepLines/>
+      <w:spacing w:before="240" w:after="0"/>
+      <w:outlineLvl w:val="0"/>
+    </w:pPr>
+    <w:rPr>
+      <w:rFonts w:asciiTheme="majorHAnsi" w:eastAsiaTheme="majorEastAsia" w:hAnsiTheme="majorHAnsi" w:cstheme="majorBidi"/>
+      <w:color w:val="2E74B5" w:themeColor="accent1" w:themeShade="BF"/>
+      <w:sz w:val="32"/>
+      <w:szCs w:val="32"/>
+    </w:rPr>
+  </w:style>
+  <w:style w:type="paragraph" w:styleId="Heading2">
+    <w:name w:val="heading 2"/>
+    <w:basedOn w:val="Normal"/>
+    <w:next w:val="Normal"/>
+    <w:link w:val="Heading2Char"/>
+    <w:uiPriority w:val="9"/>
+    <w:unhideWhenUsed/>
+    <w:qFormat/>
+    <w:rsid w:val="00EC772C"/>
+    <w:pPr>
+      <w:keepNext/>
+      <w:keepLines/>
+      <w:spacing w:before="40" w:after="0"/>
+      <w:outlineLvl w:val="1"/>
+    </w:pPr>
+    <w:rPr>
+      <w:rFonts w:asciiTheme="majorHAnsi" w:eastAsiaTheme="majorEastAsia" w:hAnsiTheme="majorHAnsi" w:cstheme="majorBidi"/>
+      <w:color w:val="2E74B5" w:themeColor="accent1" w:themeShade="BF"/>
+      <w:sz w:val="26"/>
+      <w:szCs w:val="26"/>
+    </w:rPr>
+  </w:style>
+  <w:style w:type="character" w:default="1" w:styleId="DefaultParagraphFont">
+    <w:name w:val="Default Paragraph Font"/>
+    <w:uiPriority w:val="1"/>
+    <w:unhideWhenUsed/>
+  </w:style>
+  <w:style w:type="table" w:default="1" w:styleId="TableNormal">
+    <w:name w:val="Normal Table"/>
+    <w:uiPriority w:val="99"/>
+    <w:semiHidden/>
+    <w:unhideWhenUsed/>
+    <w:tblPr>
+      <w:tblInd w:w="0" w:type="dxa"/>
+      <w:tblCellMar>
+        <w:top w:w="0" w:type="dxa"/>
+        <w:left w:w="108" w:type="dxa"/>
+        <w:bottom w:w="0" w:type="dxa"/>
+        <w:right w:w="108" w:type="dxa"/>
+      </w:tblCellMar>
+    </w:tblPr>
+  </w:style>
+  <w:style w:type="numbering" w:default="1" w:styleId="NoList">
+    <w:name w:val="No List"/>
+    <w:uiPriority w:val="99"/>
+    <w:semiHidden/>
+    <w:unhideWhenUsed/>
+  </w:style>
+  <w:style w:type="character" w:customStyle="1" w:styleId="Heading1Char">
+    <w:name w:val="Heading 1 Char"/>
+    <w:basedOn w:val="DefaultParagraphFont"/>
+    <w:link w:val="Heading1"/>
+    <w:uiPriority w:val="9"/>
+    <w:rsid w:val="00EC772C"/>
+    <w:rPr>
+      <w:rFonts w:asciiTheme="majorHAnsi" w:eastAsiaTheme="majorEastAsia" w:hAnsiTheme="majorHAnsi" w:cstheme="majorBidi"/>
+      <w:color w:val="2E74B5" w:themeColor="accent1" w:themeShade="BF"/>
+      <w:sz w:val="32"/>
+      <w:szCs w:val="32"/>
+    </w:rPr>
+  </w:style>
+  <w:style w:type="character" w:customStyle="1" w:styleId="Heading2Char">
+    <w:name w:val="Heading 2 Char"/>
+    <w:basedOn w:val="DefaultParagraphFont"/>
+    <w:link w:val="Heading2"/>
+    <w:uiPriority w:val="9"/>
+    <w:rsid w:val="00EC772C"/>
+    <w:rPr>
+      <w:rFonts w:asciiTheme="majorHAnsi" w:eastAsiaTheme="majorEastAsia" w:hAnsiTheme="majorHAnsi" w:cstheme="majorBidi"/>
+      <w:color w:val="2E74B5" w:themeColor="accent1" w:themeShade="BF"/>
+      <w:sz w:val="26"/>
+      <w:szCs w:val="26"/>
+    </w:rPr>
+  </w:style>
+  <w:style w:type="paragraph" w:styleId="ListParagraph">
+    <w:name w:val="List Paragraph"/>
+    <w:basedOn w:val="Normal"/>
+    <w:uiPriority w:val="34"/>
+    <w:qFormat/>
+    <w:rsid w:val="00EC772C"/>
+    <w:pPr>
+      <w:ind w:left="720"/>
+      <w:contextualSpacing/>
+    </w:pPr>
+  </w:style>
+  <w:style w:type="paragraph" w:styleId="BalloonText">
+    <w:name w:val="Balloon Text"/>
+    <w:basedOn w:val="Normal"/>
+    <w:link w:val="BalloonTextChar"/>
+    <w:uiPriority w:val="99"/>
+    <w:semiHidden/>
+    <w:unhideWhenUsed/>
+    <w:rsid w:val="00BC7596"/>
+    <w:pPr>
+      <w:spacing w:after="0" w:line="240" w:lineRule="auto"/>
+    </w:pPr>
+    <w:rPr>
+      <w:rFonts w:ascii="Tahoma" w:hAnsi="Tahoma" w:cs="Tahoma"/>
+      <w:sz w:val="16"/>
+      <w:szCs w:val="16"/>
+    </w:rPr>
+  </w:style>
+  <w:style w:type="character" w:customStyle="1" w:styleId="BalloonTextChar">
+    <w:name w:val="Balloon Text Char"/>
+    <w:basedOn w:val="DefaultParagraphFont"/>
+    <w:link w:val="BalloonText"/>
+    <w:uiPriority w:val="99"/>
+    <w:semiHidden/>
+    <w:rsid w:val="00BC7596"/>
+    <w:rPr>
+      <w:rFonts w:ascii="Tahoma" w:hAnsi="Tahoma" w:cs="Tahoma"/>
+      <w:sz w:val="16"/>
+      <w:szCs w:val="16"/>
+    </w:rPr>
+  </w:style>
+  <w:style w:type="character" w:styleId="Hyperlink">
+    <w:name w:val="Hyperlink"/>
+    <w:basedOn w:val="DefaultParagraphFont"/>
+    <w:uiPriority w:val="99"/>
+    <w:semiHidden/>
+    <w:unhideWhenUsed/>
+    <w:rsid w:val="00BC7596"/>
+    <w:rPr>
+      <w:color w:val="0563C1" w:themeColor="hyperlink"/>
+      <w:u w:val="single"/>
+    </w:rPr>
+  </w:style>
 </w:styles>
 </file>
 
@@ -4009,7 +4267,7 @@
     </a:clrScheme>
     <a:fontScheme name="Office">
       <a:majorFont>
-        <a:latin typeface="Calibri Light" panose="020F0302020204030204"/>
+        <a:latin typeface="Calibri Light"/>
         <a:ea typeface=""/>
         <a:cs typeface=""/>
         <a:font script="Jpan" typeface="游ゴシック Light"/>
@@ -4061,7 +4319,7 @@
         <a:font script="Tfng" typeface="Ebrima"/>
       </a:majorFont>
       <a:minorFont>
-        <a:latin typeface="Calibri" panose="020F0502020204030204"/>
+        <a:latin typeface="Calibri"/>
         <a:ea typeface=""/>
         <a:cs typeface=""/>
         <a:font script="Jpan" typeface="游明朝"/>
@@ -4255,7 +4513,7 @@
   <a:extraClrSchemeLst/>
   <a:extLst>
     <a:ext uri="{05A4C25C-085E-4340-85A3-A5531E510DB2}">
-      <thm15:themeFamily xmlns:thm15="http://schemas.microsoft.com/office/thememl/2012/main" name="Office Theme" id="{62F939B6-93AF-4DB8-9C6B-D6C7DFDC589F}" vid="{4A3C46E8-61CC-4603-A589-7422A47A8E4A}"/>
+      <thm15:themeFamily xmlns:thm15="http://schemas.microsoft.com/office/thememl/2012/main" xmlns="" name="Office Theme" id="{62F939B6-93AF-4DB8-9C6B-D6C7DFDC589F}" vid="{4A3C46E8-61CC-4603-A589-7422A47A8E4A}"/>
     </a:ext>
   </a:extLst>
 </a:theme>

</xml_diff>